<commit_message>
Actualización del diagrama de la solución
</commit_message>
<xml_diff>
--- a/Proyecto/Proyecto/ProyectoG1.docx
+++ b/Proyecto/Proyecto/ProyectoG1.docx
@@ -1,6 +1,6 @@
 
 <file path=word/document.xml><?xml version="1.0" encoding="utf-8"?>
-<w:document xmlns:wpc="http://schemas.microsoft.com/office/word/2010/wordprocessingCanvas" xmlns:cx="http://schemas.microsoft.com/office/drawing/2014/chartex" xmlns:cx1="http://schemas.microsoft.com/office/drawing/2015/9/8/chartex" xmlns:cx2="http://schemas.microsoft.com/office/drawing/2015/10/21/chartex" xmlns:cx3="http://schemas.microsoft.com/office/drawing/2016/5/9/chartex" xmlns:cx4="http://schemas.microsoft.com/office/drawing/2016/5/10/chartex" xmlns:cx5="http://schemas.microsoft.com/office/drawing/2016/5/11/chartex" xmlns:cx6="http://schemas.microsoft.com/office/drawing/2016/5/12/chartex" xmlns:cx7="http://schemas.microsoft.com/office/drawing/2016/5/13/chartex" xmlns:cx8="http://schemas.microsoft.com/office/drawing/2016/5/14/chartex" xmlns:mc="http://schemas.openxmlformats.org/markup-compatibility/2006" xmlns:aink="http://schemas.microsoft.com/office/drawing/2016/ink" xmlns:am3d="http://schemas.microsoft.com/office/drawing/2017/model3d" xmlns:o="urn:schemas-microsoft-com:office:office" xmlns:r="http://schemas.openxmlformats.org/officeDocument/2006/relationships" xmlns:m="http://schemas.openxmlformats.org/officeDocument/2006/math" xmlns:v="urn:schemas-microsoft-com:vml" xmlns:wp14="http://schemas.microsoft.com/office/word/2010/wordprocessingDrawing" xmlns:wp="http://schemas.openxmlformats.org/drawingml/2006/wordprocessingDrawing" xmlns:w10="urn:schemas-microsoft-com:office:word" xmlns:w="http://schemas.openxmlformats.org/wordprocessingml/2006/main" xmlns:w14="http://schemas.microsoft.com/office/word/2010/wordml" xmlns:w15="http://schemas.microsoft.com/office/word/2012/wordml" xmlns:w16cid="http://schemas.microsoft.com/office/word/2016/wordml/cid" xmlns:w16se="http://schemas.microsoft.com/office/word/2015/wordml/symex" xmlns:wpg="http://schemas.microsoft.com/office/word/2010/wordprocessingGroup" xmlns:wpi="http://schemas.microsoft.com/office/word/2010/wordprocessingInk" xmlns:wne="http://schemas.microsoft.com/office/word/2006/wordml" xmlns:wps="http://schemas.microsoft.com/office/word/2010/wordprocessingShape" xmlns:a="http://schemas.openxmlformats.org/drawingml/2006/main" xmlns:pic="http://schemas.openxmlformats.org/drawingml/2006/picture" xmlns:a14="http://schemas.microsoft.com/office/drawing/2010/main" mc:Ignorable="w14 w15 w16se w16cid wp14">
+<w:document xmlns:wpc="http://schemas.microsoft.com/office/word/2010/wordprocessingCanvas" xmlns:cx="http://schemas.microsoft.com/office/drawing/2014/chartex" xmlns:cx1="http://schemas.microsoft.com/office/drawing/2015/9/8/chartex" xmlns:cx2="http://schemas.microsoft.com/office/drawing/2015/10/21/chartex" xmlns:cx3="http://schemas.microsoft.com/office/drawing/2016/5/9/chartex" xmlns:cx4="http://schemas.microsoft.com/office/drawing/2016/5/10/chartex" xmlns:cx5="http://schemas.microsoft.com/office/drawing/2016/5/11/chartex" xmlns:cx6="http://schemas.microsoft.com/office/drawing/2016/5/12/chartex" xmlns:cx7="http://schemas.microsoft.com/office/drawing/2016/5/13/chartex" xmlns:cx8="http://schemas.microsoft.com/office/drawing/2016/5/14/chartex" xmlns:mc="http://schemas.openxmlformats.org/markup-compatibility/2006" xmlns:aink="http://schemas.microsoft.com/office/drawing/2016/ink" xmlns:am3d="http://schemas.microsoft.com/office/drawing/2017/model3d" xmlns:o="urn:schemas-microsoft-com:office:office" xmlns:r="http://schemas.openxmlformats.org/officeDocument/2006/relationships" xmlns:m="http://schemas.openxmlformats.org/officeDocument/2006/math" xmlns:v="urn:schemas-microsoft-com:vml" xmlns:wp14="http://schemas.microsoft.com/office/word/2010/wordprocessingDrawing" xmlns:wp="http://schemas.openxmlformats.org/drawingml/2006/wordprocessingDrawing" xmlns:w10="urn:schemas-microsoft-com:office:word" xmlns:w="http://schemas.openxmlformats.org/wordprocessingml/2006/main" xmlns:w14="http://schemas.microsoft.com/office/word/2010/wordml" xmlns:w15="http://schemas.microsoft.com/office/word/2012/wordml" xmlns:w16cid="http://schemas.microsoft.com/office/word/2016/wordml/cid" xmlns:w16se="http://schemas.microsoft.com/office/word/2015/wordml/symex" xmlns:wpg="http://schemas.microsoft.com/office/word/2010/wordprocessingGroup" xmlns:wpi="http://schemas.microsoft.com/office/word/2010/wordprocessingInk" xmlns:wne="http://schemas.microsoft.com/office/word/2006/wordml" xmlns:wps="http://schemas.microsoft.com/office/word/2010/wordprocessingShape" mc:Ignorable="w14 w15 w16se w16cid wp14">
   <w:body>
     <w:p>
       <w:pPr>
@@ -17,6 +17,8 @@
         </w:rPr>
         <w:t>PROGRAMACIÓN DE SISTEMAS TELEMÁTICOS</w:t>
       </w:r>
+      <w:bookmarkStart w:id="0" w:name="_GoBack"/>
+      <w:bookmarkEnd w:id="0"/>
     </w:p>
     <w:p>
       <w:pPr>
@@ -164,7 +166,7 @@
         </w:rPr>
         <w:tab/>
       </w:r>
-      <w:hyperlink w:history="1" r:id="rId11">
+      <w:hyperlink r:id="rId11" w:history="1">
         <w:r>
           <w:rPr>
             <w:rStyle w:val="Hipervnculo"/>
@@ -269,7 +271,7 @@
         </w:rPr>
         <w:tab/>
       </w:r>
-      <w:hyperlink w:history="1" r:id="rId12">
+      <w:hyperlink r:id="rId12" w:history="1">
         <w:r>
           <w:rPr>
             <w:rStyle w:val="Hipervnculo"/>
@@ -448,45 +450,25 @@
         <w:pStyle w:val="Prrafodelista"/>
         <w:numPr>
           <w:ilvl w:val="0"/>
-          <w:numId w:val="12"/>
+          <w:numId w:val="2"/>
         </w:numPr>
         <w:rPr>
-          <w:rFonts w:ascii="Times New Roman" w:hAnsi="Times New Roman" w:eastAsia="Times New Roman" w:cs="Times New Roman" w:asciiTheme="minorAscii" w:hAnsiTheme="minorAscii" w:eastAsiaTheme="minorAscii" w:cstheme="minorAscii"/>
-          <w:b w:val="1"/>
-          <w:bCs w:val="1"/>
+          <w:rFonts w:asciiTheme="minorHAnsi" w:eastAsiaTheme="minorEastAsia" w:hAnsiTheme="minorHAnsi" w:cstheme="minorBidi"/>
+          <w:b/>
+          <w:bCs/>
           <w:sz w:val="24"/>
           <w:szCs w:val="24"/>
         </w:rPr>
       </w:pPr>
       <w:r>
         <w:rPr>
-          <w:rFonts w:ascii="Times New Roman" w:hAnsi="Times New Roman" w:cs="Times New Roman"/>
-          <w:b w:val="1"/>
-          <w:bCs w:val="1"/>
+          <w:rFonts w:ascii="Times New Roman" w:hAnsi="Times New Roman"/>
+          <w:b/>
+          <w:bCs/>
           <w:sz w:val="24"/>
           <w:szCs w:val="24"/>
         </w:rPr>
-        <w:t xml:space="preserve">RESUMEN </w:t>
-      </w:r>
-      <w:r>
-        <w:rPr>
-          <w:rFonts w:ascii="Times New Roman" w:hAnsi="Times New Roman" w:cs="Times New Roman"/>
-          <w:b w:val="1"/>
-          <w:bCs w:val="1"/>
-          <w:sz w:val="24"/>
-          <w:szCs w:val="24"/>
-        </w:rPr>
-        <w:t>EJECUTIVO</w:t>
-      </w:r>
-      <w:r>
-        <w:rPr>
-          <w:rFonts w:ascii="Times New Roman" w:hAnsi="Times New Roman" w:cs="Times New Roman"/>
-          <w:b w:val="1"/>
-          <w:bCs w:val="1"/>
-          <w:sz w:val="24"/>
-          <w:szCs w:val="24"/>
-        </w:rPr>
-        <w:t xml:space="preserve"> </w:t>
+        <w:t xml:space="preserve">RESUMEN EJECUTIVO </w:t>
       </w:r>
     </w:p>
     <w:p>
@@ -494,20 +476,20 @@
         <w:pStyle w:val="Prrafodelista"/>
         <w:numPr>
           <w:ilvl w:val="0"/>
-          <w:numId w:val="12"/>
+          <w:numId w:val="2"/>
         </w:numPr>
         <w:rPr>
-          <w:b w:val="1"/>
-          <w:bCs w:val="1"/>
+          <w:b/>
+          <w:bCs/>
           <w:sz w:val="24"/>
           <w:szCs w:val="24"/>
         </w:rPr>
       </w:pPr>
       <w:r>
         <w:rPr>
-          <w:rFonts w:ascii="Times New Roman" w:hAnsi="Times New Roman" w:cs="Times New Roman"/>
-          <w:b w:val="1"/>
-          <w:bCs w:val="1"/>
+          <w:rFonts w:ascii="Times New Roman" w:hAnsi="Times New Roman"/>
+          <w:b/>
+          <w:bCs/>
           <w:sz w:val="24"/>
           <w:szCs w:val="24"/>
         </w:rPr>
@@ -516,7 +498,6 @@
     </w:p>
     <w:p>
       <w:pPr>
-        <w:pStyle w:val="Normal"/>
         <w:ind w:left="720"/>
         <w:jc w:val="both"/>
         <w:rPr>
@@ -532,14 +513,11 @@
     </w:p>
     <w:p>
       <w:pPr>
-        <w:pStyle w:val="Normal"/>
         <w:ind w:left="360"/>
         <w:rPr>
           <w:rFonts w:ascii="Times New Roman" w:hAnsi="Times New Roman" w:cs="Times New Roman"/>
-          <w:b w:val="1"/>
-          <w:bCs w:val="1"/>
-          <w:sz w:val="24"/>
-          <w:szCs w:val="24"/>
+          <w:b/>
+          <w:bCs/>
         </w:rPr>
       </w:pPr>
     </w:p>
@@ -548,20 +526,20 @@
         <w:pStyle w:val="Prrafodelista"/>
         <w:numPr>
           <w:ilvl w:val="0"/>
-          <w:numId w:val="12"/>
+          <w:numId w:val="2"/>
         </w:numPr>
         <w:rPr>
-          <w:b w:val="1"/>
-          <w:bCs w:val="1"/>
+          <w:b/>
+          <w:bCs/>
           <w:sz w:val="24"/>
           <w:szCs w:val="24"/>
         </w:rPr>
       </w:pPr>
       <w:r>
         <w:rPr>
-          <w:rFonts w:ascii="Times New Roman" w:hAnsi="Times New Roman" w:cs="Times New Roman"/>
-          <w:b w:val="1"/>
-          <w:bCs w:val="1"/>
+          <w:rFonts w:ascii="Times New Roman" w:hAnsi="Times New Roman"/>
+          <w:b/>
+          <w:bCs/>
           <w:sz w:val="24"/>
           <w:szCs w:val="24"/>
         </w:rPr>
@@ -573,55 +551,23 @@
         <w:pStyle w:val="Prrafodelista"/>
         <w:numPr>
           <w:ilvl w:val="0"/>
-          <w:numId w:val="13"/>
+          <w:numId w:val="1"/>
         </w:numPr>
         <w:rPr>
-          <w:rFonts w:ascii="Times New Roman" w:hAnsi="Times New Roman" w:eastAsia="Times New Roman" w:cs="Times New Roman" w:asciiTheme="minorAscii" w:hAnsiTheme="minorAscii" w:eastAsiaTheme="minorAscii" w:cstheme="minorAscii"/>
-          <w:b w:val="1"/>
-          <w:bCs w:val="1"/>
+          <w:rFonts w:asciiTheme="minorHAnsi" w:eastAsiaTheme="minorEastAsia" w:hAnsiTheme="minorHAnsi" w:cstheme="minorBidi"/>
+          <w:b/>
+          <w:bCs/>
           <w:sz w:val="24"/>
           <w:szCs w:val="24"/>
         </w:rPr>
       </w:pPr>
       <w:r>
         <w:rPr>
-          <w:rFonts w:ascii="Times New Roman" w:hAnsi="Times New Roman" w:cs="Times New Roman"/>
-          <w:b w:val="0"/>
-          <w:bCs w:val="0"/>
+          <w:rFonts w:ascii="Times New Roman" w:hAnsi="Times New Roman"/>
           <w:sz w:val="24"/>
           <w:szCs w:val="24"/>
         </w:rPr>
-        <w:t>Elaborar una soluci</w:t>
-      </w:r>
-      <w:r>
-        <w:rPr>
-          <w:rFonts w:ascii="Times New Roman" w:hAnsi="Times New Roman" w:cs="Times New Roman"/>
-          <w:b w:val="0"/>
-          <w:bCs w:val="0"/>
-          <w:sz w:val="24"/>
-          <w:szCs w:val="24"/>
-        </w:rPr>
-        <w:t>ó</w:t>
-      </w:r>
-      <w:r>
-        <w:rPr>
-          <w:rFonts w:ascii="Times New Roman" w:hAnsi="Times New Roman" w:cs="Times New Roman"/>
-          <w:b w:val="0"/>
-          <w:bCs w:val="0"/>
-          <w:sz w:val="24"/>
-          <w:szCs w:val="24"/>
-        </w:rPr>
-        <w:t>n para</w:t>
-      </w:r>
-      <w:r>
-        <w:rPr>
-          <w:rFonts w:ascii="Times New Roman" w:hAnsi="Times New Roman" w:cs="Times New Roman"/>
-          <w:b w:val="0"/>
-          <w:bCs w:val="0"/>
-          <w:sz w:val="24"/>
-          <w:szCs w:val="24"/>
-        </w:rPr>
-        <w:t xml:space="preserve"> facilitar el control de impresoras 3D a distancia mediante una conexión Wifi.</w:t>
+        <w:t>Elaborar una solución para facilitar el control de impresoras 3D a distancia mediante una conexión Wifi.</w:t>
       </w:r>
     </w:p>
     <w:p>
@@ -629,114 +575,22 @@
         <w:pStyle w:val="Prrafodelista"/>
         <w:numPr>
           <w:ilvl w:val="0"/>
-          <w:numId w:val="13"/>
+          <w:numId w:val="1"/>
         </w:numPr>
         <w:rPr>
-          <w:b w:val="1"/>
-          <w:bCs w:val="1"/>
+          <w:b/>
+          <w:bCs/>
           <w:sz w:val="24"/>
           <w:szCs w:val="24"/>
         </w:rPr>
       </w:pPr>
       <w:r>
         <w:rPr>
-          <w:rFonts w:ascii="Times New Roman" w:hAnsi="Times New Roman" w:cs="Times New Roman"/>
-          <w:b w:val="0"/>
-          <w:bCs w:val="0"/>
+          <w:rFonts w:ascii="Times New Roman" w:hAnsi="Times New Roman"/>
           <w:sz w:val="24"/>
           <w:szCs w:val="24"/>
         </w:rPr>
-        <w:t>Diseñar un protocolo el cual se basar</w:t>
-      </w:r>
-      <w:r>
-        <w:rPr>
-          <w:rFonts w:ascii="Times New Roman" w:hAnsi="Times New Roman" w:cs="Times New Roman"/>
-          <w:b w:val="0"/>
-          <w:bCs w:val="0"/>
-          <w:sz w:val="24"/>
-          <w:szCs w:val="24"/>
-        </w:rPr>
-        <w:t>á en</w:t>
-      </w:r>
-      <w:r>
-        <w:rPr>
-          <w:rFonts w:ascii="Times New Roman" w:hAnsi="Times New Roman" w:cs="Times New Roman"/>
-          <w:b w:val="0"/>
-          <w:bCs w:val="0"/>
-          <w:sz w:val="24"/>
-          <w:szCs w:val="24"/>
-        </w:rPr>
-        <w:t xml:space="preserve"> la conexión de la impresora 3D </w:t>
-      </w:r>
-      <w:r>
-        <w:rPr>
-          <w:rFonts w:ascii="Times New Roman" w:hAnsi="Times New Roman" w:cs="Times New Roman"/>
-          <w:b w:val="0"/>
-          <w:bCs w:val="0"/>
-          <w:sz w:val="24"/>
-          <w:szCs w:val="24"/>
-        </w:rPr>
-        <w:t xml:space="preserve">a la red </w:t>
-      </w:r>
-      <w:r>
-        <w:rPr>
-          <w:rFonts w:ascii="Times New Roman" w:hAnsi="Times New Roman" w:cs="Times New Roman"/>
-          <w:b w:val="0"/>
-          <w:bCs w:val="0"/>
-          <w:sz w:val="24"/>
-          <w:szCs w:val="24"/>
-        </w:rPr>
-        <w:t xml:space="preserve">y </w:t>
-      </w:r>
-      <w:r>
-        <w:rPr>
-          <w:rFonts w:ascii="Times New Roman" w:hAnsi="Times New Roman" w:cs="Times New Roman"/>
-          <w:b w:val="0"/>
-          <w:bCs w:val="0"/>
-          <w:sz w:val="24"/>
-          <w:szCs w:val="24"/>
-        </w:rPr>
-        <w:t xml:space="preserve">el </w:t>
-      </w:r>
-      <w:r>
-        <w:rPr>
-          <w:rFonts w:ascii="Times New Roman" w:hAnsi="Times New Roman" w:cs="Times New Roman"/>
-          <w:b w:val="0"/>
-          <w:bCs w:val="0"/>
-          <w:sz w:val="24"/>
-          <w:szCs w:val="24"/>
-        </w:rPr>
-        <w:t>almacen</w:t>
-      </w:r>
-      <w:r>
-        <w:rPr>
-          <w:rFonts w:ascii="Times New Roman" w:hAnsi="Times New Roman" w:cs="Times New Roman"/>
-          <w:b w:val="0"/>
-          <w:bCs w:val="0"/>
-          <w:sz w:val="24"/>
-          <w:szCs w:val="24"/>
-        </w:rPr>
-        <w:t>amiento de</w:t>
-      </w:r>
-      <w:r>
-        <w:rPr>
-          <w:rFonts w:ascii="Times New Roman" w:hAnsi="Times New Roman" w:cs="Times New Roman"/>
-          <w:b w:val="0"/>
-          <w:bCs w:val="0"/>
-          <w:sz w:val="24"/>
-          <w:szCs w:val="24"/>
-        </w:rPr>
-        <w:t xml:space="preserve"> los datos enviados y procesados en una base de da</w:t>
-      </w:r>
-      <w:r>
-        <w:rPr>
-          <w:rFonts w:ascii="Times New Roman" w:hAnsi="Times New Roman" w:cs="Times New Roman"/>
-          <w:b w:val="0"/>
-          <w:bCs w:val="0"/>
-          <w:sz w:val="24"/>
-          <w:szCs w:val="24"/>
-        </w:rPr>
-        <w:t>tos en la nube.</w:t>
+        <w:t>Diseñar un protocolo el cual se basará en la conexión de la impresora 3D a la red y el almacenamiento de los datos enviados y procesados en una base de datos en la nube.</w:t>
       </w:r>
     </w:p>
     <w:p>
@@ -744,56 +598,27 @@
         <w:pStyle w:val="Prrafodelista"/>
         <w:numPr>
           <w:ilvl w:val="0"/>
-          <w:numId w:val="13"/>
+          <w:numId w:val="1"/>
         </w:numPr>
         <w:rPr>
-          <w:rFonts w:ascii="Times New Roman" w:hAnsi="Times New Roman" w:eastAsia="Times New Roman" w:cs="Times New Roman" w:asciiTheme="minorAscii" w:hAnsiTheme="minorAscii" w:eastAsiaTheme="minorAscii" w:cstheme="minorAscii"/>
-          <w:b w:val="0"/>
-          <w:bCs w:val="0"/>
+          <w:rFonts w:asciiTheme="minorHAnsi" w:eastAsiaTheme="minorEastAsia" w:hAnsiTheme="minorHAnsi" w:cstheme="minorBidi"/>
           <w:sz w:val="24"/>
           <w:szCs w:val="24"/>
         </w:rPr>
       </w:pPr>
       <w:r>
         <w:rPr>
-          <w:rFonts w:ascii="Times New Roman" w:hAnsi="Times New Roman" w:cs="Times New Roman"/>
-          <w:b w:val="0"/>
-          <w:bCs w:val="0"/>
+          <w:rFonts w:ascii="Times New Roman" w:hAnsi="Times New Roman"/>
           <w:sz w:val="24"/>
           <w:szCs w:val="24"/>
         </w:rPr>
-        <w:t xml:space="preserve">Desarrollar una aplicación móvil en Android Studio que posea los comandos necesarios para el control y la observación de las impresiones 3D mediante una webcam para su </w:t>
-      </w:r>
-      <w:r>
-        <w:rPr>
-          <w:rFonts w:ascii="Times New Roman" w:hAnsi="Times New Roman" w:cs="Times New Roman"/>
-          <w:b w:val="0"/>
-          <w:bCs w:val="0"/>
-          <w:sz w:val="24"/>
-          <w:szCs w:val="24"/>
-        </w:rPr>
-        <w:t>óptimo</w:t>
-      </w:r>
-      <w:r>
-        <w:rPr>
-          <w:rFonts w:ascii="Times New Roman" w:hAnsi="Times New Roman" w:cs="Times New Roman"/>
-          <w:b w:val="0"/>
-          <w:bCs w:val="0"/>
-          <w:sz w:val="24"/>
-          <w:szCs w:val="24"/>
-        </w:rPr>
-        <w:t xml:space="preserve"> funcionamiento.</w:t>
-      </w:r>
-    </w:p>
-    <w:p>
-      <w:pPr>
-        <w:pStyle w:val="Normal"/>
-        <w:rPr>
-          <w:rFonts w:ascii="Times New Roman" w:hAnsi="Times New Roman" w:cs="Times New Roman"/>
-          <w:b w:val="0"/>
-          <w:bCs w:val="0"/>
-          <w:sz w:val="24"/>
-          <w:szCs w:val="24"/>
+        <w:t>Desarrollar una aplicación móvil en Android Studio que posea los comandos necesarios para el control y la observación de las impresiones 3D mediante una webcam para su óptimo funcionamiento.</w:t>
+      </w:r>
+    </w:p>
+    <w:p>
+      <w:pPr>
+        <w:rPr>
+          <w:rFonts w:ascii="Times New Roman" w:hAnsi="Times New Roman" w:cs="Times New Roman"/>
         </w:rPr>
       </w:pPr>
     </w:p>
@@ -802,20 +627,20 @@
         <w:pStyle w:val="Prrafodelista"/>
         <w:numPr>
           <w:ilvl w:val="0"/>
-          <w:numId w:val="12"/>
+          <w:numId w:val="2"/>
         </w:numPr>
         <w:rPr>
-          <w:b w:val="1"/>
-          <w:bCs w:val="1"/>
+          <w:b/>
+          <w:bCs/>
           <w:sz w:val="24"/>
           <w:szCs w:val="24"/>
         </w:rPr>
       </w:pPr>
       <w:r>
         <w:rPr>
-          <w:rFonts w:ascii="Times New Roman" w:hAnsi="Times New Roman" w:cs="Times New Roman"/>
-          <w:b w:val="1"/>
-          <w:bCs w:val="1"/>
+          <w:rFonts w:ascii="Times New Roman" w:hAnsi="Times New Roman"/>
+          <w:b/>
+          <w:bCs/>
           <w:sz w:val="24"/>
           <w:szCs w:val="24"/>
         </w:rPr>
@@ -837,7 +662,7 @@
         <w:t xml:space="preserve">La solución propuesta funciona gracias al uso de una placa Raspberry Pi 3 que se encontrará conectada tanto a la impresora de destino, a través de un cable USB, como a la red donde esta se encuentra alojada, utilizando un cable de red o conexión wifi. </w:t>
       </w:r>
     </w:p>
-    <w:p w14:noSpellErr="1">
+    <w:p>
       <w:pPr>
         <w:ind w:left="720"/>
         <w:jc w:val="both"/>
@@ -854,14 +679,11 @@
     </w:p>
     <w:p>
       <w:pPr>
-        <w:pStyle w:val="Normal"/>
         <w:ind w:left="360"/>
         <w:rPr>
           <w:rFonts w:ascii="Times New Roman" w:hAnsi="Times New Roman" w:cs="Times New Roman"/>
-          <w:b w:val="1"/>
-          <w:bCs w:val="1"/>
-          <w:sz w:val="24"/>
-          <w:szCs w:val="24"/>
+          <w:b/>
+          <w:bCs/>
         </w:rPr>
       </w:pPr>
     </w:p>
@@ -870,29 +692,29 @@
         <w:pStyle w:val="Prrafodelista"/>
         <w:numPr>
           <w:ilvl w:val="0"/>
-          <w:numId w:val="12"/>
+          <w:numId w:val="2"/>
         </w:numPr>
         <w:rPr>
-          <w:b w:val="1"/>
-          <w:bCs w:val="1"/>
+          <w:b/>
+          <w:bCs/>
           <w:sz w:val="24"/>
           <w:szCs w:val="24"/>
         </w:rPr>
       </w:pPr>
       <w:r>
         <w:rPr>
-          <w:rFonts w:ascii="Times New Roman" w:hAnsi="Times New Roman" w:cs="Times New Roman"/>
-          <w:b w:val="1"/>
-          <w:bCs w:val="1"/>
+          <w:rFonts w:ascii="Times New Roman" w:hAnsi="Times New Roman"/>
+          <w:b/>
+          <w:bCs/>
           <w:sz w:val="24"/>
           <w:szCs w:val="24"/>
         </w:rPr>
+        <w:lastRenderedPageBreak/>
         <w:t xml:space="preserve">CONSTRUCCION DE LA SOLUCION </w:t>
       </w:r>
     </w:p>
     <w:p>
       <w:pPr>
-        <w:pStyle w:val="Normal"/>
         <w:ind w:left="720"/>
         <w:jc w:val="both"/>
         <w:rPr>
@@ -917,19 +739,30 @@
         <w:rPr>
           <w:rFonts w:ascii="Times New Roman" w:hAnsi="Times New Roman" w:cs="Times New Roman"/>
         </w:rPr>
-        <w:t>. Para ello el usuario debe iniciar sesión en la app con su id y contraseña, previamente aprobados por el administrador de las impresoras. Hecho esto, podrá indicar la dirección ip de la red a la que desea acceder para luego visualizar las máquinas que se encuentran en la misma, así como su estado actual (disponible u ocupada). Finalmente, selecciona aquella que prefiera y envía el archivo con el modelo digital que desea imprimir para así comenzar la operación.</w:t>
-      </w:r>
-    </w:p>
-    <w:p>
-      <w:pPr>
-        <w:pStyle w:val="Normal"/>
+        <w:t xml:space="preserve">. Para ello el usuario debe iniciar sesión en la app con su id y contraseña, previamente aprobados por el administrador de las impresoras. Hecho esto, podrá indicar la dirección </w:t>
+      </w:r>
+      <w:proofErr w:type="spellStart"/>
+      <w:r>
+        <w:rPr>
+          <w:rFonts w:ascii="Times New Roman" w:hAnsi="Times New Roman" w:cs="Times New Roman"/>
+        </w:rPr>
+        <w:t>ip</w:t>
+      </w:r>
+      <w:proofErr w:type="spellEnd"/>
+      <w:r>
+        <w:rPr>
+          <w:rFonts w:ascii="Times New Roman" w:hAnsi="Times New Roman" w:cs="Times New Roman"/>
+        </w:rPr>
+        <w:t xml:space="preserve"> de la red a la que desea acceder para luego visualizar las máquinas que se encuentran en la misma, así como su estado actual (disponible u ocupada). Finalmente, selecciona aquella que prefiera y envía el archivo con el modelo digital que desea imprimir para así comenzar la operación.</w:t>
+      </w:r>
+    </w:p>
+    <w:p>
+      <w:pPr>
         <w:ind w:left="360"/>
         <w:rPr>
           <w:rFonts w:ascii="Times New Roman" w:hAnsi="Times New Roman" w:cs="Times New Roman"/>
-          <w:b w:val="1"/>
-          <w:bCs w:val="1"/>
-          <w:sz w:val="24"/>
-          <w:szCs w:val="24"/>
+          <w:b/>
+          <w:bCs/>
         </w:rPr>
       </w:pPr>
     </w:p>
@@ -938,35 +771,35 @@
         <w:pStyle w:val="Prrafodelista"/>
         <w:numPr>
           <w:ilvl w:val="0"/>
-          <w:numId w:val="12"/>
+          <w:numId w:val="2"/>
         </w:numPr>
         <w:rPr>
-          <w:b w:val="1"/>
-          <w:bCs w:val="1"/>
+          <w:b/>
+          <w:bCs/>
           <w:sz w:val="24"/>
           <w:szCs w:val="24"/>
         </w:rPr>
       </w:pPr>
       <w:r>
         <w:rPr>
-          <w:rFonts w:ascii="Times New Roman" w:hAnsi="Times New Roman" w:cs="Times New Roman"/>
-          <w:b w:val="1"/>
-          <w:bCs w:val="1"/>
+          <w:rFonts w:ascii="Times New Roman" w:hAnsi="Times New Roman"/>
+          <w:b/>
+          <w:bCs/>
         </w:rPr>
         <w:t>RECURSOS DE HARDWARE</w:t>
       </w:r>
     </w:p>
-    <w:p w14:noSpellErr="1">
+    <w:p>
       <w:pPr>
         <w:pStyle w:val="Prrafodelista"/>
         <w:numPr>
           <w:ilvl w:val="1"/>
-          <w:numId w:val="10"/>
+          <w:numId w:val="12"/>
         </w:numPr>
         <w:rPr>
           <w:rFonts w:ascii="Times New Roman" w:hAnsi="Times New Roman"/>
-          <w:b w:val="1"/>
-          <w:bCs w:val="1"/>
+          <w:b/>
+          <w:bCs/>
         </w:rPr>
       </w:pPr>
       <w:r>
@@ -976,17 +809,17 @@
         <w:t>Impresora 3D</w:t>
       </w:r>
     </w:p>
-    <w:p w14:noSpellErr="1">
+    <w:p>
       <w:pPr>
         <w:pStyle w:val="Prrafodelista"/>
         <w:numPr>
           <w:ilvl w:val="1"/>
-          <w:numId w:val="10"/>
+          <w:numId w:val="12"/>
         </w:numPr>
         <w:rPr>
           <w:rFonts w:ascii="Times New Roman" w:hAnsi="Times New Roman"/>
-          <w:b w:val="1"/>
-          <w:bCs w:val="1"/>
+          <w:b/>
+          <w:bCs/>
         </w:rPr>
       </w:pPr>
       <w:r>
@@ -996,12 +829,12 @@
         <w:t>Cable USB</w:t>
       </w:r>
     </w:p>
-    <w:p w14:noSpellErr="1">
+    <w:p>
       <w:pPr>
         <w:pStyle w:val="Prrafodelista"/>
         <w:numPr>
           <w:ilvl w:val="1"/>
-          <w:numId w:val="10"/>
+          <w:numId w:val="12"/>
         </w:numPr>
         <w:rPr>
           <w:rFonts w:ascii="Times New Roman" w:hAnsi="Times New Roman"/>
@@ -1014,12 +847,12 @@
         <w:t>Raspberry Pi 3</w:t>
       </w:r>
     </w:p>
-    <w:p w14:noSpellErr="1">
+    <w:p>
       <w:pPr>
         <w:pStyle w:val="Prrafodelista"/>
         <w:numPr>
           <w:ilvl w:val="1"/>
-          <w:numId w:val="10"/>
+          <w:numId w:val="12"/>
         </w:numPr>
         <w:rPr>
           <w:rFonts w:ascii="Times New Roman" w:hAnsi="Times New Roman"/>
@@ -1032,12 +865,12 @@
         <w:t>Cable ethernet</w:t>
       </w:r>
     </w:p>
-    <w:p w14:noSpellErr="1">
+    <w:p>
       <w:pPr>
         <w:pStyle w:val="Prrafodelista"/>
         <w:numPr>
           <w:ilvl w:val="1"/>
-          <w:numId w:val="10"/>
+          <w:numId w:val="12"/>
         </w:numPr>
         <w:rPr>
           <w:rFonts w:ascii="Times New Roman" w:hAnsi="Times New Roman"/>
@@ -1050,12 +883,12 @@
         <w:t>Enrutador</w:t>
       </w:r>
     </w:p>
-    <w:p w14:noSpellErr="1">
+    <w:p>
       <w:pPr>
         <w:pStyle w:val="Prrafodelista"/>
         <w:numPr>
           <w:ilvl w:val="1"/>
-          <w:numId w:val="10"/>
+          <w:numId w:val="12"/>
         </w:numPr>
         <w:rPr>
           <w:rFonts w:ascii="Times New Roman" w:hAnsi="Times New Roman"/>
@@ -1068,12 +901,12 @@
         <w:t>Smartphone</w:t>
       </w:r>
     </w:p>
-    <w:p w14:noSpellErr="1">
-      <w:pPr>
-        <w:rPr>
-          <w:rFonts w:ascii="Times New Roman" w:hAnsi="Times New Roman" w:cs="Times New Roman"/>
-          <w:b w:val="1"/>
-          <w:bCs w:val="1"/>
+    <w:p>
+      <w:pPr>
+        <w:rPr>
+          <w:rFonts w:ascii="Times New Roman" w:hAnsi="Times New Roman" w:cs="Times New Roman"/>
+          <w:b/>
+          <w:bCs/>
         </w:rPr>
       </w:pPr>
     </w:p>
@@ -1082,34 +915,34 @@
         <w:ind w:left="720"/>
         <w:rPr>
           <w:rFonts w:ascii="Times New Roman" w:hAnsi="Times New Roman" w:cs="Times New Roman"/>
-          <w:b w:val="1"/>
-          <w:bCs w:val="1"/>
-        </w:rPr>
-      </w:pPr>
-      <w:r>
-        <w:rPr>
-          <w:rFonts w:ascii="Times New Roman" w:hAnsi="Times New Roman" w:cs="Times New Roman"/>
-          <w:b w:val="1"/>
-          <w:bCs w:val="1"/>
+          <w:b/>
+          <w:bCs/>
+        </w:rPr>
+      </w:pPr>
+      <w:r>
+        <w:rPr>
+          <w:rFonts w:ascii="Times New Roman" w:hAnsi="Times New Roman" w:cs="Times New Roman"/>
+          <w:b/>
+          <w:bCs/>
         </w:rPr>
         <w:t>RECURSOS DE SOFTWARE</w:t>
       </w:r>
     </w:p>
-    <w:p w14:noSpellErr="1">
-      <w:pPr>
-        <w:rPr>
-          <w:rFonts w:ascii="Times New Roman" w:hAnsi="Times New Roman" w:cs="Times New Roman"/>
-          <w:b w:val="1"/>
-          <w:bCs w:val="1"/>
-        </w:rPr>
-      </w:pPr>
-    </w:p>
-    <w:p w14:noSpellErr="1">
+    <w:p>
+      <w:pPr>
+        <w:rPr>
+          <w:rFonts w:ascii="Times New Roman" w:hAnsi="Times New Roman" w:cs="Times New Roman"/>
+          <w:b/>
+          <w:bCs/>
+        </w:rPr>
+      </w:pPr>
+    </w:p>
+    <w:p>
       <w:pPr>
         <w:pStyle w:val="Prrafodelista"/>
         <w:numPr>
           <w:ilvl w:val="1"/>
-          <w:numId w:val="11"/>
+          <w:numId w:val="13"/>
         </w:numPr>
         <w:rPr>
           <w:rFonts w:ascii="Times New Roman" w:hAnsi="Times New Roman"/>
@@ -1122,12 +955,12 @@
         <w:t>Cloud Storage de Google</w:t>
       </w:r>
     </w:p>
-    <w:p w14:noSpellErr="1">
+    <w:p>
       <w:pPr>
         <w:pStyle w:val="Prrafodelista"/>
         <w:numPr>
           <w:ilvl w:val="1"/>
-          <w:numId w:val="11"/>
+          <w:numId w:val="13"/>
         </w:numPr>
         <w:rPr>
           <w:rFonts w:ascii="Times New Roman" w:hAnsi="Times New Roman"/>
@@ -1140,12 +973,12 @@
         <w:t>Conexión a internet en la red local</w:t>
       </w:r>
     </w:p>
-    <w:p w14:noSpellErr="1">
+    <w:p>
       <w:pPr>
         <w:pStyle w:val="Prrafodelista"/>
         <w:numPr>
           <w:ilvl w:val="1"/>
-          <w:numId w:val="11"/>
+          <w:numId w:val="13"/>
         </w:numPr>
         <w:rPr>
           <w:rFonts w:ascii="Times New Roman" w:hAnsi="Times New Roman"/>
@@ -1163,44 +996,30 @@
         <w:pStyle w:val="Prrafodelista"/>
         <w:numPr>
           <w:ilvl w:val="1"/>
-          <w:numId w:val="11"/>
+          <w:numId w:val="13"/>
         </w:numPr>
         <w:rPr>
           <w:rFonts w:ascii="Times New Roman" w:hAnsi="Times New Roman"/>
         </w:rPr>
       </w:pPr>
+      <w:proofErr w:type="gramStart"/>
       <w:r>
         <w:rPr>
           <w:rFonts w:ascii="Times New Roman" w:hAnsi="Times New Roman"/>
         </w:rPr>
-        <w:t>Conexión wifi para el usuario remoto</w:t>
-      </w:r>
-    </w:p>
-    <w:p>
-      <w:r>
-        <w:br w:type="page"/>
-      </w:r>
-    </w:p>
-    <w:p>
-      <w:pPr>
-        <w:pStyle w:val="Normal"/>
-        <w:ind w:left="720"/>
+        <w:t>Conexión wifi</w:t>
+      </w:r>
+      <w:proofErr w:type="gramEnd"/>
+      <w:r>
         <w:rPr>
           <w:rFonts w:ascii="Times New Roman" w:hAnsi="Times New Roman"/>
         </w:rPr>
-      </w:pPr>
-    </w:p>
-    <w:p>
-      <w:pPr>
-        <w:rPr>
-          <w:rFonts w:ascii="Times New Roman" w:hAnsi="Times New Roman" w:cs="Times New Roman"/>
-          <w:b/>
-        </w:rPr>
-      </w:pPr>
-    </w:p>
-    <w:p w14:noSpellErr="1">
-      <w:pPr>
-        <w:pStyle w:val="Normal"/>
+        <w:t xml:space="preserve"> para el usuario remoto</w:t>
+      </w:r>
+    </w:p>
+    <w:p/>
+    <w:p>
+      <w:pPr>
         <w:jc w:val="both"/>
         <w:rPr>
           <w:rFonts w:ascii="Times New Roman" w:hAnsi="Times New Roman" w:cs="Times New Roman"/>
@@ -1212,45 +1031,238 @@
         <w:pStyle w:val="Prrafodelista"/>
         <w:numPr>
           <w:ilvl w:val="0"/>
-          <w:numId w:val="12"/>
+          <w:numId w:val="2"/>
         </w:numPr>
         <w:rPr>
-          <w:rFonts w:ascii="Times New Roman" w:hAnsi="Times New Roman" w:eastAsia="Times New Roman" w:cs="Times New Roman" w:asciiTheme="minorAscii" w:hAnsiTheme="minorAscii" w:eastAsiaTheme="minorAscii" w:cstheme="minorAscii"/>
-          <w:b w:val="1"/>
-          <w:bCs w:val="1"/>
+          <w:rFonts w:asciiTheme="minorHAnsi" w:eastAsiaTheme="minorEastAsia" w:hAnsiTheme="minorHAnsi" w:cstheme="minorBidi"/>
+          <w:b/>
+          <w:bCs/>
           <w:sz w:val="24"/>
           <w:szCs w:val="24"/>
         </w:rPr>
       </w:pPr>
       <w:r>
         <w:rPr>
-          <w:rFonts w:ascii="Times New Roman" w:hAnsi="Times New Roman" w:cs="Times New Roman"/>
-          <w:b w:val="1"/>
-          <w:bCs w:val="1"/>
+          <w:rFonts w:ascii="Times New Roman" w:hAnsi="Times New Roman"/>
+          <w:b/>
+          <w:bCs/>
         </w:rPr>
         <w:t>IMPLEMENTACION DEL PROYECTO</w:t>
       </w:r>
+    </w:p>
+    <w:p>
+      <w:pPr>
+        <w:pStyle w:val="Prrafodelista"/>
+        <w:rPr>
+          <w:rFonts w:ascii="Times New Roman" w:hAnsi="Times New Roman"/>
+          <w:b/>
+          <w:bCs/>
+        </w:rPr>
+      </w:pPr>
+    </w:p>
+    <w:p>
+      <w:pPr>
+        <w:pStyle w:val="Prrafodelista"/>
+        <w:rPr>
+          <w:rFonts w:ascii="Times New Roman" w:hAnsi="Times New Roman"/>
+          <w:b/>
+          <w:bCs/>
+        </w:rPr>
+      </w:pPr>
+    </w:p>
+    <w:p>
+      <w:pPr>
+        <w:pStyle w:val="Prrafodelista"/>
+        <w:rPr>
+          <w:rFonts w:ascii="Times New Roman" w:hAnsi="Times New Roman"/>
+          <w:b/>
+          <w:bCs/>
+        </w:rPr>
+      </w:pPr>
+    </w:p>
+    <w:p>
+      <w:pPr>
+        <w:pStyle w:val="Prrafodelista"/>
+        <w:rPr>
+          <w:rFonts w:ascii="Times New Roman" w:hAnsi="Times New Roman"/>
+          <w:b/>
+          <w:bCs/>
+        </w:rPr>
+      </w:pPr>
+    </w:p>
+    <w:p>
+      <w:pPr>
+        <w:pStyle w:val="Prrafodelista"/>
+        <w:rPr>
+          <w:rFonts w:ascii="Times New Roman" w:hAnsi="Times New Roman"/>
+          <w:b/>
+          <w:bCs/>
+        </w:rPr>
+      </w:pPr>
+    </w:p>
+    <w:p>
+      <w:pPr>
+        <w:pStyle w:val="Prrafodelista"/>
+        <w:rPr>
+          <w:rFonts w:ascii="Times New Roman" w:hAnsi="Times New Roman"/>
+          <w:b/>
+          <w:bCs/>
+        </w:rPr>
+      </w:pPr>
+    </w:p>
+    <w:p>
+      <w:pPr>
+        <w:pStyle w:val="Prrafodelista"/>
+        <w:rPr>
+          <w:rFonts w:ascii="Times New Roman" w:hAnsi="Times New Roman"/>
+          <w:b/>
+          <w:bCs/>
+        </w:rPr>
+      </w:pPr>
+    </w:p>
+    <w:p>
+      <w:pPr>
+        <w:pStyle w:val="Prrafodelista"/>
+        <w:rPr>
+          <w:rFonts w:ascii="Times New Roman" w:hAnsi="Times New Roman"/>
+          <w:b/>
+          <w:bCs/>
+        </w:rPr>
+      </w:pPr>
+    </w:p>
+    <w:p>
+      <w:pPr>
+        <w:pStyle w:val="Prrafodelista"/>
+        <w:rPr>
+          <w:rFonts w:ascii="Times New Roman" w:hAnsi="Times New Roman"/>
+          <w:b/>
+          <w:bCs/>
+        </w:rPr>
+      </w:pPr>
+    </w:p>
+    <w:p>
+      <w:pPr>
+        <w:pStyle w:val="Prrafodelista"/>
+        <w:rPr>
+          <w:rFonts w:ascii="Times New Roman" w:hAnsi="Times New Roman"/>
+          <w:b/>
+          <w:bCs/>
+        </w:rPr>
+      </w:pPr>
+    </w:p>
+    <w:p>
+      <w:pPr>
+        <w:pStyle w:val="Prrafodelista"/>
+        <w:rPr>
+          <w:rFonts w:ascii="Times New Roman" w:hAnsi="Times New Roman"/>
+          <w:b/>
+          <w:bCs/>
+        </w:rPr>
+      </w:pPr>
+    </w:p>
+    <w:p>
+      <w:pPr>
+        <w:pStyle w:val="Prrafodelista"/>
+        <w:rPr>
+          <w:rFonts w:ascii="Times New Roman" w:hAnsi="Times New Roman"/>
+          <w:b/>
+          <w:bCs/>
+        </w:rPr>
+      </w:pPr>
+    </w:p>
+    <w:p>
+      <w:pPr>
+        <w:pStyle w:val="Prrafodelista"/>
+        <w:rPr>
+          <w:rFonts w:ascii="Times New Roman" w:hAnsi="Times New Roman"/>
+          <w:b/>
+          <w:bCs/>
+        </w:rPr>
+      </w:pPr>
+    </w:p>
+    <w:p>
+      <w:pPr>
+        <w:pStyle w:val="Prrafodelista"/>
+        <w:rPr>
+          <w:rFonts w:ascii="Times New Roman" w:hAnsi="Times New Roman"/>
+          <w:b/>
+          <w:bCs/>
+        </w:rPr>
+      </w:pPr>
+    </w:p>
+    <w:p>
+      <w:pPr>
+        <w:pStyle w:val="Prrafodelista"/>
+        <w:rPr>
+          <w:rFonts w:ascii="Times New Roman" w:hAnsi="Times New Roman"/>
+          <w:b/>
+          <w:bCs/>
+        </w:rPr>
+      </w:pPr>
+    </w:p>
+    <w:p>
+      <w:pPr>
+        <w:pStyle w:val="Prrafodelista"/>
+        <w:rPr>
+          <w:rFonts w:ascii="Times New Roman" w:hAnsi="Times New Roman"/>
+          <w:b/>
+          <w:bCs/>
+        </w:rPr>
+      </w:pPr>
+    </w:p>
+    <w:p>
+      <w:pPr>
+        <w:pStyle w:val="Prrafodelista"/>
+        <w:rPr>
+          <w:rFonts w:ascii="Times New Roman" w:hAnsi="Times New Roman"/>
+          <w:b/>
+          <w:bCs/>
+        </w:rPr>
+      </w:pPr>
+    </w:p>
+    <w:p>
+      <w:pPr>
+        <w:pStyle w:val="Prrafodelista"/>
+        <w:rPr>
+          <w:rFonts w:ascii="Times New Roman" w:hAnsi="Times New Roman"/>
+          <w:b/>
+          <w:bCs/>
+        </w:rPr>
+      </w:pPr>
+    </w:p>
+    <w:p>
+      <w:pPr>
+        <w:pStyle w:val="Prrafodelista"/>
+        <w:rPr>
+          <w:rFonts w:asciiTheme="minorHAnsi" w:eastAsiaTheme="minorEastAsia" w:hAnsiTheme="minorHAnsi" w:cstheme="minorBidi"/>
+          <w:b/>
+          <w:bCs/>
+          <w:sz w:val="24"/>
+          <w:szCs w:val="24"/>
+        </w:rPr>
+      </w:pPr>
     </w:p>
     <w:p>
       <w:pPr>
         <w:pStyle w:val="Prrafodelista"/>
         <w:numPr>
           <w:ilvl w:val="0"/>
-          <w:numId w:val="12"/>
+          <w:numId w:val="2"/>
         </w:numPr>
         <w:rPr>
-          <w:b w:val="1"/>
-          <w:bCs w:val="1"/>
+          <w:b/>
+          <w:bCs/>
           <w:sz w:val="24"/>
           <w:szCs w:val="24"/>
         </w:rPr>
       </w:pPr>
       <w:r>
         <w:rPr>
-          <w:rFonts w:ascii="Times New Roman" w:hAnsi="Times New Roman" w:cs="Times New Roman"/>
-          <w:b w:val="1"/>
-          <w:bCs w:val="1"/>
-        </w:rPr>
+          <w:rFonts w:ascii="Times New Roman" w:hAnsi="Times New Roman"/>
+          <w:b/>
+          <w:bCs/>
+        </w:rPr>
+        <w:lastRenderedPageBreak/>
         <w:t>DIAGRAMA DE LA SOLUCION</w:t>
       </w:r>
     </w:p>
@@ -1259,24 +1271,1470 @@
         <w:keepNext/>
       </w:pPr>
       <w:r>
+        <w:rPr>
+          <w:noProof/>
+        </w:rPr>
+        <mc:AlternateContent>
+          <mc:Choice Requires="wpg">
+            <w:drawing>
+              <wp:anchor distT="0" distB="0" distL="114300" distR="114300" simplePos="0" relativeHeight="251659264" behindDoc="0" locked="0" layoutInCell="1" allowOverlap="1" wp14:anchorId="3BBB39BC" wp14:editId="6322A9AA">
+                <wp:simplePos x="0" y="0"/>
+                <wp:positionH relativeFrom="margin">
+                  <wp:posOffset>7620</wp:posOffset>
+                </wp:positionH>
+                <wp:positionV relativeFrom="paragraph">
+                  <wp:posOffset>66040</wp:posOffset>
+                </wp:positionV>
+                <wp:extent cx="5734050" cy="4349750"/>
+                <wp:effectExtent l="0" t="0" r="19050" b="12700"/>
+                <wp:wrapNone/>
+                <wp:docPr id="929219200" name="Grupo 929219200"/>
+                <wp:cNvGraphicFramePr/>
+                <a:graphic xmlns:a="http://schemas.openxmlformats.org/drawingml/2006/main">
+                  <a:graphicData uri="http://schemas.microsoft.com/office/word/2010/wordprocessingGroup">
+                    <wpg:wgp>
+                      <wpg:cNvGrpSpPr/>
+                      <wpg:grpSpPr>
+                        <a:xfrm>
+                          <a:off x="0" y="0"/>
+                          <a:ext cx="5734050" cy="4349750"/>
+                          <a:chOff x="0" y="0"/>
+                          <a:chExt cx="5734050" cy="4349750"/>
+                        </a:xfrm>
+                      </wpg:grpSpPr>
+                      <wpg:grpSp>
+                        <wpg:cNvPr id="929219201" name="Grupo 929219201"/>
+                        <wpg:cNvGrpSpPr/>
+                        <wpg:grpSpPr>
+                          <a:xfrm>
+                            <a:off x="0" y="0"/>
+                            <a:ext cx="5734050" cy="4349750"/>
+                            <a:chOff x="0" y="0"/>
+                            <a:chExt cx="5734050" cy="4349750"/>
+                          </a:xfrm>
+                        </wpg:grpSpPr>
+                        <wpg:grpSp>
+                          <wpg:cNvPr id="929219202" name="Grupo 929219202"/>
+                          <wpg:cNvGrpSpPr/>
+                          <wpg:grpSpPr>
+                            <a:xfrm>
+                              <a:off x="0" y="0"/>
+                              <a:ext cx="5734050" cy="4349750"/>
+                              <a:chOff x="0" y="0"/>
+                              <a:chExt cx="5734050" cy="4349750"/>
+                            </a:xfrm>
+                          </wpg:grpSpPr>
+                          <wpg:grpSp>
+                            <wpg:cNvPr id="929219203" name="Grupo 929219203"/>
+                            <wpg:cNvGrpSpPr/>
+                            <wpg:grpSpPr>
+                              <a:xfrm>
+                                <a:off x="0" y="0"/>
+                                <a:ext cx="5734050" cy="4349750"/>
+                                <a:chOff x="0" y="0"/>
+                                <a:chExt cx="5734050" cy="4349750"/>
+                              </a:xfrm>
+                            </wpg:grpSpPr>
+                            <wpg:grpSp>
+                              <wpg:cNvPr id="929219204" name="Grupo 929219204"/>
+                              <wpg:cNvGrpSpPr/>
+                              <wpg:grpSpPr>
+                                <a:xfrm>
+                                  <a:off x="0" y="0"/>
+                                  <a:ext cx="5734050" cy="4349750"/>
+                                  <a:chOff x="0" y="0"/>
+                                  <a:chExt cx="5734050" cy="4349750"/>
+                                </a:xfrm>
+                              </wpg:grpSpPr>
+                              <wpg:grpSp>
+                                <wpg:cNvPr id="929219205" name="Grupo 929219205"/>
+                                <wpg:cNvGrpSpPr/>
+                                <wpg:grpSpPr>
+                                  <a:xfrm>
+                                    <a:off x="0" y="0"/>
+                                    <a:ext cx="5734050" cy="4349750"/>
+                                    <a:chOff x="0" y="0"/>
+                                    <a:chExt cx="5734050" cy="4349750"/>
+                                  </a:xfrm>
+                                </wpg:grpSpPr>
+                                <wpg:grpSp>
+                                  <wpg:cNvPr id="929219206" name="Grupo 929219206"/>
+                                  <wpg:cNvGrpSpPr/>
+                                  <wpg:grpSpPr>
+                                    <a:xfrm>
+                                      <a:off x="0" y="0"/>
+                                      <a:ext cx="5734050" cy="4349750"/>
+                                      <a:chOff x="0" y="0"/>
+                                      <a:chExt cx="5734050" cy="4349750"/>
+                                    </a:xfrm>
+                                  </wpg:grpSpPr>
+                                  <wpg:grpSp>
+                                    <wpg:cNvPr id="929219207" name="Grupo 929219207"/>
+                                    <wpg:cNvGrpSpPr/>
+                                    <wpg:grpSpPr>
+                                      <a:xfrm>
+                                        <a:off x="0" y="0"/>
+                                        <a:ext cx="5734050" cy="4349750"/>
+                                        <a:chOff x="0" y="0"/>
+                                        <a:chExt cx="5734050" cy="4349750"/>
+                                      </a:xfrm>
+                                    </wpg:grpSpPr>
+                                    <wpg:grpSp>
+                                      <wpg:cNvPr id="929219208" name="Grupo 929219208"/>
+                                      <wpg:cNvGrpSpPr/>
+                                      <wpg:grpSpPr>
+                                        <a:xfrm>
+                                          <a:off x="0" y="0"/>
+                                          <a:ext cx="5734050" cy="4349750"/>
+                                          <a:chOff x="0" y="0"/>
+                                          <a:chExt cx="5734050" cy="4349750"/>
+                                        </a:xfrm>
+                                      </wpg:grpSpPr>
+                                      <wps:wsp>
+                                        <wps:cNvPr id="929219209" name="Rectángulo 929219209"/>
+                                        <wps:cNvSpPr/>
+                                        <wps:spPr>
+                                          <a:xfrm>
+                                            <a:off x="0" y="0"/>
+                                            <a:ext cx="5734050" cy="4349750"/>
+                                          </a:xfrm>
+                                          <a:prstGeom prst="rect">
+                                            <a:avLst/>
+                                          </a:prstGeom>
+                                        </wps:spPr>
+                                        <wps:style>
+                                          <a:lnRef idx="2">
+                                            <a:schemeClr val="accent3"/>
+                                          </a:lnRef>
+                                          <a:fillRef idx="1">
+                                            <a:schemeClr val="lt1"/>
+                                          </a:fillRef>
+                                          <a:effectRef idx="0">
+                                            <a:schemeClr val="accent3"/>
+                                          </a:effectRef>
+                                          <a:fontRef idx="minor">
+                                            <a:schemeClr val="dk1"/>
+                                          </a:fontRef>
+                                        </wps:style>
+                                        <wps:txbx>
+                                          <w:txbxContent>
+                                            <w:p>
+                                              <w:pPr>
+                                                <w:jc w:val="center"/>
+                                                <w:rPr>
+                                                  <w:sz w:val="22"/>
+                                                  <w:szCs w:val="22"/>
+                                                </w:rPr>
+                                              </w:pPr>
+                                            </w:p>
+                                          </w:txbxContent>
+                                        </wps:txbx>
+                                        <wps:bodyPr rot="0" spcFirstLastPara="0" vertOverflow="overflow" horzOverflow="overflow" vert="horz" wrap="square" lIns="91440" tIns="45720" rIns="91440" bIns="45720" numCol="1" spcCol="0" rtlCol="0" fromWordArt="0" anchor="ctr" anchorCtr="0" forceAA="0" compatLnSpc="1">
+                                          <a:prstTxWarp prst="textNoShape">
+                                            <a:avLst/>
+                                          </a:prstTxWarp>
+                                          <a:noAutofit/>
+                                        </wps:bodyPr>
+                                      </wps:wsp>
+                                      <pic:pic xmlns:pic="http://schemas.openxmlformats.org/drawingml/2006/picture">
+                                        <pic:nvPicPr>
+                                          <pic:cNvPr id="929219210" name="Imagen 929219210" descr="Imagen relacionada"/>
+                                          <pic:cNvPicPr>
+                                            <a:picLocks noChangeAspect="1"/>
+                                          </pic:cNvPicPr>
+                                        </pic:nvPicPr>
+                                        <pic:blipFill>
+                                          <a:blip r:embed="rId13" cstate="print">
+                                            <a:extLst>
+                                              <a:ext uri="{28A0092B-C50C-407E-A947-70E740481C1C}">
+                                                <a14:useLocalDpi xmlns:a14="http://schemas.microsoft.com/office/drawing/2010/main" val="0"/>
+                                              </a:ext>
+                                            </a:extLst>
+                                          </a:blip>
+                                          <a:srcRect/>
+                                          <a:stretch>
+                                            <a:fillRect/>
+                                          </a:stretch>
+                                        </pic:blipFill>
+                                        <pic:spPr bwMode="auto">
+                                          <a:xfrm>
+                                            <a:off x="1479550" y="304800"/>
+                                            <a:ext cx="1083310" cy="952500"/>
+                                          </a:xfrm>
+                                          <a:prstGeom prst="rect">
+                                            <a:avLst/>
+                                          </a:prstGeom>
+                                          <a:noFill/>
+                                          <a:ln>
+                                            <a:noFill/>
+                                          </a:ln>
+                                        </pic:spPr>
+                                      </pic:pic>
+                                      <pic:pic xmlns:pic="http://schemas.openxmlformats.org/drawingml/2006/picture">
+                                        <pic:nvPicPr>
+                                          <pic:cNvPr id="929219211" name="Imagen 929219211" descr="Resultado de imagen para router"/>
+                                          <pic:cNvPicPr>
+                                            <a:picLocks noChangeAspect="1"/>
+                                          </pic:cNvPicPr>
+                                        </pic:nvPicPr>
+                                        <pic:blipFill>
+                                          <a:blip r:embed="rId14" cstate="print">
+                                            <a:extLst>
+                                              <a:ext uri="{28A0092B-C50C-407E-A947-70E740481C1C}">
+                                                <a14:useLocalDpi xmlns:a14="http://schemas.microsoft.com/office/drawing/2010/main" val="0"/>
+                                              </a:ext>
+                                            </a:extLst>
+                                          </a:blip>
+                                          <a:srcRect/>
+                                          <a:stretch>
+                                            <a:fillRect/>
+                                          </a:stretch>
+                                        </pic:blipFill>
+                                        <pic:spPr bwMode="auto">
+                                          <a:xfrm>
+                                            <a:off x="2597150" y="1606550"/>
+                                            <a:ext cx="1109345" cy="782320"/>
+                                          </a:xfrm>
+                                          <a:prstGeom prst="rect">
+                                            <a:avLst/>
+                                          </a:prstGeom>
+                                          <a:noFill/>
+                                          <a:ln>
+                                            <a:noFill/>
+                                          </a:ln>
+                                        </pic:spPr>
+                                      </pic:pic>
+                                      <pic:pic xmlns:pic="http://schemas.openxmlformats.org/drawingml/2006/picture">
+                                        <pic:nvPicPr>
+                                          <pic:cNvPr id="929219212" name="Imagen 929219212" descr="Resultado de imagen para raspberry pi 3"/>
+                                          <pic:cNvPicPr>
+                                            <a:picLocks noChangeAspect="1"/>
+                                          </pic:cNvPicPr>
+                                        </pic:nvPicPr>
+                                        <pic:blipFill>
+                                          <a:blip r:embed="rId15" cstate="print">
+                                            <a:extLst>
+                                              <a:ext uri="{28A0092B-C50C-407E-A947-70E740481C1C}">
+                                                <a14:useLocalDpi xmlns:a14="http://schemas.microsoft.com/office/drawing/2010/main" val="0"/>
+                                              </a:ext>
+                                            </a:extLst>
+                                          </a:blip>
+                                          <a:srcRect/>
+                                          <a:stretch>
+                                            <a:fillRect/>
+                                          </a:stretch>
+                                        </pic:blipFill>
+                                        <pic:spPr bwMode="auto">
+                                          <a:xfrm>
+                                            <a:off x="1612900" y="3155950"/>
+                                            <a:ext cx="972185" cy="571500"/>
+                                          </a:xfrm>
+                                          <a:prstGeom prst="rect">
+                                            <a:avLst/>
+                                          </a:prstGeom>
+                                          <a:noFill/>
+                                          <a:ln>
+                                            <a:noFill/>
+                                          </a:ln>
+                                        </pic:spPr>
+                                      </pic:pic>
+                                      <pic:pic xmlns:pic="http://schemas.openxmlformats.org/drawingml/2006/picture">
+                                        <pic:nvPicPr>
+                                          <pic:cNvPr id="929219213" name="Imagen 929219213" descr="Imagen relacionada"/>
+                                          <pic:cNvPicPr>
+                                            <a:picLocks noChangeAspect="1"/>
+                                          </pic:cNvPicPr>
+                                        </pic:nvPicPr>
+                                        <pic:blipFill>
+                                          <a:blip r:embed="rId16" cstate="print">
+                                            <a:extLst>
+                                              <a:ext uri="{28A0092B-C50C-407E-A947-70E740481C1C}">
+                                                <a14:useLocalDpi xmlns:a14="http://schemas.microsoft.com/office/drawing/2010/main" val="0"/>
+                                              </a:ext>
+                                            </a:extLst>
+                                          </a:blip>
+                                          <a:srcRect/>
+                                          <a:stretch>
+                                            <a:fillRect/>
+                                          </a:stretch>
+                                        </pic:blipFill>
+                                        <pic:spPr bwMode="auto">
+                                          <a:xfrm>
+                                            <a:off x="3403600" y="234950"/>
+                                            <a:ext cx="1009650" cy="1009650"/>
+                                          </a:xfrm>
+                                          <a:prstGeom prst="rect">
+                                            <a:avLst/>
+                                          </a:prstGeom>
+                                          <a:noFill/>
+                                          <a:ln>
+                                            <a:noFill/>
+                                          </a:ln>
+                                        </pic:spPr>
+                                      </pic:pic>
+                                      <pic:pic xmlns:pic="http://schemas.openxmlformats.org/drawingml/2006/picture">
+                                        <pic:nvPicPr>
+                                          <pic:cNvPr id="929219214" name="Imagen 929219214" descr="Resultado de imagen para impresora 3d"/>
+                                          <pic:cNvPicPr>
+                                            <a:picLocks noChangeAspect="1"/>
+                                          </pic:cNvPicPr>
+                                        </pic:nvPicPr>
+                                        <pic:blipFill rotWithShape="1">
+                                          <a:blip r:embed="rId17" cstate="print">
+                                            <a:extLst>
+                                              <a:ext uri="{28A0092B-C50C-407E-A947-70E740481C1C}">
+                                                <a14:useLocalDpi xmlns:a14="http://schemas.microsoft.com/office/drawing/2010/main" val="0"/>
+                                              </a:ext>
+                                            </a:extLst>
+                                          </a:blip>
+                                          <a:srcRect l="20480" t="1980" r="24191" b="2376"/>
+                                          <a:stretch/>
+                                        </pic:blipFill>
+                                        <pic:spPr bwMode="auto">
+                                          <a:xfrm>
+                                            <a:off x="3746500" y="2774950"/>
+                                            <a:ext cx="971550" cy="959485"/>
+                                          </a:xfrm>
+                                          <a:prstGeom prst="rect">
+                                            <a:avLst/>
+                                          </a:prstGeom>
+                                          <a:noFill/>
+                                          <a:ln>
+                                            <a:noFill/>
+                                          </a:ln>
+                                          <a:extLst>
+                                            <a:ext uri="{53640926-AAD7-44D8-BBD7-CCE9431645EC}">
+                                              <a14:shadowObscured xmlns:a14="http://schemas.microsoft.com/office/drawing/2010/main"/>
+                                            </a:ext>
+                                          </a:extLst>
+                                        </pic:spPr>
+                                      </pic:pic>
+                                      <pic:pic xmlns:pic="http://schemas.openxmlformats.org/drawingml/2006/picture">
+                                        <pic:nvPicPr>
+                                          <pic:cNvPr id="929219215" name="Imagen 929219215" descr="Resultado de imagen para smartphone"/>
+                                          <pic:cNvPicPr>
+                                            <a:picLocks noChangeAspect="1"/>
+                                          </pic:cNvPicPr>
+                                        </pic:nvPicPr>
+                                        <pic:blipFill rotWithShape="1">
+                                          <a:blip r:embed="rId18" cstate="print">
+                                            <a:extLst>
+                                              <a:ext uri="{28A0092B-C50C-407E-A947-70E740481C1C}">
+                                                <a14:useLocalDpi xmlns:a14="http://schemas.microsoft.com/office/drawing/2010/main" val="0"/>
+                                              </a:ext>
+                                            </a:extLst>
+                                          </a:blip>
+                                          <a:srcRect l="17581" r="16389"/>
+                                          <a:stretch/>
+                                        </pic:blipFill>
+                                        <pic:spPr bwMode="auto">
+                                          <a:xfrm>
+                                            <a:off x="4705350" y="1162050"/>
+                                            <a:ext cx="762000" cy="1256665"/>
+                                          </a:xfrm>
+                                          <a:prstGeom prst="rect">
+                                            <a:avLst/>
+                                          </a:prstGeom>
+                                          <a:noFill/>
+                                          <a:ln>
+                                            <a:noFill/>
+                                          </a:ln>
+                                          <a:extLst>
+                                            <a:ext uri="{53640926-AAD7-44D8-BBD7-CCE9431645EC}">
+                                              <a14:shadowObscured xmlns:a14="http://schemas.microsoft.com/office/drawing/2010/main"/>
+                                            </a:ext>
+                                          </a:extLst>
+                                        </pic:spPr>
+                                      </pic:pic>
+                                      <pic:pic xmlns:pic="http://schemas.openxmlformats.org/drawingml/2006/picture">
+                                        <pic:nvPicPr>
+                                          <pic:cNvPr id="929219216" name="Imagen 929219216" descr="Resultado de imagen para router"/>
+                                          <pic:cNvPicPr>
+                                            <a:picLocks noChangeAspect="1"/>
+                                          </pic:cNvPicPr>
+                                        </pic:nvPicPr>
+                                        <pic:blipFill>
+                                          <a:blip r:embed="rId19" cstate="print">
+                                            <a:extLst>
+                                              <a:ext uri="{28A0092B-C50C-407E-A947-70E740481C1C}">
+                                                <a14:useLocalDpi xmlns:a14="http://schemas.microsoft.com/office/drawing/2010/main" val="0"/>
+                                              </a:ext>
+                                            </a:extLst>
+                                          </a:blip>
+                                          <a:srcRect/>
+                                          <a:stretch>
+                                            <a:fillRect/>
+                                          </a:stretch>
+                                        </pic:blipFill>
+                                        <pic:spPr bwMode="auto">
+                                          <a:xfrm>
+                                            <a:off x="444500" y="1689100"/>
+                                            <a:ext cx="1071245" cy="755650"/>
+                                          </a:xfrm>
+                                          <a:prstGeom prst="rect">
+                                            <a:avLst/>
+                                          </a:prstGeom>
+                                          <a:noFill/>
+                                          <a:ln>
+                                            <a:noFill/>
+                                          </a:ln>
+                                        </pic:spPr>
+                                      </pic:pic>
+                                      <wps:wsp>
+                                        <wps:cNvPr id="929219217" name="Conector recto de flecha 929219217"/>
+                                        <wps:cNvCnPr/>
+                                        <wps:spPr>
+                                          <a:xfrm>
+                                            <a:off x="2597150" y="825500"/>
+                                            <a:ext cx="812800" cy="0"/>
+                                          </a:xfrm>
+                                          <a:prstGeom prst="straightConnector1">
+                                            <a:avLst/>
+                                          </a:prstGeom>
+                                          <a:ln>
+                                            <a:headEnd type="triangle"/>
+                                            <a:tailEnd type="triangle"/>
+                                          </a:ln>
+                                        </wps:spPr>
+                                        <wps:style>
+                                          <a:lnRef idx="3">
+                                            <a:schemeClr val="accent1"/>
+                                          </a:lnRef>
+                                          <a:fillRef idx="0">
+                                            <a:schemeClr val="accent1"/>
+                                          </a:fillRef>
+                                          <a:effectRef idx="2">
+                                            <a:schemeClr val="accent1"/>
+                                          </a:effectRef>
+                                          <a:fontRef idx="minor">
+                                            <a:schemeClr val="tx1"/>
+                                          </a:fontRef>
+                                        </wps:style>
+                                        <wps:bodyPr/>
+                                      </wps:wsp>
+                                      <wps:wsp>
+                                        <wps:cNvPr id="929219219" name="Conector: angular 929219219"/>
+                                        <wps:cNvCnPr/>
+                                        <wps:spPr>
+                                          <a:xfrm flipH="1">
+                                            <a:off x="882650" y="844550"/>
+                                            <a:ext cx="546100" cy="717550"/>
+                                          </a:xfrm>
+                                          <a:prstGeom prst="bentConnector3">
+                                            <a:avLst>
+                                              <a:gd name="adj1" fmla="val 100000"/>
+                                            </a:avLst>
+                                          </a:prstGeom>
+                                          <a:ln>
+                                            <a:headEnd type="triangle"/>
+                                            <a:tailEnd type="triangle"/>
+                                          </a:ln>
+                                        </wps:spPr>
+                                        <wps:style>
+                                          <a:lnRef idx="3">
+                                            <a:schemeClr val="accent1"/>
+                                          </a:lnRef>
+                                          <a:fillRef idx="0">
+                                            <a:schemeClr val="accent1"/>
+                                          </a:fillRef>
+                                          <a:effectRef idx="2">
+                                            <a:schemeClr val="accent1"/>
+                                          </a:effectRef>
+                                          <a:fontRef idx="minor">
+                                            <a:schemeClr val="tx1"/>
+                                          </a:fontRef>
+                                        </wps:style>
+                                        <wps:bodyPr/>
+                                      </wps:wsp>
+                                      <wps:wsp>
+                                        <wps:cNvPr id="929219220" name="Conector: angular 929219220"/>
+                                        <wps:cNvCnPr/>
+                                        <wps:spPr>
+                                          <a:xfrm flipH="1" flipV="1">
+                                            <a:off x="914400" y="2755900"/>
+                                            <a:ext cx="565150" cy="704850"/>
+                                          </a:xfrm>
+                                          <a:prstGeom prst="bentConnector3">
+                                            <a:avLst>
+                                              <a:gd name="adj1" fmla="val 100000"/>
+                                            </a:avLst>
+                                          </a:prstGeom>
+                                          <a:ln>
+                                            <a:headEnd type="triangle"/>
+                                            <a:tailEnd type="triangle"/>
+                                          </a:ln>
+                                        </wps:spPr>
+                                        <wps:style>
+                                          <a:lnRef idx="3">
+                                            <a:schemeClr val="accent1"/>
+                                          </a:lnRef>
+                                          <a:fillRef idx="0">
+                                            <a:schemeClr val="accent1"/>
+                                          </a:fillRef>
+                                          <a:effectRef idx="2">
+                                            <a:schemeClr val="accent1"/>
+                                          </a:effectRef>
+                                          <a:fontRef idx="minor">
+                                            <a:schemeClr val="tx1"/>
+                                          </a:fontRef>
+                                        </wps:style>
+                                        <wps:bodyPr/>
+                                      </wps:wsp>
+                                      <wps:wsp>
+                                        <wps:cNvPr id="929219221" name="Conector: angular 929219221"/>
+                                        <wps:cNvCnPr/>
+                                        <wps:spPr>
+                                          <a:xfrm>
+                                            <a:off x="2044700" y="1536700"/>
+                                            <a:ext cx="419100" cy="660400"/>
+                                          </a:xfrm>
+                                          <a:prstGeom prst="bentConnector3">
+                                            <a:avLst>
+                                              <a:gd name="adj1" fmla="val 0"/>
+                                            </a:avLst>
+                                          </a:prstGeom>
+                                          <a:ln>
+                                            <a:headEnd type="triangle"/>
+                                            <a:tailEnd type="triangle"/>
+                                          </a:ln>
+                                        </wps:spPr>
+                                        <wps:style>
+                                          <a:lnRef idx="3">
+                                            <a:schemeClr val="accent1"/>
+                                          </a:lnRef>
+                                          <a:fillRef idx="0">
+                                            <a:schemeClr val="accent1"/>
+                                          </a:fillRef>
+                                          <a:effectRef idx="2">
+                                            <a:schemeClr val="accent1"/>
+                                          </a:effectRef>
+                                          <a:fontRef idx="minor">
+                                            <a:schemeClr val="tx1"/>
+                                          </a:fontRef>
+                                        </wps:style>
+                                        <wps:bodyPr/>
+                                      </wps:wsp>
+                                      <wps:wsp>
+                                        <wps:cNvPr id="929219222" name="Conector recto de flecha 929219222"/>
+                                        <wps:cNvCnPr/>
+                                        <wps:spPr>
+                                          <a:xfrm>
+                                            <a:off x="2768600" y="3409950"/>
+                                            <a:ext cx="812800" cy="0"/>
+                                          </a:xfrm>
+                                          <a:prstGeom prst="straightConnector1">
+                                            <a:avLst/>
+                                          </a:prstGeom>
+                                          <a:ln>
+                                            <a:headEnd type="triangle"/>
+                                            <a:tailEnd type="triangle"/>
+                                          </a:ln>
+                                        </wps:spPr>
+                                        <wps:style>
+                                          <a:lnRef idx="3">
+                                            <a:schemeClr val="accent1"/>
+                                          </a:lnRef>
+                                          <a:fillRef idx="0">
+                                            <a:schemeClr val="accent1"/>
+                                          </a:fillRef>
+                                          <a:effectRef idx="2">
+                                            <a:schemeClr val="accent1"/>
+                                          </a:effectRef>
+                                          <a:fontRef idx="minor">
+                                            <a:schemeClr val="tx1"/>
+                                          </a:fontRef>
+                                        </wps:style>
+                                        <wps:bodyPr/>
+                                      </wps:wsp>
+                                    </wpg:grpSp>
+                                    <wps:wsp>
+                                      <wps:cNvPr id="929219223" name="Cuadro de texto 929219223"/>
+                                      <wps:cNvSpPr txBox="1"/>
+                                      <wps:spPr>
+                                        <a:xfrm>
+                                          <a:off x="1250950" y="1219200"/>
+                                          <a:ext cx="1593850" cy="298450"/>
+                                        </a:xfrm>
+                                        <a:prstGeom prst="rect">
+                                          <a:avLst/>
+                                        </a:prstGeom>
+                                        <a:solidFill>
+                                          <a:schemeClr val="lt1"/>
+                                        </a:solidFill>
+                                        <a:ln w="6350">
+                                          <a:noFill/>
+                                        </a:ln>
+                                      </wps:spPr>
+                                      <wps:txbx>
+                                        <w:txbxContent>
+                                          <w:p>
+                                            <w:pPr>
+                                              <w:rPr>
+                                                <w:sz w:val="22"/>
+                                                <w:szCs w:val="22"/>
+                                                <w:lang w:val="es-EC"/>
+                                              </w:rPr>
+                                            </w:pPr>
+                                            <w:r>
+                                              <w:rPr>
+                                                <w:sz w:val="22"/>
+                                                <w:szCs w:val="22"/>
+                                                <w:lang w:val="es-EC"/>
+                                              </w:rPr>
+                                              <w:t>Red pública universitaria</w:t>
+                                            </w:r>
+                                          </w:p>
+                                        </w:txbxContent>
+                                      </wps:txbx>
+                                      <wps:bodyPr rot="0" spcFirstLastPara="0" vertOverflow="overflow" horzOverflow="overflow" vert="horz" wrap="square" lIns="91440" tIns="45720" rIns="91440" bIns="45720" numCol="1" spcCol="0" rtlCol="0" fromWordArt="0" anchor="t" anchorCtr="0" forceAA="0" compatLnSpc="1">
+                                        <a:prstTxWarp prst="textNoShape">
+                                          <a:avLst/>
+                                        </a:prstTxWarp>
+                                        <a:noAutofit/>
+                                      </wps:bodyPr>
+                                    </wps:wsp>
+                                  </wpg:grpSp>
+                                  <wps:wsp>
+                                    <wps:cNvPr id="929219224" name="Cuadro de texto 929219224"/>
+                                    <wps:cNvSpPr txBox="1"/>
+                                    <wps:spPr>
+                                      <a:xfrm>
+                                        <a:off x="450850" y="2438400"/>
+                                        <a:ext cx="927100" cy="298450"/>
+                                      </a:xfrm>
+                                      <a:prstGeom prst="rect">
+                                        <a:avLst/>
+                                      </a:prstGeom>
+                                      <a:solidFill>
+                                        <a:schemeClr val="lt1"/>
+                                      </a:solidFill>
+                                      <a:ln w="6350">
+                                        <a:noFill/>
+                                      </a:ln>
+                                    </wps:spPr>
+                                    <wps:txbx>
+                                      <w:txbxContent>
+                                        <w:p>
+                                          <w:pPr>
+                                            <w:jc w:val="center"/>
+                                            <w:rPr>
+                                              <w:sz w:val="22"/>
+                                              <w:szCs w:val="22"/>
+                                              <w:lang w:val="es-EC"/>
+                                            </w:rPr>
+                                          </w:pPr>
+                                          <w:r>
+                                            <w:rPr>
+                                              <w:sz w:val="22"/>
+                                              <w:szCs w:val="22"/>
+                                              <w:lang w:val="es-EC"/>
+                                            </w:rPr>
+                                            <w:t>Router Local</w:t>
+                                          </w:r>
+                                        </w:p>
+                                      </w:txbxContent>
+                                    </wps:txbx>
+                                    <wps:bodyPr rot="0" spcFirstLastPara="0" vertOverflow="overflow" horzOverflow="overflow" vert="horz" wrap="square" lIns="91440" tIns="45720" rIns="91440" bIns="45720" numCol="1" spcCol="0" rtlCol="0" fromWordArt="0" anchor="t" anchorCtr="0" forceAA="0" compatLnSpc="1">
+                                      <a:prstTxWarp prst="textNoShape">
+                                        <a:avLst/>
+                                      </a:prstTxWarp>
+                                      <a:noAutofit/>
+                                    </wps:bodyPr>
+                                  </wps:wsp>
+                                </wpg:grpSp>
+                                <wps:wsp>
+                                  <wps:cNvPr id="929219225" name="Cuadro de texto 929219225"/>
+                                  <wps:cNvSpPr txBox="1"/>
+                                  <wps:spPr>
+                                    <a:xfrm>
+                                      <a:off x="2698750" y="2413000"/>
+                                      <a:ext cx="927100" cy="298450"/>
+                                    </a:xfrm>
+                                    <a:prstGeom prst="rect">
+                                      <a:avLst/>
+                                    </a:prstGeom>
+                                    <a:solidFill>
+                                      <a:schemeClr val="lt1"/>
+                                    </a:solidFill>
+                                    <a:ln w="6350">
+                                      <a:noFill/>
+                                    </a:ln>
+                                  </wps:spPr>
+                                  <wps:txbx>
+                                    <w:txbxContent>
+                                      <w:p>
+                                        <w:pPr>
+                                          <w:jc w:val="center"/>
+                                          <w:rPr>
+                                            <w:sz w:val="22"/>
+                                            <w:szCs w:val="22"/>
+                                            <w:lang w:val="es-EC"/>
+                                          </w:rPr>
+                                        </w:pPr>
+                                        <w:r>
+                                          <w:rPr>
+                                            <w:sz w:val="22"/>
+                                            <w:szCs w:val="22"/>
+                                            <w:lang w:val="es-EC"/>
+                                          </w:rPr>
+                                          <w:t>Router Local</w:t>
+                                        </w:r>
+                                      </w:p>
+                                    </w:txbxContent>
+                                  </wps:txbx>
+                                  <wps:bodyPr rot="0" spcFirstLastPara="0" vertOverflow="overflow" horzOverflow="overflow" vert="horz" wrap="square" lIns="91440" tIns="45720" rIns="91440" bIns="45720" numCol="1" spcCol="0" rtlCol="0" fromWordArt="0" anchor="t" anchorCtr="0" forceAA="0" compatLnSpc="1">
+                                    <a:prstTxWarp prst="textNoShape">
+                                      <a:avLst/>
+                                    </a:prstTxWarp>
+                                    <a:noAutofit/>
+                                  </wps:bodyPr>
+                                </wps:wsp>
+                              </wpg:grpSp>
+                              <wps:wsp>
+                                <wps:cNvPr id="929219226" name="Cuadro de texto 929219226"/>
+                                <wps:cNvSpPr txBox="1"/>
+                                <wps:spPr>
+                                  <a:xfrm>
+                                    <a:off x="4476750" y="2387600"/>
+                                    <a:ext cx="1181100" cy="298450"/>
+                                  </a:xfrm>
+                                  <a:prstGeom prst="rect">
+                                    <a:avLst/>
+                                  </a:prstGeom>
+                                  <a:solidFill>
+                                    <a:schemeClr val="lt1"/>
+                                  </a:solidFill>
+                                  <a:ln w="6350">
+                                    <a:noFill/>
+                                  </a:ln>
+                                </wps:spPr>
+                                <wps:txbx>
+                                  <w:txbxContent>
+                                    <w:p>
+                                      <w:pPr>
+                                        <w:jc w:val="center"/>
+                                        <w:rPr>
+                                          <w:sz w:val="22"/>
+                                          <w:szCs w:val="22"/>
+                                          <w:lang w:val="es-EC"/>
+                                        </w:rPr>
+                                      </w:pPr>
+                                      <w:r>
+                                        <w:rPr>
+                                          <w:sz w:val="22"/>
+                                          <w:szCs w:val="22"/>
+                                          <w:lang w:val="es-EC"/>
+                                        </w:rPr>
+                                        <w:t>Dispositivo móvil</w:t>
+                                      </w:r>
+                                    </w:p>
+                                  </w:txbxContent>
+                                </wps:txbx>
+                                <wps:bodyPr rot="0" spcFirstLastPara="0" vertOverflow="overflow" horzOverflow="overflow" vert="horz" wrap="square" lIns="91440" tIns="45720" rIns="91440" bIns="45720" numCol="1" spcCol="0" rtlCol="0" fromWordArt="0" anchor="t" anchorCtr="0" forceAA="0" compatLnSpc="1">
+                                  <a:prstTxWarp prst="textNoShape">
+                                    <a:avLst/>
+                                  </a:prstTxWarp>
+                                  <a:noAutofit/>
+                                </wps:bodyPr>
+                              </wps:wsp>
+                            </wpg:grpSp>
+                            <wps:wsp>
+                              <wps:cNvPr id="929219227" name="Cuadro de texto 929219227"/>
+                              <wps:cNvSpPr txBox="1"/>
+                              <wps:spPr>
+                                <a:xfrm>
+                                  <a:off x="1568450" y="3816350"/>
+                                  <a:ext cx="1060450" cy="298450"/>
+                                </a:xfrm>
+                                <a:prstGeom prst="rect">
+                                  <a:avLst/>
+                                </a:prstGeom>
+                                <a:solidFill>
+                                  <a:schemeClr val="lt1"/>
+                                </a:solidFill>
+                                <a:ln w="6350">
+                                  <a:noFill/>
+                                </a:ln>
+                              </wps:spPr>
+                              <wps:txbx>
+                                <w:txbxContent>
+                                  <w:p>
+                                    <w:pPr>
+                                      <w:jc w:val="center"/>
+                                      <w:rPr>
+                                        <w:sz w:val="22"/>
+                                        <w:szCs w:val="22"/>
+                                        <w:lang w:val="es-EC"/>
+                                      </w:rPr>
+                                    </w:pPr>
+                                    <w:r>
+                                      <w:rPr>
+                                        <w:sz w:val="22"/>
+                                        <w:szCs w:val="22"/>
+                                        <w:lang w:val="es-EC"/>
+                                      </w:rPr>
+                                      <w:t>Raspberry Pi 3</w:t>
+                                    </w:r>
+                                  </w:p>
+                                </w:txbxContent>
+                              </wps:txbx>
+                              <wps:bodyPr rot="0" spcFirstLastPara="0" vertOverflow="overflow" horzOverflow="overflow" vert="horz" wrap="square" lIns="91440" tIns="45720" rIns="91440" bIns="45720" numCol="1" spcCol="0" rtlCol="0" fromWordArt="0" anchor="t" anchorCtr="0" forceAA="0" compatLnSpc="1">
+                                <a:prstTxWarp prst="textNoShape">
+                                  <a:avLst/>
+                                </a:prstTxWarp>
+                                <a:noAutofit/>
+                              </wps:bodyPr>
+                            </wps:wsp>
+                          </wpg:grpSp>
+                          <wps:wsp>
+                            <wps:cNvPr id="929219228" name="Cuadro de texto 929219228"/>
+                            <wps:cNvSpPr txBox="1"/>
+                            <wps:spPr>
+                              <a:xfrm>
+                                <a:off x="3740150" y="3790950"/>
+                                <a:ext cx="1060450" cy="298450"/>
+                              </a:xfrm>
+                              <a:prstGeom prst="rect">
+                                <a:avLst/>
+                              </a:prstGeom>
+                              <a:solidFill>
+                                <a:schemeClr val="lt1"/>
+                              </a:solidFill>
+                              <a:ln w="6350">
+                                <a:noFill/>
+                              </a:ln>
+                            </wps:spPr>
+                            <wps:txbx>
+                              <w:txbxContent>
+                                <w:p>
+                                  <w:pPr>
+                                    <w:jc w:val="center"/>
+                                    <w:rPr>
+                                      <w:sz w:val="22"/>
+                                      <w:szCs w:val="22"/>
+                                      <w:lang w:val="es-EC"/>
+                                    </w:rPr>
+                                  </w:pPr>
+                                  <w:r>
+                                    <w:rPr>
+                                      <w:sz w:val="22"/>
+                                      <w:szCs w:val="22"/>
+                                      <w:lang w:val="es-EC"/>
+                                    </w:rPr>
+                                    <w:t>Impresora 3D</w:t>
+                                  </w:r>
+                                </w:p>
+                              </w:txbxContent>
+                            </wps:txbx>
+                            <wps:bodyPr rot="0" spcFirstLastPara="0" vertOverflow="overflow" horzOverflow="overflow" vert="horz" wrap="square" lIns="91440" tIns="45720" rIns="91440" bIns="45720" numCol="1" spcCol="0" rtlCol="0" fromWordArt="0" anchor="t" anchorCtr="0" forceAA="0" compatLnSpc="1">
+                              <a:prstTxWarp prst="textNoShape">
+                                <a:avLst/>
+                              </a:prstTxWarp>
+                              <a:noAutofit/>
+                            </wps:bodyPr>
+                          </wps:wsp>
+                        </wpg:grpSp>
+                        <wps:wsp>
+                          <wps:cNvPr id="929219229" name="Conector recto de flecha 929219229"/>
+                          <wps:cNvCnPr/>
+                          <wps:spPr>
+                            <a:xfrm>
+                              <a:off x="3771900" y="2165350"/>
+                              <a:ext cx="812800" cy="0"/>
+                            </a:xfrm>
+                            <a:prstGeom prst="straightConnector1">
+                              <a:avLst/>
+                            </a:prstGeom>
+                            <a:ln>
+                              <a:headEnd type="triangle"/>
+                              <a:tailEnd type="triangle"/>
+                            </a:ln>
+                          </wps:spPr>
+                          <wps:style>
+                            <a:lnRef idx="3">
+                              <a:schemeClr val="accent1"/>
+                            </a:lnRef>
+                            <a:fillRef idx="0">
+                              <a:schemeClr val="accent1"/>
+                            </a:fillRef>
+                            <a:effectRef idx="2">
+                              <a:schemeClr val="accent1"/>
+                            </a:effectRef>
+                            <a:fontRef idx="minor">
+                              <a:schemeClr val="tx1"/>
+                            </a:fontRef>
+                          </wps:style>
+                          <wps:bodyPr/>
+                        </wps:wsp>
+                      </wpg:grpSp>
+                      <wps:wsp>
+                        <wps:cNvPr id="929219230" name="Cuadro de texto 929219230"/>
+                        <wps:cNvSpPr txBox="1"/>
+                        <wps:spPr>
+                          <a:xfrm>
+                            <a:off x="3073400" y="1212850"/>
+                            <a:ext cx="1670050" cy="298450"/>
+                          </a:xfrm>
+                          <a:prstGeom prst="rect">
+                            <a:avLst/>
+                          </a:prstGeom>
+                          <a:solidFill>
+                            <a:schemeClr val="lt1"/>
+                          </a:solidFill>
+                          <a:ln w="6350">
+                            <a:noFill/>
+                          </a:ln>
+                        </wps:spPr>
+                        <wps:txbx>
+                          <w:txbxContent>
+                            <w:p>
+                              <w:pPr>
+                                <w:jc w:val="center"/>
+                                <w:rPr>
+                                  <w:sz w:val="22"/>
+                                  <w:szCs w:val="22"/>
+                                  <w:lang w:val="es-EC"/>
+                                </w:rPr>
+                              </w:pPr>
+                              <w:r>
+                                <w:rPr>
+                                  <w:sz w:val="22"/>
+                                  <w:szCs w:val="22"/>
+                                  <w:lang w:val="es-EC"/>
+                                </w:rPr>
+                                <w:t>Acceso a la base de</w:t>
+                              </w:r>
+                              <w:r>
+                                <w:rPr>
+                                  <w:sz w:val="22"/>
+                                  <w:szCs w:val="22"/>
+                                  <w:lang w:val="es-EC"/>
+                                </w:rPr>
+                                <w:t xml:space="preserve"> datos</w:t>
+                              </w:r>
+                              <w:r>
+                                <w:rPr>
+                                  <w:sz w:val="22"/>
+                                  <w:szCs w:val="22"/>
+                                  <w:lang w:val="es-EC"/>
+                                </w:rPr>
+                                <w:t xml:space="preserve"> </w:t>
+                              </w:r>
+                              <w:proofErr w:type="spellStart"/>
+                              <w:r>
+                                <w:rPr>
+                                  <w:sz w:val="22"/>
+                                  <w:szCs w:val="22"/>
+                                  <w:lang w:val="es-EC"/>
+                                </w:rPr>
+                                <w:t>datos</w:t>
+                              </w:r>
+                              <w:proofErr w:type="spellEnd"/>
+                            </w:p>
+                          </w:txbxContent>
+                        </wps:txbx>
+                        <wps:bodyPr rot="0" spcFirstLastPara="0" vertOverflow="overflow" horzOverflow="overflow" vert="horz" wrap="square" lIns="91440" tIns="45720" rIns="91440" bIns="45720" numCol="1" spcCol="0" rtlCol="0" fromWordArt="0" anchor="t" anchorCtr="0" forceAA="0" compatLnSpc="1">
+                          <a:prstTxWarp prst="textNoShape">
+                            <a:avLst/>
+                          </a:prstTxWarp>
+                          <a:noAutofit/>
+                        </wps:bodyPr>
+                      </wps:wsp>
+                    </wpg:wgp>
+                  </a:graphicData>
+                </a:graphic>
+                <wp14:sizeRelH relativeFrom="margin">
+                  <wp14:pctWidth>0</wp14:pctWidth>
+                </wp14:sizeRelH>
+                <wp14:sizeRelV relativeFrom="margin">
+                  <wp14:pctHeight>0</wp14:pctHeight>
+                </wp14:sizeRelV>
+              </wp:anchor>
+            </w:drawing>
+          </mc:Choice>
+          <mc:Fallback>
+            <w:pict>
+              <v:group w14:anchorId="3BBB39BC" id="Grupo 929219200" o:spid="_x0000_s1026" style="position:absolute;margin-left:.6pt;margin-top:5.2pt;width:451.5pt;height:342.5pt;z-index:251659264;mso-position-horizontal-relative:margin;mso-width-relative:margin;mso-height-relative:margin" coordsize="57340,43497" o:gfxdata="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">
+                <v:group id="Grupo 929219201" o:spid="_x0000_s1027" style="position:absolute;width:57340;height:43497" coordsize="57340,43497" o:gfxdata="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">
+                  <v:group id="Grupo 929219202" o:spid="_x0000_s1028" style="position:absolute;width:57340;height:43497" coordsize="57340,43497" o:gfxdata="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">
+                    <v:group id="Grupo 929219203" o:spid="_x0000_s1029" style="position:absolute;width:57340;height:43497" coordsize="57340,43497" o:gfxdata="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">
+                      <v:group id="Grupo 929219204" o:spid="_x0000_s1030" style="position:absolute;width:57340;height:43497" coordsize="57340,43497" o:gfxdata="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">
+                        <v:group id="Grupo 929219205" o:spid="_x0000_s1031" style="position:absolute;width:57340;height:43497" coordsize="57340,43497" o:gfxdata="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">
+                          <v:group id="Grupo 929219206" o:spid="_x0000_s1032" style="position:absolute;width:57340;height:43497" coordsize="57340,43497" o:gfxdata="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">
+                            <v:group id="Grupo 929219207" o:spid="_x0000_s1033" style="position:absolute;width:57340;height:43497" coordsize="57340,43497" o:gfxdata="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">
+                              <v:group id="Grupo 929219208" o:spid="_x0000_s1034" style="position:absolute;width:57340;height:43497" coordsize="57340,43497" o:gfxdata="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">
+                                <v:rect id="Rectángulo 929219209" o:spid="_x0000_s1035" style="position:absolute;width:57340;height:43497;visibility:visible;mso-wrap-style:square;v-text-anchor:middle" o:gfxdata="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" fillcolor="white [3201]" strokecolor="#a5a5a5 [3206]" strokeweight="1pt">
+                                  <v:textbox>
+                                    <w:txbxContent>
+                                      <w:p>
+                                        <w:pPr>
+                                          <w:jc w:val="center"/>
+                                          <w:rPr>
+                                            <w:sz w:val="22"/>
+                                            <w:szCs w:val="22"/>
+                                          </w:rPr>
+                                        </w:pPr>
+                                      </w:p>
+                                    </w:txbxContent>
+                                  </v:textbox>
+                                </v:rect>
+                                <v:shapetype id="_x0000_t75" coordsize="21600,21600" o:spt="75" o:preferrelative="t" path="m@4@5l@4@11@9@11@9@5xe" filled="f" stroked="f">
+                                  <v:stroke joinstyle="miter"/>
+                                  <v:formulas>
+                                    <v:f eqn="if lineDrawn pixelLineWidth 0"/>
+                                    <v:f eqn="sum @0 1 0"/>
+                                    <v:f eqn="sum 0 0 @1"/>
+                                    <v:f eqn="prod @2 1 2"/>
+                                    <v:f eqn="prod @3 21600 pixelWidth"/>
+                                    <v:f eqn="prod @3 21600 pixelHeight"/>
+                                    <v:f eqn="sum @0 0 1"/>
+                                    <v:f eqn="prod @6 1 2"/>
+                                    <v:f eqn="prod @7 21600 pixelWidth"/>
+                                    <v:f eqn="sum @8 21600 0"/>
+                                    <v:f eqn="prod @7 21600 pixelHeight"/>
+                                    <v:f eqn="sum @10 21600 0"/>
+                                  </v:formulas>
+                                  <v:path o:extrusionok="f" gradientshapeok="t" o:connecttype="rect"/>
+                                  <o:lock v:ext="edit" aspectratio="t"/>
+                                </v:shapetype>
+                                <v:shape id="Imagen 929219210" o:spid="_x0000_s1036" type="#_x0000_t75" alt="Imagen relacionada" style="position:absolute;left:14795;top:3048;width:10833;height:9525;visibility:visible;mso-wrap-style:square" o:gfxdata="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">
+                                  <v:imagedata r:id="rId20" o:title="Imagen relacionada"/>
+                                </v:shape>
+                                <v:shape id="Imagen 929219211" o:spid="_x0000_s1037" type="#_x0000_t75" alt="Resultado de imagen para router" style="position:absolute;left:25971;top:16065;width:11093;height:7823;visibility:visible;mso-wrap-style:square" o:gfxdata="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">
+                                  <v:imagedata r:id="rId21" o:title="Resultado de imagen para router"/>
+                                </v:shape>
+                                <v:shape id="Imagen 929219212" o:spid="_x0000_s1038" type="#_x0000_t75" alt="Resultado de imagen para raspberry pi 3" style="position:absolute;left:16129;top:31559;width:9721;height:5715;visibility:visible;mso-wrap-style:square" o:gfxdata="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">
+                                  <v:imagedata r:id="rId22" o:title="Resultado de imagen para raspberry pi 3"/>
+                                </v:shape>
+                                <v:shape id="Imagen 929219213" o:spid="_x0000_s1039" type="#_x0000_t75" alt="Imagen relacionada" style="position:absolute;left:34036;top:2349;width:10096;height:10097;visibility:visible;mso-wrap-style:square" o:gfxdata="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">
+                                  <v:imagedata r:id="rId23" o:title="Imagen relacionada"/>
+                                </v:shape>
+                                <v:shape id="Imagen 929219214" o:spid="_x0000_s1040" type="#_x0000_t75" alt="Resultado de imagen para impresora 3d" style="position:absolute;left:37465;top:27749;width:9715;height:9595;visibility:visible;mso-wrap-style:square" o:gfxdata="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">
+                                  <v:imagedata r:id="rId24" o:title="Resultado de imagen para impresora 3d" croptop="1298f" cropbottom="1557f" cropleft="13422f" cropright="15854f"/>
+                                </v:shape>
+                                <v:shape id="Imagen 929219215" o:spid="_x0000_s1041" type="#_x0000_t75" alt="Resultado de imagen para smartphone" style="position:absolute;left:47053;top:11620;width:7620;height:12567;visibility:visible;mso-wrap-style:square" o:gfxdata="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">
+                                  <v:imagedata r:id="rId25" o:title="Resultado de imagen para smartphone" cropleft="11522f" cropright="10741f"/>
+                                </v:shape>
+                                <v:shape id="Imagen 929219216" o:spid="_x0000_s1042" type="#_x0000_t75" alt="Resultado de imagen para router" style="position:absolute;left:4445;top:16891;width:10712;height:7556;visibility:visible;mso-wrap-style:square" o:gfxdata="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">
+                                  <v:imagedata r:id="rId26" o:title="Resultado de imagen para router"/>
+                                </v:shape>
+                                <v:shapetype id="_x0000_t32" coordsize="21600,21600" o:spt="32" o:oned="t" path="m,l21600,21600e" filled="f">
+                                  <v:path arrowok="t" fillok="f" o:connecttype="none"/>
+                                  <o:lock v:ext="edit" shapetype="t"/>
+                                </v:shapetype>
+                                <v:shape id="Conector recto de flecha 929219217" o:spid="_x0000_s1043" type="#_x0000_t32" style="position:absolute;left:25971;top:8255;width:8128;height:0;visibility:visible;mso-wrap-style:square" o:connectortype="straight" o:gfxdata="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" strokecolor="#4472c4 [3204]" strokeweight="1.5pt">
+                                  <v:stroke startarrow="block" endarrow="block" joinstyle="miter"/>
+                                </v:shape>
+                                <v:shapetype id="_x0000_t34" coordsize="21600,21600" o:spt="34" o:oned="t" adj="10800" path="m,l@0,0@0,21600,21600,21600e" filled="f">
+                                  <v:stroke joinstyle="miter"/>
+                                  <v:formulas>
+                                    <v:f eqn="val #0"/>
+                                  </v:formulas>
+                                  <v:path arrowok="t" fillok="f" o:connecttype="none"/>
+                                  <v:handles>
+                                    <v:h position="#0,center"/>
+                                  </v:handles>
+                                  <o:lock v:ext="edit" shapetype="t"/>
+                                </v:shapetype>
+                                <v:shape id="Conector: angular 929219219" o:spid="_x0000_s1044" type="#_x0000_t34" style="position:absolute;left:8826;top:8445;width:5461;height:7176;flip:x;visibility:visible;mso-wrap-style:square" o:connectortype="elbow" o:gfxdata="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" adj="21600" strokecolor="#4472c4 [3204]" strokeweight="1.5pt">
+                                  <v:stroke startarrow="block" endarrow="block"/>
+                                </v:shape>
+                                <v:shape id="Conector: angular 929219220" o:spid="_x0000_s1045" type="#_x0000_t34" style="position:absolute;left:9144;top:27559;width:5651;height:7048;flip:x y;visibility:visible;mso-wrap-style:square" o:connectortype="elbow" o:gfxdata="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" adj="21600" strokecolor="#4472c4 [3204]" strokeweight="1.5pt">
+                                  <v:stroke startarrow="block" endarrow="block"/>
+                                </v:shape>
+                                <v:shape id="Conector: angular 929219221" o:spid="_x0000_s1046" type="#_x0000_t34" style="position:absolute;left:20447;top:15367;width:4191;height:6604;visibility:visible;mso-wrap-style:square" o:connectortype="elbow" o:gfxdata="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" adj="0" strokecolor="#4472c4 [3204]" strokeweight="1.5pt">
+                                  <v:stroke startarrow="block" endarrow="block"/>
+                                </v:shape>
+                                <v:shape id="Conector recto de flecha 929219222" o:spid="_x0000_s1047" type="#_x0000_t32" style="position:absolute;left:27686;top:34099;width:8128;height:0;visibility:visible;mso-wrap-style:square" o:connectortype="straight" o:gfxdata="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" strokecolor="#4472c4 [3204]" strokeweight="1.5pt">
+                                  <v:stroke startarrow="block" endarrow="block" joinstyle="miter"/>
+                                </v:shape>
+                              </v:group>
+                              <v:shapetype id="_x0000_t202" coordsize="21600,21600" o:spt="202" path="m,l,21600r21600,l21600,xe">
+                                <v:stroke joinstyle="miter"/>
+                                <v:path gradientshapeok="t" o:connecttype="rect"/>
+                              </v:shapetype>
+                              <v:shape id="Cuadro de texto 929219223" o:spid="_x0000_s1048" type="#_x0000_t202" style="position:absolute;left:12509;top:12192;width:15939;height:2984;visibility:visible;mso-wrap-style:square;v-text-anchor:top" o:gfxdata="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" fillcolor="white [3201]" stroked="f" strokeweight=".5pt">
+                                <v:textbox>
+                                  <w:txbxContent>
+                                    <w:p>
+                                      <w:pPr>
+                                        <w:rPr>
+                                          <w:sz w:val="22"/>
+                                          <w:szCs w:val="22"/>
+                                          <w:lang w:val="es-EC"/>
+                                        </w:rPr>
+                                      </w:pPr>
+                                      <w:r>
+                                        <w:rPr>
+                                          <w:sz w:val="22"/>
+                                          <w:szCs w:val="22"/>
+                                          <w:lang w:val="es-EC"/>
+                                        </w:rPr>
+                                        <w:t>Red pública universitaria</w:t>
+                                      </w:r>
+                                    </w:p>
+                                  </w:txbxContent>
+                                </v:textbox>
+                              </v:shape>
+                            </v:group>
+                            <v:shape id="Cuadro de texto 929219224" o:spid="_x0000_s1049" type="#_x0000_t202" style="position:absolute;left:4508;top:24384;width:9271;height:2984;visibility:visible;mso-wrap-style:square;v-text-anchor:top" o:gfxdata="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" fillcolor="white [3201]" stroked="f" strokeweight=".5pt">
+                              <v:textbox>
+                                <w:txbxContent>
+                                  <w:p>
+                                    <w:pPr>
+                                      <w:jc w:val="center"/>
+                                      <w:rPr>
+                                        <w:sz w:val="22"/>
+                                        <w:szCs w:val="22"/>
+                                        <w:lang w:val="es-EC"/>
+                                      </w:rPr>
+                                    </w:pPr>
+                                    <w:r>
+                                      <w:rPr>
+                                        <w:sz w:val="22"/>
+                                        <w:szCs w:val="22"/>
+                                        <w:lang w:val="es-EC"/>
+                                      </w:rPr>
+                                      <w:t>Router Local</w:t>
+                                    </w:r>
+                                  </w:p>
+                                </w:txbxContent>
+                              </v:textbox>
+                            </v:shape>
+                          </v:group>
+                          <v:shape id="Cuadro de texto 929219225" o:spid="_x0000_s1050" type="#_x0000_t202" style="position:absolute;left:26987;top:24130;width:9271;height:2984;visibility:visible;mso-wrap-style:square;v-text-anchor:top" o:gfxdata="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" fillcolor="white [3201]" stroked="f" strokeweight=".5pt">
+                            <v:textbox>
+                              <w:txbxContent>
+                                <w:p>
+                                  <w:pPr>
+                                    <w:jc w:val="center"/>
+                                    <w:rPr>
+                                      <w:sz w:val="22"/>
+                                      <w:szCs w:val="22"/>
+                                      <w:lang w:val="es-EC"/>
+                                    </w:rPr>
+                                  </w:pPr>
+                                  <w:r>
+                                    <w:rPr>
+                                      <w:sz w:val="22"/>
+                                      <w:szCs w:val="22"/>
+                                      <w:lang w:val="es-EC"/>
+                                    </w:rPr>
+                                    <w:t>Router Local</w:t>
+                                  </w:r>
+                                </w:p>
+                              </w:txbxContent>
+                            </v:textbox>
+                          </v:shape>
+                        </v:group>
+                        <v:shape id="Cuadro de texto 929219226" o:spid="_x0000_s1051" type="#_x0000_t202" style="position:absolute;left:44767;top:23876;width:11811;height:2984;visibility:visible;mso-wrap-style:square;v-text-anchor:top" o:gfxdata="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" fillcolor="white [3201]" stroked="f" strokeweight=".5pt">
+                          <v:textbox>
+                            <w:txbxContent>
+                              <w:p>
+                                <w:pPr>
+                                  <w:jc w:val="center"/>
+                                  <w:rPr>
+                                    <w:sz w:val="22"/>
+                                    <w:szCs w:val="22"/>
+                                    <w:lang w:val="es-EC"/>
+                                  </w:rPr>
+                                </w:pPr>
+                                <w:r>
+                                  <w:rPr>
+                                    <w:sz w:val="22"/>
+                                    <w:szCs w:val="22"/>
+                                    <w:lang w:val="es-EC"/>
+                                  </w:rPr>
+                                  <w:t>Dispositivo móvil</w:t>
+                                </w:r>
+                              </w:p>
+                            </w:txbxContent>
+                          </v:textbox>
+                        </v:shape>
+                      </v:group>
+                      <v:shape id="Cuadro de texto 929219227" o:spid="_x0000_s1052" type="#_x0000_t202" style="position:absolute;left:15684;top:38163;width:10605;height:2985;visibility:visible;mso-wrap-style:square;v-text-anchor:top" o:gfxdata="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" fillcolor="white [3201]" stroked="f" strokeweight=".5pt">
+                        <v:textbox>
+                          <w:txbxContent>
+                            <w:p>
+                              <w:pPr>
+                                <w:jc w:val="center"/>
+                                <w:rPr>
+                                  <w:sz w:val="22"/>
+                                  <w:szCs w:val="22"/>
+                                  <w:lang w:val="es-EC"/>
+                                </w:rPr>
+                              </w:pPr>
+                              <w:r>
+                                <w:rPr>
+                                  <w:sz w:val="22"/>
+                                  <w:szCs w:val="22"/>
+                                  <w:lang w:val="es-EC"/>
+                                </w:rPr>
+                                <w:t>Raspberry Pi 3</w:t>
+                              </w:r>
+                            </w:p>
+                          </w:txbxContent>
+                        </v:textbox>
+                      </v:shape>
+                    </v:group>
+                    <v:shape id="Cuadro de texto 929219228" o:spid="_x0000_s1053" type="#_x0000_t202" style="position:absolute;left:37401;top:37909;width:10605;height:2985;visibility:visible;mso-wrap-style:square;v-text-anchor:top" o:gfxdata="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" fillcolor="white [3201]" stroked="f" strokeweight=".5pt">
+                      <v:textbox>
+                        <w:txbxContent>
+                          <w:p>
+                            <w:pPr>
+                              <w:jc w:val="center"/>
+                              <w:rPr>
+                                <w:sz w:val="22"/>
+                                <w:szCs w:val="22"/>
+                                <w:lang w:val="es-EC"/>
+                              </w:rPr>
+                            </w:pPr>
+                            <w:r>
+                              <w:rPr>
+                                <w:sz w:val="22"/>
+                                <w:szCs w:val="22"/>
+                                <w:lang w:val="es-EC"/>
+                              </w:rPr>
+                              <w:t>Impresora 3D</w:t>
+                            </w:r>
+                          </w:p>
+                        </w:txbxContent>
+                      </v:textbox>
+                    </v:shape>
+                  </v:group>
+                  <v:shape id="Conector recto de flecha 929219229" o:spid="_x0000_s1054" type="#_x0000_t32" style="position:absolute;left:37719;top:21653;width:8128;height:0;visibility:visible;mso-wrap-style:square" o:connectortype="straight" o:gfxdata="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" strokecolor="#4472c4 [3204]" strokeweight="1.5pt">
+                    <v:stroke startarrow="block" endarrow="block" joinstyle="miter"/>
+                  </v:shape>
+                </v:group>
+                <v:shape id="Cuadro de texto 929219230" o:spid="_x0000_s1055" type="#_x0000_t202" style="position:absolute;left:30734;top:12128;width:16700;height:2985;visibility:visible;mso-wrap-style:square;v-text-anchor:top" o:gfxdata="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" fillcolor="white [3201]" stroked="f" strokeweight=".5pt">
+                  <v:textbox>
+                    <w:txbxContent>
+                      <w:p>
+                        <w:pPr>
+                          <w:jc w:val="center"/>
+                          <w:rPr>
+                            <w:sz w:val="22"/>
+                            <w:szCs w:val="22"/>
+                            <w:lang w:val="es-EC"/>
+                          </w:rPr>
+                        </w:pPr>
+                        <w:r>
+                          <w:rPr>
+                            <w:sz w:val="22"/>
+                            <w:szCs w:val="22"/>
+                            <w:lang w:val="es-EC"/>
+                          </w:rPr>
+                          <w:t>Acceso a la base de</w:t>
+                        </w:r>
+                        <w:r>
+                          <w:rPr>
+                            <w:sz w:val="22"/>
+                            <w:szCs w:val="22"/>
+                            <w:lang w:val="es-EC"/>
+                          </w:rPr>
+                          <w:t xml:space="preserve"> datos</w:t>
+                        </w:r>
+                        <w:r>
+                          <w:rPr>
+                            <w:sz w:val="22"/>
+                            <w:szCs w:val="22"/>
+                            <w:lang w:val="es-EC"/>
+                          </w:rPr>
+                          <w:t xml:space="preserve"> </w:t>
+                        </w:r>
+                        <w:proofErr w:type="spellStart"/>
+                        <w:r>
+                          <w:rPr>
+                            <w:sz w:val="22"/>
+                            <w:szCs w:val="22"/>
+                            <w:lang w:val="es-EC"/>
+                          </w:rPr>
+                          <w:t>datos</w:t>
+                        </w:r>
+                        <w:proofErr w:type="spellEnd"/>
+                      </w:p>
+                    </w:txbxContent>
+                  </v:textbox>
+                </v:shape>
+                <w10:wrap anchorx="margin"/>
+              </v:group>
+            </w:pict>
+          </mc:Fallback>
+        </mc:AlternateContent>
+      </w:r>
+    </w:p>
+    <w:p>
+      <w:pPr>
+        <w:keepNext/>
+      </w:pPr>
+    </w:p>
+    <w:p>
+      <w:pPr>
+        <w:keepNext/>
+      </w:pPr>
+    </w:p>
+    <w:p>
+      <w:pPr>
+        <w:keepNext/>
+      </w:pPr>
+    </w:p>
+    <w:p>
+      <w:pPr>
+        <w:keepNext/>
+      </w:pPr>
+    </w:p>
+    <w:p>
+      <w:pPr>
+        <w:keepNext/>
+      </w:pPr>
+    </w:p>
+    <w:p>
+      <w:pPr>
+        <w:keepNext/>
+      </w:pPr>
+    </w:p>
+    <w:p>
+      <w:pPr>
+        <w:keepNext/>
+      </w:pPr>
+    </w:p>
+    <w:p>
+      <w:pPr>
+        <w:keepNext/>
+      </w:pPr>
+    </w:p>
+    <w:p>
+      <w:pPr>
+        <w:keepNext/>
+      </w:pPr>
+    </w:p>
+    <w:p>
+      <w:pPr>
+        <w:keepNext/>
+      </w:pPr>
+    </w:p>
+    <w:p>
+      <w:pPr>
+        <w:keepNext/>
+      </w:pPr>
+    </w:p>
+    <w:p>
+      <w:pPr>
+        <w:keepNext/>
+      </w:pPr>
+    </w:p>
+    <w:p>
+      <w:pPr>
+        <w:keepNext/>
+      </w:pPr>
+    </w:p>
+    <w:p>
+      <w:pPr>
+        <w:keepNext/>
+      </w:pPr>
+    </w:p>
+    <w:p>
+      <w:pPr>
+        <w:keepNext/>
+      </w:pPr>
+    </w:p>
+    <w:p>
+      <w:pPr>
+        <w:keepNext/>
+      </w:pPr>
+    </w:p>
+    <w:p>
+      <w:pPr>
+        <w:keepNext/>
+      </w:pPr>
+    </w:p>
+    <w:p>
+      <w:pPr>
+        <w:keepNext/>
+      </w:pPr>
+    </w:p>
+    <w:p>
+      <w:pPr>
+        <w:keepNext/>
+      </w:pPr>
+    </w:p>
+    <w:p>
+      <w:pPr>
+        <w:keepNext/>
+      </w:pPr>
+    </w:p>
+    <w:p>
+      <w:pPr>
+        <w:keepNext/>
+      </w:pPr>
+    </w:p>
+    <w:p>
+      <w:pPr>
+        <w:keepNext/>
+      </w:pPr>
+    </w:p>
+    <w:p>
+      <w:pPr>
+        <w:keepNext/>
+      </w:pPr>
+    </w:p>
+    <w:p>
+      <w:pPr>
+        <w:pStyle w:val="Descripcin"/>
+      </w:pPr>
+      <w:r>
+        <w:t xml:space="preserve">Ilustración </w:t>
+      </w:r>
+      <w:r>
+        <w:fldChar w:fldCharType="begin"/>
+      </w:r>
+      <w:r>
+        <w:instrText xml:space="preserve"> SEQ Ilustración \* ARABIC </w:instrText>
+      </w:r>
+      <w:r>
+        <w:fldChar w:fldCharType="separate"/>
+      </w:r>
+      <w:r>
+        <w:rPr>
+          <w:noProof/>
+        </w:rPr>
+        <w:t>1</w:t>
+      </w:r>
+      <w:r>
+        <w:fldChar w:fldCharType="end"/>
+      </w:r>
+      <w:r>
+        <w:t>: diagrama de conexión física</w:t>
+      </w:r>
+    </w:p>
+    <w:p/>
+    <w:p>
+      <w:pPr>
+        <w:keepNext/>
+        <w:jc w:val="center"/>
+      </w:pPr>
+      <w:r>
+        <w:rPr>
+          <w:noProof/>
+        </w:rPr>
         <w:drawing>
-          <wp:inline wp14:editId="582DC1DF" wp14:anchorId="45325C06">
-            <wp:extent cx="5727701" cy="3619500"/>
-            <wp:effectExtent l="0" t="0" r="6350" b="0"/>
-            <wp:docPr id="929219218" name="Imagen 1" title=""/>
+          <wp:inline distT="0" distB="0" distL="0" distR="0" wp14:anchorId="54891C4A" wp14:editId="0A45A7FF">
+            <wp:extent cx="5035550" cy="3205996"/>
+            <wp:effectExtent l="0" t="0" r="0" b="0"/>
+            <wp:docPr id="1468425612" name="Imagen 3"/>
             <wp:cNvGraphicFramePr>
-              <a:graphicFrameLocks noChangeAspect="1"/>
+              <a:graphicFrameLocks xmlns:a="http://schemas.openxmlformats.org/drawingml/2006/main" noChangeAspect="1"/>
             </wp:cNvGraphicFramePr>
-            <a:graphic>
+            <a:graphic xmlns:a="http://schemas.openxmlformats.org/drawingml/2006/main">
               <a:graphicData uri="http://schemas.openxmlformats.org/drawingml/2006/picture">
-                <pic:pic>
+                <pic:pic xmlns:pic="http://schemas.openxmlformats.org/drawingml/2006/picture">
                   <pic:nvPicPr>
-                    <pic:cNvPr id="0" name="Imagen 1"/>
+                    <pic:cNvPr id="0" name="Imagen 3"/>
                     <pic:cNvPicPr/>
                   </pic:nvPicPr>
                   <pic:blipFill>
-                    <a:blip r:embed="Rc7baa83e56794930">
-                      <a:extLst xmlns:a="http://schemas.openxmlformats.org/drawingml/2006/main">
+                    <a:blip r:embed="rId27">
+                      <a:extLst>
                         <a:ext uri="{28A0092B-C50C-407E-A947-70E740481C1C}">
                           <a14:useLocalDpi xmlns:a14="http://schemas.microsoft.com/office/drawing/2010/main" val="0"/>
                         </a:ext>
@@ -1287,88 +2745,9 @@
                     </a:stretch>
                   </pic:blipFill>
                   <pic:spPr>
-                    <a:xfrm rot="0" flipH="0" flipV="0">
+                    <a:xfrm>
                       <a:off x="0" y="0"/>
-                      <a:ext cx="5727701" cy="3619500"/>
-                    </a:xfrm>
-                    <a:prstGeom prst="rect">
-                      <a:avLst/>
-                    </a:prstGeom>
-                  </pic:spPr>
-                </pic:pic>
-              </a:graphicData>
-            </a:graphic>
-          </wp:inline>
-        </w:drawing>
-      </w:r>
-    </w:p>
-    <w:p>
-      <w:pPr>
-        <w:pStyle w:val="Descripcin"/>
-      </w:pPr>
-      <w:r>
-        <w:t xml:space="preserve">Ilustración </w:t>
-      </w:r>
-      <w:r>
-        <w:fldChar w:fldCharType="begin"/>
-      </w:r>
-      <w:r>
-        <w:instrText xml:space="preserve"> SEQ Ilustración \* ARABIC </w:instrText>
-      </w:r>
-      <w:r>
-        <w:fldChar w:fldCharType="separate"/>
-      </w:r>
-      <w:r>
-        <w:rPr>
-          <w:noProof/>
-        </w:rPr>
-        <w:t>1</w:t>
-      </w:r>
-      <w:r>
-        <w:fldChar w:fldCharType="end"/>
-      </w:r>
-      <w:r>
-        <w:t>: diagrama de conexión física</w:t>
-      </w:r>
-    </w:p>
-    <w:p/>
-    <w:p>
-      <w:pPr>
-        <w:keepNext/>
-        <w:jc w:val="center"/>
-      </w:pPr>
-      <w:r>
-        <w:drawing>
-          <wp:inline wp14:editId="47B65D37" wp14:anchorId="54891C4A">
-            <wp:extent cx="5610224" cy="3571875"/>
-            <wp:effectExtent l="0" t="0" r="9525" b="9525"/>
-            <wp:docPr id="1468425612" name="Imagen 3" title=""/>
-            <wp:cNvGraphicFramePr>
-              <a:graphicFrameLocks noChangeAspect="1"/>
-            </wp:cNvGraphicFramePr>
-            <a:graphic>
-              <a:graphicData uri="http://schemas.openxmlformats.org/drawingml/2006/picture">
-                <pic:pic>
-                  <pic:nvPicPr>
-                    <pic:cNvPr id="0" name="Imagen 3"/>
-                    <pic:cNvPicPr/>
-                  </pic:nvPicPr>
-                  <pic:blipFill>
-                    <a:blip r:embed="R5bbe29c6584b45d5">
-                      <a:extLst xmlns:a="http://schemas.openxmlformats.org/drawingml/2006/main">
-                        <a:ext uri="{28A0092B-C50C-407E-A947-70E740481C1C}">
-                          <a14:useLocalDpi xmlns:a14="http://schemas.microsoft.com/office/drawing/2010/main" val="0"/>
-                        </a:ext>
-                      </a:extLst>
-                    </a:blip>
-                    <a:stretch>
-                      <a:fillRect/>
-                    </a:stretch>
-                  </pic:blipFill>
-                  <pic:spPr>
-                    <a:xfrm rot="0" flipH="0" flipV="0">
-                      <a:off x="0" y="0"/>
-                      <a:ext cx="5610224" cy="3571875"/>
+                      <a:ext cx="5035550" cy="3205996"/>
                     </a:xfrm>
                     <a:prstGeom prst="rect">
                       <a:avLst/>
@@ -1472,7 +2851,7 @@
                     <pic:cNvPicPr/>
                   </pic:nvPicPr>
                   <pic:blipFill rotWithShape="1">
-                    <a:blip r:embed="rId15">
+                    <a:blip r:embed="rId28">
                       <a:extLst>
                         <a:ext uri="{28A0092B-C50C-407E-A947-70E740481C1C}">
                           <a14:useLocalDpi xmlns:a14="http://schemas.microsoft.com/office/drawing/2010/main" val="0"/>
@@ -1521,24 +2900,27 @@
         <w:jc w:val="center"/>
       </w:pPr>
       <w:r>
+        <w:rPr>
+          <w:noProof/>
+        </w:rPr>
         <w:drawing>
-          <wp:inline wp14:editId="367A101C" wp14:anchorId="2E294185">
+          <wp:inline distT="0" distB="0" distL="0" distR="0" wp14:anchorId="2E294185" wp14:editId="367A101C">
             <wp:extent cx="3600953" cy="3581900"/>
             <wp:effectExtent l="0" t="0" r="0" b="0"/>
-            <wp:docPr id="623728171" name="Imagen 8" title=""/>
+            <wp:docPr id="623728171" name="Imagen 8"/>
             <wp:cNvGraphicFramePr>
-              <a:graphicFrameLocks noChangeAspect="1"/>
+              <a:graphicFrameLocks xmlns:a="http://schemas.openxmlformats.org/drawingml/2006/main" noChangeAspect="1"/>
             </wp:cNvGraphicFramePr>
-            <a:graphic>
+            <a:graphic xmlns:a="http://schemas.openxmlformats.org/drawingml/2006/main">
               <a:graphicData uri="http://schemas.openxmlformats.org/drawingml/2006/picture">
-                <pic:pic>
+                <pic:pic xmlns:pic="http://schemas.openxmlformats.org/drawingml/2006/picture">
                   <pic:nvPicPr>
                     <pic:cNvPr id="0" name="Imagen 8"/>
                     <pic:cNvPicPr/>
                   </pic:nvPicPr>
                   <pic:blipFill>
-                    <a:blip r:embed="R34d50fbd0ffd4832">
-                      <a:extLst xmlns:a="http://schemas.openxmlformats.org/drawingml/2006/main">
+                    <a:blip r:embed="rId29">
+                      <a:extLst>
                         <a:ext uri="{28A0092B-C50C-407E-A947-70E740481C1C}">
                           <a14:useLocalDpi xmlns:a14="http://schemas.microsoft.com/office/drawing/2010/main" val="0"/>
                         </a:ext>
@@ -1549,7 +2931,7 @@
                     </a:stretch>
                   </pic:blipFill>
                   <pic:spPr>
-                    <a:xfrm rot="0" flipH="0" flipV="0">
+                    <a:xfrm>
                       <a:off x="0" y="0"/>
                       <a:ext cx="3600953" cy="3581900"/>
                     </a:xfrm>
@@ -1620,21 +3002,22 @@
         <w:pStyle w:val="Prrafodelista"/>
         <w:numPr>
           <w:ilvl w:val="0"/>
-          <w:numId w:val="12"/>
+          <w:numId w:val="2"/>
         </w:numPr>
         <w:rPr>
-          <w:b w:val="1"/>
-          <w:bCs w:val="1"/>
+          <w:b/>
+          <w:bCs/>
           <w:sz w:val="24"/>
           <w:szCs w:val="24"/>
         </w:rPr>
       </w:pPr>
       <w:r>
         <w:rPr>
-          <w:rFonts w:ascii="Times New Roman" w:hAnsi="Times New Roman" w:cs="Times New Roman"/>
-          <w:b w:val="1"/>
-          <w:bCs w:val="1"/>
-        </w:rPr>
+          <w:rFonts w:ascii="Times New Roman" w:hAnsi="Times New Roman"/>
+          <w:b/>
+          <w:bCs/>
+        </w:rPr>
+        <w:lastRenderedPageBreak/>
         <w:t>DESCRIPCION DE LA BASE DE DATOS</w:t>
       </w:r>
     </w:p>
@@ -1643,20 +3026,20 @@
         <w:pStyle w:val="Prrafodelista"/>
         <w:numPr>
           <w:ilvl w:val="0"/>
-          <w:numId w:val="12"/>
+          <w:numId w:val="2"/>
         </w:numPr>
         <w:rPr>
-          <w:b w:val="1"/>
-          <w:bCs w:val="1"/>
+          <w:b/>
+          <w:bCs/>
           <w:sz w:val="24"/>
           <w:szCs w:val="24"/>
         </w:rPr>
       </w:pPr>
       <w:r>
         <w:rPr>
-          <w:rFonts w:ascii="Times New Roman" w:hAnsi="Times New Roman" w:cs="Times New Roman"/>
-          <w:b w:val="1"/>
-          <w:bCs w:val="1"/>
+          <w:rFonts w:ascii="Times New Roman" w:hAnsi="Times New Roman"/>
+          <w:b/>
+          <w:bCs/>
         </w:rPr>
         <w:t>EXPLICACION DEL CODIGO FUENTE</w:t>
       </w:r>
@@ -1666,20 +3049,20 @@
         <w:pStyle w:val="Prrafodelista"/>
         <w:numPr>
           <w:ilvl w:val="0"/>
-          <w:numId w:val="12"/>
+          <w:numId w:val="2"/>
         </w:numPr>
         <w:rPr>
-          <w:b w:val="1"/>
-          <w:bCs w:val="1"/>
+          <w:b/>
+          <w:bCs/>
           <w:sz w:val="24"/>
           <w:szCs w:val="24"/>
         </w:rPr>
       </w:pPr>
       <w:r>
         <w:rPr>
-          <w:rFonts w:ascii="Times New Roman" w:hAnsi="Times New Roman" w:cs="Times New Roman"/>
-          <w:b w:val="1"/>
-          <w:bCs w:val="1"/>
+          <w:rFonts w:ascii="Times New Roman" w:hAnsi="Times New Roman"/>
+          <w:b/>
+          <w:bCs/>
         </w:rPr>
         <w:t>ANÁLISIS DEL PRESUMPUESTO</w:t>
       </w:r>
@@ -1689,20 +3072,20 @@
         <w:pStyle w:val="Prrafodelista"/>
         <w:numPr>
           <w:ilvl w:val="0"/>
-          <w:numId w:val="12"/>
+          <w:numId w:val="2"/>
         </w:numPr>
         <w:rPr>
-          <w:b w:val="1"/>
-          <w:bCs w:val="1"/>
+          <w:b/>
+          <w:bCs/>
           <w:sz w:val="24"/>
           <w:szCs w:val="24"/>
         </w:rPr>
       </w:pPr>
       <w:r>
         <w:rPr>
-          <w:rFonts w:ascii="Times New Roman" w:hAnsi="Times New Roman" w:cs="Times New Roman"/>
-          <w:b w:val="1"/>
-          <w:bCs w:val="1"/>
+          <w:rFonts w:ascii="Times New Roman" w:hAnsi="Times New Roman"/>
+          <w:b/>
+          <w:bCs/>
         </w:rPr>
         <w:t>CONCLUSIONES</w:t>
       </w:r>
@@ -1712,65 +3095,57 @@
         <w:pStyle w:val="Prrafodelista"/>
         <w:numPr>
           <w:ilvl w:val="0"/>
-          <w:numId w:val="12"/>
+          <w:numId w:val="2"/>
         </w:numPr>
         <w:rPr>
-          <w:b w:val="1"/>
-          <w:bCs w:val="1"/>
+          <w:b/>
+          <w:bCs/>
           <w:sz w:val="24"/>
           <w:szCs w:val="24"/>
         </w:rPr>
       </w:pPr>
       <w:r>
         <w:rPr>
-          <w:rFonts w:ascii="Times New Roman" w:hAnsi="Times New Roman" w:cs="Times New Roman"/>
-          <w:b w:val="1"/>
-          <w:bCs w:val="1"/>
+          <w:rFonts w:ascii="Times New Roman" w:hAnsi="Times New Roman"/>
+          <w:b/>
+          <w:bCs/>
         </w:rPr>
         <w:t>REFERENCIAS BIBLIOGRÁFICAS</w:t>
       </w:r>
     </w:p>
     <w:p>
       <w:pPr>
-        <w:pStyle w:val="Normal"/>
-        <w:jc w:val="left"/>
-        <w:rPr>
-          <w:rFonts w:ascii="Times New Roman" w:hAnsi="Times New Roman" w:cs="Times New Roman"/>
-          <w:b w:val="1"/>
-          <w:bCs w:val="1"/>
-        </w:rPr>
-      </w:pPr>
-    </w:p>
-    <w:p>
-      <w:pPr>
-        <w:pStyle w:val="Normal"/>
-        <w:jc w:val="left"/>
-        <w:rPr>
-          <w:rFonts w:ascii="Times New Roman" w:hAnsi="Times New Roman" w:cs="Times New Roman"/>
-          <w:b w:val="1"/>
-          <w:bCs w:val="1"/>
-        </w:rPr>
-      </w:pPr>
-    </w:p>
-    <w:p>
-      <w:pPr>
-        <w:pStyle w:val="Normal"/>
-        <w:jc w:val="left"/>
-        <w:rPr>
-          <w:rFonts w:ascii="Times New Roman" w:hAnsi="Times New Roman" w:cs="Times New Roman"/>
-          <w:b w:val="1"/>
-          <w:bCs w:val="1"/>
-        </w:rPr>
-      </w:pPr>
-    </w:p>
-    <w:p>
-      <w:pPr>
-        <w:pStyle w:val="Normal"/>
-        <w:jc w:val="left"/>
-        <w:rPr>
-          <w:rFonts w:ascii="Times New Roman" w:hAnsi="Times New Roman" w:cs="Times New Roman"/>
-          <w:b w:val="1"/>
-          <w:bCs w:val="1"/>
+        <w:rPr>
+          <w:rFonts w:ascii="Times New Roman" w:hAnsi="Times New Roman" w:cs="Times New Roman"/>
+          <w:b/>
+          <w:bCs/>
+        </w:rPr>
+      </w:pPr>
+    </w:p>
+    <w:p>
+      <w:pPr>
+        <w:rPr>
+          <w:rFonts w:ascii="Times New Roman" w:hAnsi="Times New Roman" w:cs="Times New Roman"/>
+          <w:b/>
+          <w:bCs/>
+        </w:rPr>
+      </w:pPr>
+    </w:p>
+    <w:p>
+      <w:pPr>
+        <w:rPr>
+          <w:rFonts w:ascii="Times New Roman" w:hAnsi="Times New Roman" w:cs="Times New Roman"/>
+          <w:b/>
+          <w:bCs/>
+        </w:rPr>
+      </w:pPr>
+    </w:p>
+    <w:p>
+      <w:pPr>
+        <w:rPr>
+          <w:rFonts w:ascii="Times New Roman" w:hAnsi="Times New Roman" w:cs="Times New Roman"/>
+          <w:b/>
+          <w:bCs/>
         </w:rPr>
       </w:pPr>
     </w:p>
@@ -1805,8 +3180,6 @@
           <w:lang w:val="es-EC" w:eastAsia="es-EC"/>
         </w:rPr>
       </w:pPr>
-      <w:bookmarkStart w:name="_GoBack" w:id="0"/>
-      <w:bookmarkEnd w:id="0"/>
     </w:p>
     <w:p>
       <w:pPr>
@@ -1820,9 +3193,9 @@
       </w:pPr>
     </w:p>
     <w:sectPr>
-      <w:headerReference w:type="default" r:id="rId17"/>
-      <w:footerReference w:type="default" r:id="rId18"/>
-      <w:pgSz w:w="11900" w:h="16840" w:orient="portrait"/>
+      <w:headerReference w:type="default" r:id="rId30"/>
+      <w:footerReference w:type="default" r:id="rId31"/>
+      <w:pgSz w:w="11900" w:h="16840"/>
       <w:pgMar w:top="1440" w:right="1440" w:bottom="1440" w:left="1440" w:header="384" w:footer="108" w:gutter="0"/>
       <w:cols w:space="708"/>
       <w:docGrid w:linePitch="360"/>
@@ -1854,7 +3227,7 @@
 </file>
 
 <file path=word/footer1.xml><?xml version="1.0" encoding="utf-8"?>
-<w:ftr xmlns:wpc="http://schemas.microsoft.com/office/word/2010/wordprocessingCanvas" xmlns:cx="http://schemas.microsoft.com/office/drawing/2014/chartex" xmlns:cx1="http://schemas.microsoft.com/office/drawing/2015/9/8/chartex" xmlns:cx2="http://schemas.microsoft.com/office/drawing/2015/10/21/chartex" xmlns:cx3="http://schemas.microsoft.com/office/drawing/2016/5/9/chartex" xmlns:cx4="http://schemas.microsoft.com/office/drawing/2016/5/10/chartex" xmlns:cx5="http://schemas.microsoft.com/office/drawing/2016/5/11/chartex" xmlns:cx6="http://schemas.microsoft.com/office/drawing/2016/5/12/chartex" xmlns:cx7="http://schemas.microsoft.com/office/drawing/2016/5/13/chartex" xmlns:cx8="http://schemas.microsoft.com/office/drawing/2016/5/14/chartex" xmlns:mc="http://schemas.openxmlformats.org/markup-compatibility/2006" xmlns:aink="http://schemas.microsoft.com/office/drawing/2016/ink" xmlns:am3d="http://schemas.microsoft.com/office/drawing/2017/model3d" xmlns:o="urn:schemas-microsoft-com:office:office" xmlns:r="http://schemas.openxmlformats.org/officeDocument/2006/relationships" xmlns:m="http://schemas.openxmlformats.org/officeDocument/2006/math" xmlns:v="urn:schemas-microsoft-com:vml" xmlns:wp14="http://schemas.microsoft.com/office/word/2010/wordprocessingDrawing" xmlns:wp="http://schemas.openxmlformats.org/drawingml/2006/wordprocessingDrawing" xmlns:w10="urn:schemas-microsoft-com:office:word" xmlns:w="http://schemas.openxmlformats.org/wordprocessingml/2006/main" xmlns:w14="http://schemas.microsoft.com/office/word/2010/wordml" xmlns:w15="http://schemas.microsoft.com/office/word/2012/wordml" xmlns:w16cid="http://schemas.microsoft.com/office/word/2016/wordml/cid" xmlns:w16se="http://schemas.microsoft.com/office/word/2015/wordml/symex" xmlns:wpg="http://schemas.microsoft.com/office/word/2010/wordprocessingGroup" xmlns:wpi="http://schemas.microsoft.com/office/word/2010/wordprocessingInk" xmlns:wne="http://schemas.microsoft.com/office/word/2006/wordml" xmlns:wps="http://schemas.microsoft.com/office/word/2010/wordprocessingShape" xmlns:a="http://schemas.openxmlformats.org/drawingml/2006/main" xmlns:pic="http://schemas.openxmlformats.org/drawingml/2006/picture" xmlns:a14="http://schemas.microsoft.com/office/drawing/2010/main" mc:Ignorable="w14 w15 w16se w16cid wp14">
+<w:ftr xmlns:wpc="http://schemas.microsoft.com/office/word/2010/wordprocessingCanvas" xmlns:cx="http://schemas.microsoft.com/office/drawing/2014/chartex" xmlns:cx1="http://schemas.microsoft.com/office/drawing/2015/9/8/chartex" xmlns:cx2="http://schemas.microsoft.com/office/drawing/2015/10/21/chartex" xmlns:cx3="http://schemas.microsoft.com/office/drawing/2016/5/9/chartex" xmlns:cx4="http://schemas.microsoft.com/office/drawing/2016/5/10/chartex" xmlns:cx5="http://schemas.microsoft.com/office/drawing/2016/5/11/chartex" xmlns:cx6="http://schemas.microsoft.com/office/drawing/2016/5/12/chartex" xmlns:cx7="http://schemas.microsoft.com/office/drawing/2016/5/13/chartex" xmlns:cx8="http://schemas.microsoft.com/office/drawing/2016/5/14/chartex" xmlns:mc="http://schemas.openxmlformats.org/markup-compatibility/2006" xmlns:aink="http://schemas.microsoft.com/office/drawing/2016/ink" xmlns:am3d="http://schemas.microsoft.com/office/drawing/2017/model3d" xmlns:o="urn:schemas-microsoft-com:office:office" xmlns:r="http://schemas.openxmlformats.org/officeDocument/2006/relationships" xmlns:m="http://schemas.openxmlformats.org/officeDocument/2006/math" xmlns:v="urn:schemas-microsoft-com:vml" xmlns:wp14="http://schemas.microsoft.com/office/word/2010/wordprocessingDrawing" xmlns:wp="http://schemas.openxmlformats.org/drawingml/2006/wordprocessingDrawing" xmlns:w10="urn:schemas-microsoft-com:office:word" xmlns:w="http://schemas.openxmlformats.org/wordprocessingml/2006/main" xmlns:w14="http://schemas.microsoft.com/office/word/2010/wordml" xmlns:w15="http://schemas.microsoft.com/office/word/2012/wordml" xmlns:w16cid="http://schemas.microsoft.com/office/word/2016/wordml/cid" xmlns:w16se="http://schemas.microsoft.com/office/word/2015/wordml/symex" xmlns:wpg="http://schemas.microsoft.com/office/word/2010/wordprocessingGroup" xmlns:wpi="http://schemas.microsoft.com/office/word/2010/wordprocessingInk" xmlns:wne="http://schemas.microsoft.com/office/word/2006/wordml" xmlns:wps="http://schemas.microsoft.com/office/word/2010/wordprocessingShape" mc:Ignorable="w14 w15 w16se w16cid wp14">
   <w:p>
     <w:pPr>
       <w:pStyle w:val="Piedepgina"/>
@@ -1941,7 +3314,7 @@
 </file>
 
 <file path=word/header1.xml><?xml version="1.0" encoding="utf-8"?>
-<w:hdr xmlns:wpc="http://schemas.microsoft.com/office/word/2010/wordprocessingCanvas" xmlns:cx="http://schemas.microsoft.com/office/drawing/2014/chartex" xmlns:cx1="http://schemas.microsoft.com/office/drawing/2015/9/8/chartex" xmlns:cx2="http://schemas.microsoft.com/office/drawing/2015/10/21/chartex" xmlns:cx3="http://schemas.microsoft.com/office/drawing/2016/5/9/chartex" xmlns:cx4="http://schemas.microsoft.com/office/drawing/2016/5/10/chartex" xmlns:cx5="http://schemas.microsoft.com/office/drawing/2016/5/11/chartex" xmlns:cx6="http://schemas.microsoft.com/office/drawing/2016/5/12/chartex" xmlns:cx7="http://schemas.microsoft.com/office/drawing/2016/5/13/chartex" xmlns:cx8="http://schemas.microsoft.com/office/drawing/2016/5/14/chartex" xmlns:mc="http://schemas.openxmlformats.org/markup-compatibility/2006" xmlns:aink="http://schemas.microsoft.com/office/drawing/2016/ink" xmlns:am3d="http://schemas.microsoft.com/office/drawing/2017/model3d" xmlns:o="urn:schemas-microsoft-com:office:office" xmlns:r="http://schemas.openxmlformats.org/officeDocument/2006/relationships" xmlns:m="http://schemas.openxmlformats.org/officeDocument/2006/math" xmlns:v="urn:schemas-microsoft-com:vml" xmlns:wp14="http://schemas.microsoft.com/office/word/2010/wordprocessingDrawing" xmlns:wp="http://schemas.openxmlformats.org/drawingml/2006/wordprocessingDrawing" xmlns:w10="urn:schemas-microsoft-com:office:word" xmlns:w="http://schemas.openxmlformats.org/wordprocessingml/2006/main" xmlns:w14="http://schemas.microsoft.com/office/word/2010/wordml" xmlns:w15="http://schemas.microsoft.com/office/word/2012/wordml" xmlns:w16cid="http://schemas.microsoft.com/office/word/2016/wordml/cid" xmlns:w16se="http://schemas.microsoft.com/office/word/2015/wordml/symex" xmlns:wpg="http://schemas.microsoft.com/office/word/2010/wordprocessingGroup" xmlns:wpi="http://schemas.microsoft.com/office/word/2010/wordprocessingInk" xmlns:wne="http://schemas.microsoft.com/office/word/2006/wordml" xmlns:wps="http://schemas.microsoft.com/office/word/2010/wordprocessingShape" xmlns:a="http://schemas.openxmlformats.org/drawingml/2006/main" xmlns:pic="http://schemas.openxmlformats.org/drawingml/2006/picture" xmlns:a14="http://schemas.microsoft.com/office/drawing/2010/main" mc:Ignorable="w14 w15 w16se w16cid wp14">
+<w:hdr xmlns:wpc="http://schemas.microsoft.com/office/word/2010/wordprocessingCanvas" xmlns:cx="http://schemas.microsoft.com/office/drawing/2014/chartex" xmlns:cx1="http://schemas.microsoft.com/office/drawing/2015/9/8/chartex" xmlns:cx2="http://schemas.microsoft.com/office/drawing/2015/10/21/chartex" xmlns:cx3="http://schemas.microsoft.com/office/drawing/2016/5/9/chartex" xmlns:cx4="http://schemas.microsoft.com/office/drawing/2016/5/10/chartex" xmlns:cx5="http://schemas.microsoft.com/office/drawing/2016/5/11/chartex" xmlns:cx6="http://schemas.microsoft.com/office/drawing/2016/5/12/chartex" xmlns:cx7="http://schemas.microsoft.com/office/drawing/2016/5/13/chartex" xmlns:cx8="http://schemas.microsoft.com/office/drawing/2016/5/14/chartex" xmlns:mc="http://schemas.openxmlformats.org/markup-compatibility/2006" xmlns:aink="http://schemas.microsoft.com/office/drawing/2016/ink" xmlns:am3d="http://schemas.microsoft.com/office/drawing/2017/model3d" xmlns:o="urn:schemas-microsoft-com:office:office" xmlns:r="http://schemas.openxmlformats.org/officeDocument/2006/relationships" xmlns:m="http://schemas.openxmlformats.org/officeDocument/2006/math" xmlns:v="urn:schemas-microsoft-com:vml" xmlns:wp14="http://schemas.microsoft.com/office/word/2010/wordprocessingDrawing" xmlns:wp="http://schemas.openxmlformats.org/drawingml/2006/wordprocessingDrawing" xmlns:w10="urn:schemas-microsoft-com:office:word" xmlns:w="http://schemas.openxmlformats.org/wordprocessingml/2006/main" xmlns:w14="http://schemas.microsoft.com/office/word/2010/wordml" xmlns:w15="http://schemas.microsoft.com/office/word/2012/wordml" xmlns:w16cid="http://schemas.microsoft.com/office/word/2016/wordml/cid" xmlns:w16se="http://schemas.microsoft.com/office/word/2015/wordml/symex" xmlns:wpg="http://schemas.microsoft.com/office/word/2010/wordprocessingGroup" xmlns:wpi="http://schemas.microsoft.com/office/word/2010/wordprocessingInk" xmlns:wne="http://schemas.microsoft.com/office/word/2006/wordml" xmlns:wps="http://schemas.microsoft.com/office/word/2010/wordprocessingShape" mc:Ignorable="w14 w15 w16se w16cid wp14">
   <w:p>
     <w:pPr>
       <w:pStyle w:val="Encabezado"/>
@@ -2007,201 +3380,6 @@
 
 <file path=word/numbering.xml><?xml version="1.0" encoding="utf-8"?>
 <w:numbering xmlns:wpc="http://schemas.microsoft.com/office/word/2010/wordprocessingCanvas" xmlns:cx="http://schemas.microsoft.com/office/drawing/2014/chartex" xmlns:cx1="http://schemas.microsoft.com/office/drawing/2015/9/8/chartex" xmlns:cx2="http://schemas.microsoft.com/office/drawing/2015/10/21/chartex" xmlns:cx3="http://schemas.microsoft.com/office/drawing/2016/5/9/chartex" xmlns:cx4="http://schemas.microsoft.com/office/drawing/2016/5/10/chartex" xmlns:cx5="http://schemas.microsoft.com/office/drawing/2016/5/11/chartex" xmlns:cx6="http://schemas.microsoft.com/office/drawing/2016/5/12/chartex" xmlns:cx7="http://schemas.microsoft.com/office/drawing/2016/5/13/chartex" xmlns:cx8="http://schemas.microsoft.com/office/drawing/2016/5/14/chartex" xmlns:mc="http://schemas.openxmlformats.org/markup-compatibility/2006" xmlns:aink="http://schemas.microsoft.com/office/drawing/2016/ink" xmlns:am3d="http://schemas.microsoft.com/office/drawing/2017/model3d" xmlns:o="urn:schemas-microsoft-com:office:office" xmlns:r="http://schemas.openxmlformats.org/officeDocument/2006/relationships" xmlns:m="http://schemas.openxmlformats.org/officeDocument/2006/math" xmlns:v="urn:schemas-microsoft-com:vml" xmlns:wp14="http://schemas.microsoft.com/office/word/2010/wordprocessingDrawing" xmlns:wp="http://schemas.openxmlformats.org/drawingml/2006/wordprocessingDrawing" xmlns:w10="urn:schemas-microsoft-com:office:word" xmlns:w="http://schemas.openxmlformats.org/wordprocessingml/2006/main" xmlns:w14="http://schemas.microsoft.com/office/word/2010/wordml" xmlns:w15="http://schemas.microsoft.com/office/word/2012/wordml" xmlns:w16cid="http://schemas.microsoft.com/office/word/2016/wordml/cid" xmlns:w16se="http://schemas.microsoft.com/office/word/2015/wordml/symex" xmlns:wpg="http://schemas.microsoft.com/office/word/2010/wordprocessingGroup" xmlns:wpi="http://schemas.microsoft.com/office/word/2010/wordprocessingInk" xmlns:wne="http://schemas.microsoft.com/office/word/2006/wordml" xmlns:wps="http://schemas.microsoft.com/office/word/2010/wordprocessingShape" mc:Ignorable="w14 w15 w16se w16cid wp14">
-  <w:abstractNum xmlns:w="http://schemas.openxmlformats.org/wordprocessingml/2006/main" w:abstractNumId="12">
-    <w:multiLevelType xmlns:w="http://schemas.openxmlformats.org/wordprocessingml/2006/main" w:val="hybridMultilevel"/>
-    <w:lvl xmlns:w="http://schemas.openxmlformats.org/wordprocessingml/2006/main" w:ilvl="0">
-      <w:start w:val="1"/>
-      <w:numFmt w:val="bullet"/>
-      <w:lvlText w:val=""/>
-      <w:lvlJc w:val="left"/>
-      <w:pPr>
-        <w:ind w:left="720" w:hanging="360"/>
-      </w:pPr>
-      <w:rPr>
-        <w:rFonts w:hint="default" w:ascii="Symbol" w:hAnsi="Symbol"/>
-      </w:rPr>
-    </w:lvl>
-    <w:lvl xmlns:w="http://schemas.openxmlformats.org/wordprocessingml/2006/main" w:ilvl="1">
-      <w:start w:val="1"/>
-      <w:numFmt w:val="bullet"/>
-      <w:lvlText w:val="o"/>
-      <w:lvlJc w:val="left"/>
-      <w:pPr>
-        <w:ind w:left="1440" w:hanging="360"/>
-      </w:pPr>
-      <w:rPr>
-        <w:rFonts w:hint="default" w:ascii="Courier New" w:hAnsi="Courier New"/>
-      </w:rPr>
-    </w:lvl>
-    <w:lvl xmlns:w="http://schemas.openxmlformats.org/wordprocessingml/2006/main" w:ilvl="2">
-      <w:start w:val="1"/>
-      <w:numFmt w:val="bullet"/>
-      <w:lvlText w:val=""/>
-      <w:lvlJc w:val="left"/>
-      <w:pPr>
-        <w:ind w:left="2160" w:hanging="360"/>
-      </w:pPr>
-      <w:rPr>
-        <w:rFonts w:hint="default" w:ascii="Wingdings" w:hAnsi="Wingdings"/>
-      </w:rPr>
-    </w:lvl>
-    <w:lvl xmlns:w="http://schemas.openxmlformats.org/wordprocessingml/2006/main" w:ilvl="3">
-      <w:start w:val="1"/>
-      <w:numFmt w:val="bullet"/>
-      <w:lvlText w:val=""/>
-      <w:lvlJc w:val="left"/>
-      <w:pPr>
-        <w:ind w:left="2880" w:hanging="360"/>
-      </w:pPr>
-      <w:rPr>
-        <w:rFonts w:hint="default" w:ascii="Symbol" w:hAnsi="Symbol"/>
-      </w:rPr>
-    </w:lvl>
-    <w:lvl xmlns:w="http://schemas.openxmlformats.org/wordprocessingml/2006/main" w:ilvl="4">
-      <w:start w:val="1"/>
-      <w:numFmt w:val="bullet"/>
-      <w:lvlText w:val="o"/>
-      <w:lvlJc w:val="left"/>
-      <w:pPr>
-        <w:ind w:left="3600" w:hanging="360"/>
-      </w:pPr>
-      <w:rPr>
-        <w:rFonts w:hint="default" w:ascii="Courier New" w:hAnsi="Courier New"/>
-      </w:rPr>
-    </w:lvl>
-    <w:lvl xmlns:w="http://schemas.openxmlformats.org/wordprocessingml/2006/main" w:ilvl="5">
-      <w:start w:val="1"/>
-      <w:numFmt w:val="bullet"/>
-      <w:lvlText w:val=""/>
-      <w:lvlJc w:val="left"/>
-      <w:pPr>
-        <w:ind w:left="4320" w:hanging="360"/>
-      </w:pPr>
-      <w:rPr>
-        <w:rFonts w:hint="default" w:ascii="Wingdings" w:hAnsi="Wingdings"/>
-      </w:rPr>
-    </w:lvl>
-    <w:lvl xmlns:w="http://schemas.openxmlformats.org/wordprocessingml/2006/main" w:ilvl="6">
-      <w:start w:val="1"/>
-      <w:numFmt w:val="bullet"/>
-      <w:lvlText w:val=""/>
-      <w:lvlJc w:val="left"/>
-      <w:pPr>
-        <w:ind w:left="5040" w:hanging="360"/>
-      </w:pPr>
-      <w:rPr>
-        <w:rFonts w:hint="default" w:ascii="Symbol" w:hAnsi="Symbol"/>
-      </w:rPr>
-    </w:lvl>
-    <w:lvl xmlns:w="http://schemas.openxmlformats.org/wordprocessingml/2006/main" w:ilvl="7">
-      <w:start w:val="1"/>
-      <w:numFmt w:val="bullet"/>
-      <w:lvlText w:val="o"/>
-      <w:lvlJc w:val="left"/>
-      <w:pPr>
-        <w:ind w:left="5760" w:hanging="360"/>
-      </w:pPr>
-      <w:rPr>
-        <w:rFonts w:hint="default" w:ascii="Courier New" w:hAnsi="Courier New"/>
-      </w:rPr>
-    </w:lvl>
-    <w:lvl xmlns:w="http://schemas.openxmlformats.org/wordprocessingml/2006/main" w:ilvl="8">
-      <w:start w:val="1"/>
-      <w:numFmt w:val="bullet"/>
-      <w:lvlText w:val=""/>
-      <w:lvlJc w:val="left"/>
-      <w:pPr>
-        <w:ind w:left="6480" w:hanging="360"/>
-      </w:pPr>
-      <w:rPr>
-        <w:rFonts w:hint="default" w:ascii="Wingdings" w:hAnsi="Wingdings"/>
-      </w:rPr>
-    </w:lvl>
-  </w:abstractNum>
-  <w:abstractNum xmlns:w="http://schemas.openxmlformats.org/wordprocessingml/2006/main" w:abstractNumId="11">
-    <w:multiLevelType xmlns:w="http://schemas.openxmlformats.org/wordprocessingml/2006/main" w:val="hybridMultilevel"/>
-    <w:lvl xmlns:w="http://schemas.openxmlformats.org/wordprocessingml/2006/main" w:ilvl="0">
-      <w:start w:val="1"/>
-      <w:numFmt w:val="upperRoman"/>
-      <w:lvlText w:val="%1."/>
-      <w:lvlJc w:val="left"/>
-      <w:pPr>
-        <w:ind w:left="720" w:hanging="360"/>
-      </w:pPr>
-    </w:lvl>
-    <w:lvl xmlns:w="http://schemas.openxmlformats.org/wordprocessingml/2006/main" w:ilvl="1">
-      <w:start w:val="1"/>
-      <w:numFmt w:val="lowerLetter"/>
-      <w:lvlText w:val="%2."/>
-      <w:lvlJc w:val="left"/>
-      <w:pPr>
-        <w:ind w:left="1440" w:hanging="360"/>
-      </w:pPr>
-    </w:lvl>
-    <w:lvl xmlns:w="http://schemas.openxmlformats.org/wordprocessingml/2006/main" w:ilvl="2">
-      <w:start w:val="1"/>
-      <w:numFmt w:val="lowerRoman"/>
-      <w:lvlText w:val="%3."/>
-      <w:lvlJc w:val="right"/>
-      <w:pPr>
-        <w:ind w:left="2160" w:hanging="180"/>
-      </w:pPr>
-    </w:lvl>
-    <w:lvl xmlns:w="http://schemas.openxmlformats.org/wordprocessingml/2006/main" w:ilvl="3">
-      <w:start w:val="1"/>
-      <w:numFmt w:val="decimal"/>
-      <w:lvlText w:val="%4."/>
-      <w:lvlJc w:val="left"/>
-      <w:pPr>
-        <w:ind w:left="2880" w:hanging="360"/>
-      </w:pPr>
-    </w:lvl>
-    <w:lvl xmlns:w="http://schemas.openxmlformats.org/wordprocessingml/2006/main" w:ilvl="4">
-      <w:start w:val="1"/>
-      <w:numFmt w:val="lowerLetter"/>
-      <w:lvlText w:val="%5."/>
-      <w:lvlJc w:val="left"/>
-      <w:pPr>
-        <w:ind w:left="3600" w:hanging="360"/>
-      </w:pPr>
-    </w:lvl>
-    <w:lvl xmlns:w="http://schemas.openxmlformats.org/wordprocessingml/2006/main" w:ilvl="5">
-      <w:start w:val="1"/>
-      <w:numFmt w:val="lowerRoman"/>
-      <w:lvlText w:val="%6."/>
-      <w:lvlJc w:val="right"/>
-      <w:pPr>
-        <w:ind w:left="4320" w:hanging="180"/>
-      </w:pPr>
-    </w:lvl>
-    <w:lvl xmlns:w="http://schemas.openxmlformats.org/wordprocessingml/2006/main" w:ilvl="6">
-      <w:start w:val="1"/>
-      <w:numFmt w:val="decimal"/>
-      <w:lvlText w:val="%7."/>
-      <w:lvlJc w:val="left"/>
-      <w:pPr>
-        <w:ind w:left="5040" w:hanging="360"/>
-      </w:pPr>
-    </w:lvl>
-    <w:lvl xmlns:w="http://schemas.openxmlformats.org/wordprocessingml/2006/main" w:ilvl="7">
-      <w:start w:val="1"/>
-      <w:numFmt w:val="lowerLetter"/>
-      <w:lvlText w:val="%8."/>
-      <w:lvlJc w:val="left"/>
-      <w:pPr>
-        <w:ind w:left="5760" w:hanging="360"/>
-      </w:pPr>
-    </w:lvl>
-    <w:lvl xmlns:w="http://schemas.openxmlformats.org/wordprocessingml/2006/main" w:ilvl="8">
-      <w:start w:val="1"/>
-      <w:numFmt w:val="lowerRoman"/>
-      <w:lvlText w:val="%9."/>
-      <w:lvlJc w:val="right"/>
-      <w:pPr>
-        <w:ind w:left="6480" w:hanging="180"/>
-      </w:pPr>
-    </w:lvl>
-  </w:abstractNum>
   <w:abstractNum w:abstractNumId="0" w15:restartNumberingAfterBreak="0">
     <w:nsid w:val="0A9A5DC9"/>
     <w:multiLevelType w:val="hybridMultilevel"/>
@@ -2301,7 +3479,7 @@
         <w:ind w:left="720" w:hanging="360"/>
       </w:pPr>
       <w:rPr>
-        <w:rFonts w:hint="default" w:ascii="Courier New" w:hAnsi="Courier New"/>
+        <w:rFonts w:ascii="Courier New" w:hAnsi="Courier New" w:hint="default"/>
       </w:rPr>
     </w:lvl>
     <w:lvl w:ilvl="1" w:tplc="0C0A0003" w:tentative="1">
@@ -2313,7 +3491,7 @@
         <w:ind w:left="1440" w:hanging="360"/>
       </w:pPr>
       <w:rPr>
-        <w:rFonts w:hint="default" w:ascii="Courier New" w:hAnsi="Courier New" w:cs="Courier New"/>
+        <w:rFonts w:ascii="Courier New" w:hAnsi="Courier New" w:cs="Courier New" w:hint="default"/>
       </w:rPr>
     </w:lvl>
     <w:lvl w:ilvl="2" w:tplc="0C0A0005" w:tentative="1">
@@ -2325,7 +3503,7 @@
         <w:ind w:left="2160" w:hanging="360"/>
       </w:pPr>
       <w:rPr>
-        <w:rFonts w:hint="default" w:ascii="Wingdings" w:hAnsi="Wingdings"/>
+        <w:rFonts w:ascii="Wingdings" w:hAnsi="Wingdings" w:hint="default"/>
       </w:rPr>
     </w:lvl>
     <w:lvl w:ilvl="3" w:tplc="0C0A0001" w:tentative="1">
@@ -2337,7 +3515,7 @@
         <w:ind w:left="2880" w:hanging="360"/>
       </w:pPr>
       <w:rPr>
-        <w:rFonts w:hint="default" w:ascii="Symbol" w:hAnsi="Symbol"/>
+        <w:rFonts w:ascii="Symbol" w:hAnsi="Symbol" w:hint="default"/>
       </w:rPr>
     </w:lvl>
     <w:lvl w:ilvl="4" w:tplc="0C0A0003" w:tentative="1">
@@ -2349,7 +3527,7 @@
         <w:ind w:left="3600" w:hanging="360"/>
       </w:pPr>
       <w:rPr>
-        <w:rFonts w:hint="default" w:ascii="Courier New" w:hAnsi="Courier New" w:cs="Courier New"/>
+        <w:rFonts w:ascii="Courier New" w:hAnsi="Courier New" w:cs="Courier New" w:hint="default"/>
       </w:rPr>
     </w:lvl>
     <w:lvl w:ilvl="5" w:tplc="0C0A0005" w:tentative="1">
@@ -2361,7 +3539,7 @@
         <w:ind w:left="4320" w:hanging="360"/>
       </w:pPr>
       <w:rPr>
-        <w:rFonts w:hint="default" w:ascii="Wingdings" w:hAnsi="Wingdings"/>
+        <w:rFonts w:ascii="Wingdings" w:hAnsi="Wingdings" w:hint="default"/>
       </w:rPr>
     </w:lvl>
     <w:lvl w:ilvl="6" w:tplc="0C0A0001" w:tentative="1">
@@ -2373,7 +3551,7 @@
         <w:ind w:left="5040" w:hanging="360"/>
       </w:pPr>
       <w:rPr>
-        <w:rFonts w:hint="default" w:ascii="Symbol" w:hAnsi="Symbol"/>
+        <w:rFonts w:ascii="Symbol" w:hAnsi="Symbol" w:hint="default"/>
       </w:rPr>
     </w:lvl>
     <w:lvl w:ilvl="7" w:tplc="0C0A0003" w:tentative="1">
@@ -2385,7 +3563,7 @@
         <w:ind w:left="5760" w:hanging="360"/>
       </w:pPr>
       <w:rPr>
-        <w:rFonts w:hint="default" w:ascii="Courier New" w:hAnsi="Courier New" w:cs="Courier New"/>
+        <w:rFonts w:ascii="Courier New" w:hAnsi="Courier New" w:cs="Courier New" w:hint="default"/>
       </w:rPr>
     </w:lvl>
     <w:lvl w:ilvl="8" w:tplc="0C0A0005" w:tentative="1">
@@ -2397,7 +3575,7 @@
         <w:ind w:left="6480" w:hanging="360"/>
       </w:pPr>
       <w:rPr>
-        <w:rFonts w:hint="default" w:ascii="Wingdings" w:hAnsi="Wingdings"/>
+        <w:rFonts w:ascii="Wingdings" w:hAnsi="Wingdings" w:hint="default"/>
       </w:rPr>
     </w:lvl>
   </w:abstractNum>
@@ -2414,10 +3592,10 @@
         <w:ind w:left="720" w:hanging="360"/>
       </w:pPr>
       <w:rPr>
-        <w:rFonts w:hint="default" w:ascii="Courier New" w:hAnsi="Courier New" w:cs="Courier New"/>
-      </w:rPr>
-    </w:lvl>
-    <w:lvl w:ilvl="1" w:tplc="0C0A0003" w:tentative="1">
+        <w:rFonts w:ascii="Courier New" w:hAnsi="Courier New" w:cs="Courier New" w:hint="default"/>
+      </w:rPr>
+    </w:lvl>
+    <w:lvl w:ilvl="1" w:tplc="0C0A0003">
       <w:start w:val="1"/>
       <w:numFmt w:val="bullet"/>
       <w:lvlText w:val="o"/>
@@ -2426,7 +3604,7 @@
         <w:ind w:left="1440" w:hanging="360"/>
       </w:pPr>
       <w:rPr>
-        <w:rFonts w:hint="default" w:ascii="Courier New" w:hAnsi="Courier New" w:cs="Courier New"/>
+        <w:rFonts w:ascii="Courier New" w:hAnsi="Courier New" w:cs="Courier New" w:hint="default"/>
       </w:rPr>
     </w:lvl>
     <w:lvl w:ilvl="2" w:tplc="0C0A0005" w:tentative="1">
@@ -2438,7 +3616,7 @@
         <w:ind w:left="2160" w:hanging="360"/>
       </w:pPr>
       <w:rPr>
-        <w:rFonts w:hint="default" w:ascii="Wingdings" w:hAnsi="Wingdings"/>
+        <w:rFonts w:ascii="Wingdings" w:hAnsi="Wingdings" w:hint="default"/>
       </w:rPr>
     </w:lvl>
     <w:lvl w:ilvl="3" w:tplc="0C0A0001" w:tentative="1">
@@ -2450,7 +3628,7 @@
         <w:ind w:left="2880" w:hanging="360"/>
       </w:pPr>
       <w:rPr>
-        <w:rFonts w:hint="default" w:ascii="Symbol" w:hAnsi="Symbol"/>
+        <w:rFonts w:ascii="Symbol" w:hAnsi="Symbol" w:hint="default"/>
       </w:rPr>
     </w:lvl>
     <w:lvl w:ilvl="4" w:tplc="0C0A0003" w:tentative="1">
@@ -2462,7 +3640,7 @@
         <w:ind w:left="3600" w:hanging="360"/>
       </w:pPr>
       <w:rPr>
-        <w:rFonts w:hint="default" w:ascii="Courier New" w:hAnsi="Courier New" w:cs="Courier New"/>
+        <w:rFonts w:ascii="Courier New" w:hAnsi="Courier New" w:cs="Courier New" w:hint="default"/>
       </w:rPr>
     </w:lvl>
     <w:lvl w:ilvl="5" w:tplc="0C0A0005" w:tentative="1">
@@ -2474,7 +3652,7 @@
         <w:ind w:left="4320" w:hanging="360"/>
       </w:pPr>
       <w:rPr>
-        <w:rFonts w:hint="default" w:ascii="Wingdings" w:hAnsi="Wingdings"/>
+        <w:rFonts w:ascii="Wingdings" w:hAnsi="Wingdings" w:hint="default"/>
       </w:rPr>
     </w:lvl>
     <w:lvl w:ilvl="6" w:tplc="0C0A0001" w:tentative="1">
@@ -2486,7 +3664,7 @@
         <w:ind w:left="5040" w:hanging="360"/>
       </w:pPr>
       <w:rPr>
-        <w:rFonts w:hint="default" w:ascii="Symbol" w:hAnsi="Symbol"/>
+        <w:rFonts w:ascii="Symbol" w:hAnsi="Symbol" w:hint="default"/>
       </w:rPr>
     </w:lvl>
     <w:lvl w:ilvl="7" w:tplc="0C0A0003" w:tentative="1">
@@ -2498,7 +3676,7 @@
         <w:ind w:left="5760" w:hanging="360"/>
       </w:pPr>
       <w:rPr>
-        <w:rFonts w:hint="default" w:ascii="Courier New" w:hAnsi="Courier New" w:cs="Courier New"/>
+        <w:rFonts w:ascii="Courier New" w:hAnsi="Courier New" w:cs="Courier New" w:hint="default"/>
       </w:rPr>
     </w:lvl>
     <w:lvl w:ilvl="8" w:tplc="0C0A0005" w:tentative="1">
@@ -2510,7 +3688,7 @@
         <w:ind w:left="6480" w:hanging="360"/>
       </w:pPr>
       <w:rPr>
-        <w:rFonts w:hint="default" w:ascii="Wingdings" w:hAnsi="Wingdings"/>
+        <w:rFonts w:ascii="Wingdings" w:hAnsi="Wingdings" w:hint="default"/>
       </w:rPr>
     </w:lvl>
   </w:abstractNum>
@@ -2527,7 +3705,7 @@
         <w:ind w:left="720" w:hanging="360"/>
       </w:pPr>
       <w:rPr>
-        <w:rFonts w:hint="default" w:ascii="Symbol" w:hAnsi="Symbol"/>
+        <w:rFonts w:ascii="Symbol" w:hAnsi="Symbol" w:hint="default"/>
       </w:rPr>
     </w:lvl>
     <w:lvl w:ilvl="1" w:tplc="3ECA1508">
@@ -2539,7 +3717,7 @@
         <w:ind w:left="1440" w:hanging="360"/>
       </w:pPr>
       <w:rPr>
-        <w:rFonts w:hint="default" w:ascii="Courier New" w:hAnsi="Courier New"/>
+        <w:rFonts w:ascii="Courier New" w:hAnsi="Courier New" w:hint="default"/>
       </w:rPr>
     </w:lvl>
     <w:lvl w:ilvl="2" w:tplc="22AC9926">
@@ -2551,7 +3729,7 @@
         <w:ind w:left="2160" w:hanging="360"/>
       </w:pPr>
       <w:rPr>
-        <w:rFonts w:hint="default" w:ascii="Wingdings" w:hAnsi="Wingdings"/>
+        <w:rFonts w:ascii="Wingdings" w:hAnsi="Wingdings" w:hint="default"/>
       </w:rPr>
     </w:lvl>
     <w:lvl w:ilvl="3" w:tplc="CB66A706">
@@ -2563,7 +3741,7 @@
         <w:ind w:left="2880" w:hanging="360"/>
       </w:pPr>
       <w:rPr>
-        <w:rFonts w:hint="default" w:ascii="Symbol" w:hAnsi="Symbol"/>
+        <w:rFonts w:ascii="Symbol" w:hAnsi="Symbol" w:hint="default"/>
       </w:rPr>
     </w:lvl>
     <w:lvl w:ilvl="4" w:tplc="04F2362A">
@@ -2575,7 +3753,7 @@
         <w:ind w:left="3600" w:hanging="360"/>
       </w:pPr>
       <w:rPr>
-        <w:rFonts w:hint="default" w:ascii="Courier New" w:hAnsi="Courier New"/>
+        <w:rFonts w:ascii="Courier New" w:hAnsi="Courier New" w:hint="default"/>
       </w:rPr>
     </w:lvl>
     <w:lvl w:ilvl="5" w:tplc="72800272">
@@ -2587,7 +3765,7 @@
         <w:ind w:left="4320" w:hanging="360"/>
       </w:pPr>
       <w:rPr>
-        <w:rFonts w:hint="default" w:ascii="Wingdings" w:hAnsi="Wingdings"/>
+        <w:rFonts w:ascii="Wingdings" w:hAnsi="Wingdings" w:hint="default"/>
       </w:rPr>
     </w:lvl>
     <w:lvl w:ilvl="6" w:tplc="35069412">
@@ -2599,7 +3777,7 @@
         <w:ind w:left="5040" w:hanging="360"/>
       </w:pPr>
       <w:rPr>
-        <w:rFonts w:hint="default" w:ascii="Symbol" w:hAnsi="Symbol"/>
+        <w:rFonts w:ascii="Symbol" w:hAnsi="Symbol" w:hint="default"/>
       </w:rPr>
     </w:lvl>
     <w:lvl w:ilvl="7" w:tplc="DAE08670">
@@ -2611,7 +3789,7 @@
         <w:ind w:left="5760" w:hanging="360"/>
       </w:pPr>
       <w:rPr>
-        <w:rFonts w:hint="default" w:ascii="Courier New" w:hAnsi="Courier New"/>
+        <w:rFonts w:ascii="Courier New" w:hAnsi="Courier New" w:hint="default"/>
       </w:rPr>
     </w:lvl>
     <w:lvl w:ilvl="8" w:tplc="FE6C1FC8">
@@ -2623,7 +3801,7 @@
         <w:ind w:left="6480" w:hanging="360"/>
       </w:pPr>
       <w:rPr>
-        <w:rFonts w:hint="default" w:ascii="Wingdings" w:hAnsi="Wingdings"/>
+        <w:rFonts w:ascii="Wingdings" w:hAnsi="Wingdings" w:hint="default"/>
       </w:rPr>
     </w:lvl>
   </w:abstractNum>
@@ -2640,7 +3818,7 @@
         <w:ind w:left="720" w:hanging="360"/>
       </w:pPr>
       <w:rPr>
-        <w:rFonts w:hint="default" w:ascii="Symbol" w:hAnsi="Symbol"/>
+        <w:rFonts w:ascii="Symbol" w:hAnsi="Symbol" w:hint="default"/>
       </w:rPr>
     </w:lvl>
     <w:lvl w:ilvl="1" w:tplc="34980D6E">
@@ -2652,7 +3830,7 @@
         <w:ind w:left="1440" w:hanging="360"/>
       </w:pPr>
       <w:rPr>
-        <w:rFonts w:hint="default" w:ascii="Courier New" w:hAnsi="Courier New"/>
+        <w:rFonts w:ascii="Courier New" w:hAnsi="Courier New" w:hint="default"/>
       </w:rPr>
     </w:lvl>
     <w:lvl w:ilvl="2" w:tplc="9A948B84">
@@ -2664,7 +3842,7 @@
         <w:ind w:left="2160" w:hanging="360"/>
       </w:pPr>
       <w:rPr>
-        <w:rFonts w:hint="default" w:ascii="Wingdings" w:hAnsi="Wingdings"/>
+        <w:rFonts w:ascii="Wingdings" w:hAnsi="Wingdings" w:hint="default"/>
       </w:rPr>
     </w:lvl>
     <w:lvl w:ilvl="3" w:tplc="D5769986">
@@ -2676,7 +3854,7 @@
         <w:ind w:left="2880" w:hanging="360"/>
       </w:pPr>
       <w:rPr>
-        <w:rFonts w:hint="default" w:ascii="Symbol" w:hAnsi="Symbol"/>
+        <w:rFonts w:ascii="Symbol" w:hAnsi="Symbol" w:hint="default"/>
       </w:rPr>
     </w:lvl>
     <w:lvl w:ilvl="4" w:tplc="48E6F0C0">
@@ -2688,7 +3866,7 @@
         <w:ind w:left="3600" w:hanging="360"/>
       </w:pPr>
       <w:rPr>
-        <w:rFonts w:hint="default" w:ascii="Courier New" w:hAnsi="Courier New"/>
+        <w:rFonts w:ascii="Courier New" w:hAnsi="Courier New" w:hint="default"/>
       </w:rPr>
     </w:lvl>
     <w:lvl w:ilvl="5" w:tplc="9DE003F6">
@@ -2700,7 +3878,7 @@
         <w:ind w:left="4320" w:hanging="360"/>
       </w:pPr>
       <w:rPr>
-        <w:rFonts w:hint="default" w:ascii="Wingdings" w:hAnsi="Wingdings"/>
+        <w:rFonts w:ascii="Wingdings" w:hAnsi="Wingdings" w:hint="default"/>
       </w:rPr>
     </w:lvl>
     <w:lvl w:ilvl="6" w:tplc="2E9090A4">
@@ -2712,7 +3890,7 @@
         <w:ind w:left="5040" w:hanging="360"/>
       </w:pPr>
       <w:rPr>
-        <w:rFonts w:hint="default" w:ascii="Symbol" w:hAnsi="Symbol"/>
+        <w:rFonts w:ascii="Symbol" w:hAnsi="Symbol" w:hint="default"/>
       </w:rPr>
     </w:lvl>
     <w:lvl w:ilvl="7" w:tplc="890298D6">
@@ -2724,7 +3902,7 @@
         <w:ind w:left="5760" w:hanging="360"/>
       </w:pPr>
       <w:rPr>
-        <w:rFonts w:hint="default" w:ascii="Courier New" w:hAnsi="Courier New"/>
+        <w:rFonts w:ascii="Courier New" w:hAnsi="Courier New" w:hint="default"/>
       </w:rPr>
     </w:lvl>
     <w:lvl w:ilvl="8" w:tplc="E7F64F08">
@@ -2736,7 +3914,7 @@
         <w:ind w:left="6480" w:hanging="360"/>
       </w:pPr>
       <w:rPr>
-        <w:rFonts w:hint="default" w:ascii="Wingdings" w:hAnsi="Wingdings"/>
+        <w:rFonts w:ascii="Wingdings" w:hAnsi="Wingdings" w:hint="default"/>
       </w:rPr>
     </w:lvl>
   </w:abstractNum>
@@ -2753,7 +3931,7 @@
         <w:ind w:left="720" w:hanging="360"/>
       </w:pPr>
       <w:rPr>
-        <w:rFonts w:hint="default" w:ascii="Symbol" w:hAnsi="Symbol"/>
+        <w:rFonts w:ascii="Symbol" w:hAnsi="Symbol" w:hint="default"/>
       </w:rPr>
     </w:lvl>
     <w:lvl w:ilvl="1" w:tplc="0C0A0003" w:tentative="1">
@@ -2765,7 +3943,7 @@
         <w:ind w:left="1440" w:hanging="360"/>
       </w:pPr>
       <w:rPr>
-        <w:rFonts w:hint="default" w:ascii="Courier New" w:hAnsi="Courier New" w:cs="Courier New"/>
+        <w:rFonts w:ascii="Courier New" w:hAnsi="Courier New" w:cs="Courier New" w:hint="default"/>
       </w:rPr>
     </w:lvl>
     <w:lvl w:ilvl="2" w:tplc="0C0A0005" w:tentative="1">
@@ -2777,7 +3955,7 @@
         <w:ind w:left="2160" w:hanging="360"/>
       </w:pPr>
       <w:rPr>
-        <w:rFonts w:hint="default" w:ascii="Wingdings" w:hAnsi="Wingdings"/>
+        <w:rFonts w:ascii="Wingdings" w:hAnsi="Wingdings" w:hint="default"/>
       </w:rPr>
     </w:lvl>
     <w:lvl w:ilvl="3" w:tplc="0C0A0001" w:tentative="1">
@@ -2789,7 +3967,7 @@
         <w:ind w:left="2880" w:hanging="360"/>
       </w:pPr>
       <w:rPr>
-        <w:rFonts w:hint="default" w:ascii="Symbol" w:hAnsi="Symbol"/>
+        <w:rFonts w:ascii="Symbol" w:hAnsi="Symbol" w:hint="default"/>
       </w:rPr>
     </w:lvl>
     <w:lvl w:ilvl="4" w:tplc="0C0A0003" w:tentative="1">
@@ -2801,7 +3979,7 @@
         <w:ind w:left="3600" w:hanging="360"/>
       </w:pPr>
       <w:rPr>
-        <w:rFonts w:hint="default" w:ascii="Courier New" w:hAnsi="Courier New" w:cs="Courier New"/>
+        <w:rFonts w:ascii="Courier New" w:hAnsi="Courier New" w:cs="Courier New" w:hint="default"/>
       </w:rPr>
     </w:lvl>
     <w:lvl w:ilvl="5" w:tplc="0C0A0005" w:tentative="1">
@@ -2813,7 +3991,7 @@
         <w:ind w:left="4320" w:hanging="360"/>
       </w:pPr>
       <w:rPr>
-        <w:rFonts w:hint="default" w:ascii="Wingdings" w:hAnsi="Wingdings"/>
+        <w:rFonts w:ascii="Wingdings" w:hAnsi="Wingdings" w:hint="default"/>
       </w:rPr>
     </w:lvl>
     <w:lvl w:ilvl="6" w:tplc="0C0A0001" w:tentative="1">
@@ -2825,7 +4003,7 @@
         <w:ind w:left="5040" w:hanging="360"/>
       </w:pPr>
       <w:rPr>
-        <w:rFonts w:hint="default" w:ascii="Symbol" w:hAnsi="Symbol"/>
+        <w:rFonts w:ascii="Symbol" w:hAnsi="Symbol" w:hint="default"/>
       </w:rPr>
     </w:lvl>
     <w:lvl w:ilvl="7" w:tplc="0C0A0003" w:tentative="1">
@@ -2837,7 +4015,7 @@
         <w:ind w:left="5760" w:hanging="360"/>
       </w:pPr>
       <w:rPr>
-        <w:rFonts w:hint="default" w:ascii="Courier New" w:hAnsi="Courier New" w:cs="Courier New"/>
+        <w:rFonts w:ascii="Courier New" w:hAnsi="Courier New" w:cs="Courier New" w:hint="default"/>
       </w:rPr>
     </w:lvl>
     <w:lvl w:ilvl="8" w:tplc="0C0A0005" w:tentative="1">
@@ -2849,7 +4027,7 @@
         <w:ind w:left="6480" w:hanging="360"/>
       </w:pPr>
       <w:rPr>
-        <w:rFonts w:hint="default" w:ascii="Wingdings" w:hAnsi="Wingdings"/>
+        <w:rFonts w:ascii="Wingdings" w:hAnsi="Wingdings" w:hint="default"/>
       </w:rPr>
     </w:lvl>
   </w:abstractNum>
@@ -2866,7 +4044,7 @@
         <w:ind w:left="720" w:hanging="360"/>
       </w:pPr>
       <w:rPr>
-        <w:rFonts w:hint="default" w:ascii="Symbol" w:hAnsi="Symbol"/>
+        <w:rFonts w:ascii="Symbol" w:hAnsi="Symbol" w:hint="default"/>
       </w:rPr>
     </w:lvl>
     <w:lvl w:ilvl="1" w:tplc="300A0003" w:tentative="1">
@@ -2878,7 +4056,7 @@
         <w:ind w:left="1440" w:hanging="360"/>
       </w:pPr>
       <w:rPr>
-        <w:rFonts w:hint="default" w:ascii="Courier New" w:hAnsi="Courier New" w:cs="Courier New"/>
+        <w:rFonts w:ascii="Courier New" w:hAnsi="Courier New" w:cs="Courier New" w:hint="default"/>
       </w:rPr>
     </w:lvl>
     <w:lvl w:ilvl="2" w:tplc="300A0005" w:tentative="1">
@@ -2890,7 +4068,7 @@
         <w:ind w:left="2160" w:hanging="360"/>
       </w:pPr>
       <w:rPr>
-        <w:rFonts w:hint="default" w:ascii="Wingdings" w:hAnsi="Wingdings"/>
+        <w:rFonts w:ascii="Wingdings" w:hAnsi="Wingdings" w:hint="default"/>
       </w:rPr>
     </w:lvl>
     <w:lvl w:ilvl="3" w:tplc="300A0001" w:tentative="1">
@@ -2902,7 +4080,7 @@
         <w:ind w:left="2880" w:hanging="360"/>
       </w:pPr>
       <w:rPr>
-        <w:rFonts w:hint="default" w:ascii="Symbol" w:hAnsi="Symbol"/>
+        <w:rFonts w:ascii="Symbol" w:hAnsi="Symbol" w:hint="default"/>
       </w:rPr>
     </w:lvl>
     <w:lvl w:ilvl="4" w:tplc="300A0003" w:tentative="1">
@@ -2914,7 +4092,7 @@
         <w:ind w:left="3600" w:hanging="360"/>
       </w:pPr>
       <w:rPr>
-        <w:rFonts w:hint="default" w:ascii="Courier New" w:hAnsi="Courier New" w:cs="Courier New"/>
+        <w:rFonts w:ascii="Courier New" w:hAnsi="Courier New" w:cs="Courier New" w:hint="default"/>
       </w:rPr>
     </w:lvl>
     <w:lvl w:ilvl="5" w:tplc="300A0005" w:tentative="1">
@@ -2926,7 +4104,7 @@
         <w:ind w:left="4320" w:hanging="360"/>
       </w:pPr>
       <w:rPr>
-        <w:rFonts w:hint="default" w:ascii="Wingdings" w:hAnsi="Wingdings"/>
+        <w:rFonts w:ascii="Wingdings" w:hAnsi="Wingdings" w:hint="default"/>
       </w:rPr>
     </w:lvl>
     <w:lvl w:ilvl="6" w:tplc="300A0001" w:tentative="1">
@@ -2938,7 +4116,7 @@
         <w:ind w:left="5040" w:hanging="360"/>
       </w:pPr>
       <w:rPr>
-        <w:rFonts w:hint="default" w:ascii="Symbol" w:hAnsi="Symbol"/>
+        <w:rFonts w:ascii="Symbol" w:hAnsi="Symbol" w:hint="default"/>
       </w:rPr>
     </w:lvl>
     <w:lvl w:ilvl="7" w:tplc="300A0003" w:tentative="1">
@@ -2950,7 +4128,7 @@
         <w:ind w:left="5760" w:hanging="360"/>
       </w:pPr>
       <w:rPr>
-        <w:rFonts w:hint="default" w:ascii="Courier New" w:hAnsi="Courier New" w:cs="Courier New"/>
+        <w:rFonts w:ascii="Courier New" w:hAnsi="Courier New" w:cs="Courier New" w:hint="default"/>
       </w:rPr>
     </w:lvl>
     <w:lvl w:ilvl="8" w:tplc="300A0005" w:tentative="1">
@@ -2962,11 +4140,124 @@
         <w:ind w:left="6480" w:hanging="360"/>
       </w:pPr>
       <w:rPr>
-        <w:rFonts w:hint="default" w:ascii="Wingdings" w:hAnsi="Wingdings"/>
+        <w:rFonts w:ascii="Wingdings" w:hAnsi="Wingdings" w:hint="default"/>
       </w:rPr>
     </w:lvl>
   </w:abstractNum>
   <w:abstractNum w:abstractNumId="7" w15:restartNumberingAfterBreak="0">
+    <w:nsid w:val="5B5173EE"/>
+    <w:multiLevelType w:val="hybridMultilevel"/>
+    <w:tmpl w:val="A314B40A"/>
+    <w:lvl w:ilvl="0" w:tplc="74D6BB0A">
+      <w:start w:val="1"/>
+      <w:numFmt w:val="bullet"/>
+      <w:lvlText w:val=""/>
+      <w:lvlJc w:val="left"/>
+      <w:pPr>
+        <w:ind w:left="720" w:hanging="360"/>
+      </w:pPr>
+      <w:rPr>
+        <w:rFonts w:ascii="Symbol" w:hAnsi="Symbol" w:hint="default"/>
+      </w:rPr>
+    </w:lvl>
+    <w:lvl w:ilvl="1" w:tplc="0E367CB2">
+      <w:start w:val="1"/>
+      <w:numFmt w:val="bullet"/>
+      <w:lvlText w:val="o"/>
+      <w:lvlJc w:val="left"/>
+      <w:pPr>
+        <w:ind w:left="1440" w:hanging="360"/>
+      </w:pPr>
+      <w:rPr>
+        <w:rFonts w:ascii="Courier New" w:hAnsi="Courier New" w:hint="default"/>
+      </w:rPr>
+    </w:lvl>
+    <w:lvl w:ilvl="2" w:tplc="162296E0">
+      <w:start w:val="1"/>
+      <w:numFmt w:val="bullet"/>
+      <w:lvlText w:val=""/>
+      <w:lvlJc w:val="left"/>
+      <w:pPr>
+        <w:ind w:left="2160" w:hanging="360"/>
+      </w:pPr>
+      <w:rPr>
+        <w:rFonts w:ascii="Wingdings" w:hAnsi="Wingdings" w:hint="default"/>
+      </w:rPr>
+    </w:lvl>
+    <w:lvl w:ilvl="3" w:tplc="BA54B70C">
+      <w:start w:val="1"/>
+      <w:numFmt w:val="bullet"/>
+      <w:lvlText w:val=""/>
+      <w:lvlJc w:val="left"/>
+      <w:pPr>
+        <w:ind w:left="2880" w:hanging="360"/>
+      </w:pPr>
+      <w:rPr>
+        <w:rFonts w:ascii="Symbol" w:hAnsi="Symbol" w:hint="default"/>
+      </w:rPr>
+    </w:lvl>
+    <w:lvl w:ilvl="4" w:tplc="F356BA1C">
+      <w:start w:val="1"/>
+      <w:numFmt w:val="bullet"/>
+      <w:lvlText w:val="o"/>
+      <w:lvlJc w:val="left"/>
+      <w:pPr>
+        <w:ind w:left="3600" w:hanging="360"/>
+      </w:pPr>
+      <w:rPr>
+        <w:rFonts w:ascii="Courier New" w:hAnsi="Courier New" w:hint="default"/>
+      </w:rPr>
+    </w:lvl>
+    <w:lvl w:ilvl="5" w:tplc="52969C5E">
+      <w:start w:val="1"/>
+      <w:numFmt w:val="bullet"/>
+      <w:lvlText w:val=""/>
+      <w:lvlJc w:val="left"/>
+      <w:pPr>
+        <w:ind w:left="4320" w:hanging="360"/>
+      </w:pPr>
+      <w:rPr>
+        <w:rFonts w:ascii="Wingdings" w:hAnsi="Wingdings" w:hint="default"/>
+      </w:rPr>
+    </w:lvl>
+    <w:lvl w:ilvl="6" w:tplc="54769D92">
+      <w:start w:val="1"/>
+      <w:numFmt w:val="bullet"/>
+      <w:lvlText w:val=""/>
+      <w:lvlJc w:val="left"/>
+      <w:pPr>
+        <w:ind w:left="5040" w:hanging="360"/>
+      </w:pPr>
+      <w:rPr>
+        <w:rFonts w:ascii="Symbol" w:hAnsi="Symbol" w:hint="default"/>
+      </w:rPr>
+    </w:lvl>
+    <w:lvl w:ilvl="7" w:tplc="808E32D0">
+      <w:start w:val="1"/>
+      <w:numFmt w:val="bullet"/>
+      <w:lvlText w:val="o"/>
+      <w:lvlJc w:val="left"/>
+      <w:pPr>
+        <w:ind w:left="5760" w:hanging="360"/>
+      </w:pPr>
+      <w:rPr>
+        <w:rFonts w:ascii="Courier New" w:hAnsi="Courier New" w:hint="default"/>
+      </w:rPr>
+    </w:lvl>
+    <w:lvl w:ilvl="8" w:tplc="AB14B540">
+      <w:start w:val="1"/>
+      <w:numFmt w:val="bullet"/>
+      <w:lvlText w:val=""/>
+      <w:lvlJc w:val="left"/>
+      <w:pPr>
+        <w:ind w:left="6480" w:hanging="360"/>
+      </w:pPr>
+      <w:rPr>
+        <w:rFonts w:ascii="Wingdings" w:hAnsi="Wingdings" w:hint="default"/>
+      </w:rPr>
+    </w:lvl>
+  </w:abstractNum>
+  <w:abstractNum w:abstractNumId="8" w15:restartNumberingAfterBreak="0">
     <w:nsid w:val="61DA3A48"/>
     <w:multiLevelType w:val="hybridMultilevel"/>
     <w:tmpl w:val="21F412CA"/>
@@ -2979,7 +4270,7 @@
         <w:ind w:left="720" w:hanging="360"/>
       </w:pPr>
       <w:rPr>
-        <w:rFonts w:hint="default" w:ascii="Symbol" w:hAnsi="Symbol"/>
+        <w:rFonts w:ascii="Symbol" w:hAnsi="Symbol" w:hint="default"/>
       </w:rPr>
     </w:lvl>
     <w:lvl w:ilvl="1" w:tplc="E182CFF2">
@@ -2991,7 +4282,7 @@
         <w:ind w:left="1440" w:hanging="360"/>
       </w:pPr>
       <w:rPr>
-        <w:rFonts w:hint="default" w:ascii="Courier New" w:hAnsi="Courier New"/>
+        <w:rFonts w:ascii="Courier New" w:hAnsi="Courier New" w:hint="default"/>
       </w:rPr>
     </w:lvl>
     <w:lvl w:ilvl="2" w:tplc="F8B6220C">
@@ -3003,7 +4294,7 @@
         <w:ind w:left="2160" w:hanging="360"/>
       </w:pPr>
       <w:rPr>
-        <w:rFonts w:hint="default" w:ascii="Wingdings" w:hAnsi="Wingdings"/>
+        <w:rFonts w:ascii="Wingdings" w:hAnsi="Wingdings" w:hint="default"/>
       </w:rPr>
     </w:lvl>
     <w:lvl w:ilvl="3" w:tplc="A9747324">
@@ -3015,7 +4306,7 @@
         <w:ind w:left="2880" w:hanging="360"/>
       </w:pPr>
       <w:rPr>
-        <w:rFonts w:hint="default" w:ascii="Symbol" w:hAnsi="Symbol"/>
+        <w:rFonts w:ascii="Symbol" w:hAnsi="Symbol" w:hint="default"/>
       </w:rPr>
     </w:lvl>
     <w:lvl w:ilvl="4" w:tplc="9DC409DE">
@@ -3027,7 +4318,7 @@
         <w:ind w:left="3600" w:hanging="360"/>
       </w:pPr>
       <w:rPr>
-        <w:rFonts w:hint="default" w:ascii="Courier New" w:hAnsi="Courier New"/>
+        <w:rFonts w:ascii="Courier New" w:hAnsi="Courier New" w:hint="default"/>
       </w:rPr>
     </w:lvl>
     <w:lvl w:ilvl="5" w:tplc="D4FC713A">
@@ -3039,7 +4330,7 @@
         <w:ind w:left="4320" w:hanging="360"/>
       </w:pPr>
       <w:rPr>
-        <w:rFonts w:hint="default" w:ascii="Wingdings" w:hAnsi="Wingdings"/>
+        <w:rFonts w:ascii="Wingdings" w:hAnsi="Wingdings" w:hint="default"/>
       </w:rPr>
     </w:lvl>
     <w:lvl w:ilvl="6" w:tplc="2E4A2D9E">
@@ -3051,7 +4342,7 @@
         <w:ind w:left="5040" w:hanging="360"/>
       </w:pPr>
       <w:rPr>
-        <w:rFonts w:hint="default" w:ascii="Symbol" w:hAnsi="Symbol"/>
+        <w:rFonts w:ascii="Symbol" w:hAnsi="Symbol" w:hint="default"/>
       </w:rPr>
     </w:lvl>
     <w:lvl w:ilvl="7" w:tplc="7416F158">
@@ -3063,7 +4354,7 @@
         <w:ind w:left="5760" w:hanging="360"/>
       </w:pPr>
       <w:rPr>
-        <w:rFonts w:hint="default" w:ascii="Courier New" w:hAnsi="Courier New"/>
+        <w:rFonts w:ascii="Courier New" w:hAnsi="Courier New" w:hint="default"/>
       </w:rPr>
     </w:lvl>
     <w:lvl w:ilvl="8" w:tplc="3CFA8F0A">
@@ -3075,11 +4366,11 @@
         <w:ind w:left="6480" w:hanging="360"/>
       </w:pPr>
       <w:rPr>
-        <w:rFonts w:hint="default" w:ascii="Wingdings" w:hAnsi="Wingdings"/>
+        <w:rFonts w:ascii="Wingdings" w:hAnsi="Wingdings" w:hint="default"/>
       </w:rPr>
     </w:lvl>
   </w:abstractNum>
-  <w:abstractNum w:abstractNumId="8" w15:restartNumberingAfterBreak="0">
+  <w:abstractNum w:abstractNumId="9" w15:restartNumberingAfterBreak="0">
     <w:nsid w:val="69907BEC"/>
     <w:multiLevelType w:val="hybridMultilevel"/>
     <w:tmpl w:val="6E2C0C22"/>
@@ -3196,7 +4487,7 @@
       </w:pPr>
     </w:lvl>
   </w:abstractNum>
-  <w:abstractNum w:abstractNumId="9" w15:restartNumberingAfterBreak="0">
+  <w:abstractNum w:abstractNumId="10" w15:restartNumberingAfterBreak="0">
     <w:nsid w:val="77E25DB5"/>
     <w:multiLevelType w:val="hybridMultilevel"/>
     <w:tmpl w:val="59F47B78"/>
@@ -3209,7 +4500,7 @@
         <w:ind w:left="720" w:hanging="360"/>
       </w:pPr>
       <w:rPr>
-        <w:rFonts w:hint="default" w:ascii="Symbol" w:hAnsi="Symbol"/>
+        <w:rFonts w:ascii="Symbol" w:hAnsi="Symbol" w:hint="default"/>
       </w:rPr>
     </w:lvl>
     <w:lvl w:ilvl="1" w:tplc="0C0A0003" w:tentative="1">
@@ -3221,7 +4512,7 @@
         <w:ind w:left="1440" w:hanging="360"/>
       </w:pPr>
       <w:rPr>
-        <w:rFonts w:hint="default" w:ascii="Courier New" w:hAnsi="Courier New" w:cs="Courier New"/>
+        <w:rFonts w:ascii="Courier New" w:hAnsi="Courier New" w:cs="Courier New" w:hint="default"/>
       </w:rPr>
     </w:lvl>
     <w:lvl w:ilvl="2" w:tplc="0C0A0005" w:tentative="1">
@@ -3233,7 +4524,7 @@
         <w:ind w:left="2160" w:hanging="360"/>
       </w:pPr>
       <w:rPr>
-        <w:rFonts w:hint="default" w:ascii="Wingdings" w:hAnsi="Wingdings"/>
+        <w:rFonts w:ascii="Wingdings" w:hAnsi="Wingdings" w:hint="default"/>
       </w:rPr>
     </w:lvl>
     <w:lvl w:ilvl="3" w:tplc="0C0A0001" w:tentative="1">
@@ -3245,7 +4536,7 @@
         <w:ind w:left="2880" w:hanging="360"/>
       </w:pPr>
       <w:rPr>
-        <w:rFonts w:hint="default" w:ascii="Symbol" w:hAnsi="Symbol"/>
+        <w:rFonts w:ascii="Symbol" w:hAnsi="Symbol" w:hint="default"/>
       </w:rPr>
     </w:lvl>
     <w:lvl w:ilvl="4" w:tplc="0C0A0003" w:tentative="1">
@@ -3257,7 +4548,7 @@
         <w:ind w:left="3600" w:hanging="360"/>
       </w:pPr>
       <w:rPr>
-        <w:rFonts w:hint="default" w:ascii="Courier New" w:hAnsi="Courier New" w:cs="Courier New"/>
+        <w:rFonts w:ascii="Courier New" w:hAnsi="Courier New" w:cs="Courier New" w:hint="default"/>
       </w:rPr>
     </w:lvl>
     <w:lvl w:ilvl="5" w:tplc="0C0A0005" w:tentative="1">
@@ -3269,7 +4560,7 @@
         <w:ind w:left="4320" w:hanging="360"/>
       </w:pPr>
       <w:rPr>
-        <w:rFonts w:hint="default" w:ascii="Wingdings" w:hAnsi="Wingdings"/>
+        <w:rFonts w:ascii="Wingdings" w:hAnsi="Wingdings" w:hint="default"/>
       </w:rPr>
     </w:lvl>
     <w:lvl w:ilvl="6" w:tplc="0C0A0001" w:tentative="1">
@@ -3281,7 +4572,7 @@
         <w:ind w:left="5040" w:hanging="360"/>
       </w:pPr>
       <w:rPr>
-        <w:rFonts w:hint="default" w:ascii="Symbol" w:hAnsi="Symbol"/>
+        <w:rFonts w:ascii="Symbol" w:hAnsi="Symbol" w:hint="default"/>
       </w:rPr>
     </w:lvl>
     <w:lvl w:ilvl="7" w:tplc="0C0A0003" w:tentative="1">
@@ -3293,7 +4584,7 @@
         <w:ind w:left="5760" w:hanging="360"/>
       </w:pPr>
       <w:rPr>
-        <w:rFonts w:hint="default" w:ascii="Courier New" w:hAnsi="Courier New" w:cs="Courier New"/>
+        <w:rFonts w:ascii="Courier New" w:hAnsi="Courier New" w:cs="Courier New" w:hint="default"/>
       </w:rPr>
     </w:lvl>
     <w:lvl w:ilvl="8" w:tplc="0C0A0005" w:tentative="1">
@@ -3305,11 +4596,11 @@
         <w:ind w:left="6480" w:hanging="360"/>
       </w:pPr>
       <w:rPr>
-        <w:rFonts w:hint="default" w:ascii="Wingdings" w:hAnsi="Wingdings"/>
+        <w:rFonts w:ascii="Wingdings" w:hAnsi="Wingdings" w:hint="default"/>
       </w:rPr>
     </w:lvl>
   </w:abstractNum>
-  <w:abstractNum w:abstractNumId="10" w15:restartNumberingAfterBreak="0">
+  <w:abstractNum w:abstractNumId="11" w15:restartNumberingAfterBreak="0">
     <w:nsid w:val="7D2E3465"/>
     <w:multiLevelType w:val="hybridMultilevel"/>
     <w:tmpl w:val="6F6CEA74"/>
@@ -3322,10 +4613,10 @@
         <w:ind w:left="720" w:hanging="360"/>
       </w:pPr>
       <w:rPr>
-        <w:rFonts w:hint="default" w:ascii="Courier New" w:hAnsi="Courier New" w:cs="Courier New"/>
-      </w:rPr>
-    </w:lvl>
-    <w:lvl w:ilvl="1" w:tplc="0C0A0003" w:tentative="1">
+        <w:rFonts w:ascii="Courier New" w:hAnsi="Courier New" w:cs="Courier New" w:hint="default"/>
+      </w:rPr>
+    </w:lvl>
+    <w:lvl w:ilvl="1" w:tplc="0C0A0003">
       <w:start w:val="1"/>
       <w:numFmt w:val="bullet"/>
       <w:lvlText w:val="o"/>
@@ -3334,7 +4625,7 @@
         <w:ind w:left="1440" w:hanging="360"/>
       </w:pPr>
       <w:rPr>
-        <w:rFonts w:hint="default" w:ascii="Courier New" w:hAnsi="Courier New" w:cs="Courier New"/>
+        <w:rFonts w:ascii="Courier New" w:hAnsi="Courier New" w:cs="Courier New" w:hint="default"/>
       </w:rPr>
     </w:lvl>
     <w:lvl w:ilvl="2" w:tplc="0C0A0005" w:tentative="1">
@@ -3346,7 +4637,7 @@
         <w:ind w:left="2160" w:hanging="360"/>
       </w:pPr>
       <w:rPr>
-        <w:rFonts w:hint="default" w:ascii="Wingdings" w:hAnsi="Wingdings"/>
+        <w:rFonts w:ascii="Wingdings" w:hAnsi="Wingdings" w:hint="default"/>
       </w:rPr>
     </w:lvl>
     <w:lvl w:ilvl="3" w:tplc="0C0A0001" w:tentative="1">
@@ -3358,7 +4649,7 @@
         <w:ind w:left="2880" w:hanging="360"/>
       </w:pPr>
       <w:rPr>
-        <w:rFonts w:hint="default" w:ascii="Symbol" w:hAnsi="Symbol"/>
+        <w:rFonts w:ascii="Symbol" w:hAnsi="Symbol" w:hint="default"/>
       </w:rPr>
     </w:lvl>
     <w:lvl w:ilvl="4" w:tplc="0C0A0003" w:tentative="1">
@@ -3370,7 +4661,7 @@
         <w:ind w:left="3600" w:hanging="360"/>
       </w:pPr>
       <w:rPr>
-        <w:rFonts w:hint="default" w:ascii="Courier New" w:hAnsi="Courier New" w:cs="Courier New"/>
+        <w:rFonts w:ascii="Courier New" w:hAnsi="Courier New" w:cs="Courier New" w:hint="default"/>
       </w:rPr>
     </w:lvl>
     <w:lvl w:ilvl="5" w:tplc="0C0A0005" w:tentative="1">
@@ -3382,7 +4673,7 @@
         <w:ind w:left="4320" w:hanging="360"/>
       </w:pPr>
       <w:rPr>
-        <w:rFonts w:hint="default" w:ascii="Wingdings" w:hAnsi="Wingdings"/>
+        <w:rFonts w:ascii="Wingdings" w:hAnsi="Wingdings" w:hint="default"/>
       </w:rPr>
     </w:lvl>
     <w:lvl w:ilvl="6" w:tplc="0C0A0001" w:tentative="1">
@@ -3394,7 +4685,7 @@
         <w:ind w:left="5040" w:hanging="360"/>
       </w:pPr>
       <w:rPr>
-        <w:rFonts w:hint="default" w:ascii="Symbol" w:hAnsi="Symbol"/>
+        <w:rFonts w:ascii="Symbol" w:hAnsi="Symbol" w:hint="default"/>
       </w:rPr>
     </w:lvl>
     <w:lvl w:ilvl="7" w:tplc="0C0A0003" w:tentative="1">
@@ -3406,7 +4697,7 @@
         <w:ind w:left="5760" w:hanging="360"/>
       </w:pPr>
       <w:rPr>
-        <w:rFonts w:hint="default" w:ascii="Courier New" w:hAnsi="Courier New" w:cs="Courier New"/>
+        <w:rFonts w:ascii="Courier New" w:hAnsi="Courier New" w:cs="Courier New" w:hint="default"/>
       </w:rPr>
     </w:lvl>
     <w:lvl w:ilvl="8" w:tplc="0C0A0005" w:tentative="1">
@@ -3418,20 +4709,106 @@
         <w:ind w:left="6480" w:hanging="360"/>
       </w:pPr>
       <w:rPr>
-        <w:rFonts w:hint="default" w:ascii="Wingdings" w:hAnsi="Wingdings"/>
+        <w:rFonts w:ascii="Wingdings" w:hAnsi="Wingdings" w:hint="default"/>
       </w:rPr>
     </w:lvl>
   </w:abstractNum>
-  <w:num w:numId="13">
+  <w:abstractNum w:abstractNumId="12" w15:restartNumberingAfterBreak="0">
+    <w:nsid w:val="7F0713BE"/>
+    <w:multiLevelType w:val="hybridMultilevel"/>
+    <w:tmpl w:val="45FE7A34"/>
+    <w:lvl w:ilvl="0" w:tplc="8568728A">
+      <w:start w:val="1"/>
+      <w:numFmt w:val="upperRoman"/>
+      <w:lvlText w:val="%1."/>
+      <w:lvlJc w:val="left"/>
+      <w:pPr>
+        <w:ind w:left="720" w:hanging="360"/>
+      </w:pPr>
+    </w:lvl>
+    <w:lvl w:ilvl="1" w:tplc="A1B63662">
+      <w:start w:val="1"/>
+      <w:numFmt w:val="lowerLetter"/>
+      <w:lvlText w:val="%2."/>
+      <w:lvlJc w:val="left"/>
+      <w:pPr>
+        <w:ind w:left="1440" w:hanging="360"/>
+      </w:pPr>
+    </w:lvl>
+    <w:lvl w:ilvl="2" w:tplc="CEA424C2">
+      <w:start w:val="1"/>
+      <w:numFmt w:val="lowerRoman"/>
+      <w:lvlText w:val="%3."/>
+      <w:lvlJc w:val="right"/>
+      <w:pPr>
+        <w:ind w:left="2160" w:hanging="180"/>
+      </w:pPr>
+    </w:lvl>
+    <w:lvl w:ilvl="3" w:tplc="8C4CDA36">
+      <w:start w:val="1"/>
+      <w:numFmt w:val="decimal"/>
+      <w:lvlText w:val="%4."/>
+      <w:lvlJc w:val="left"/>
+      <w:pPr>
+        <w:ind w:left="2880" w:hanging="360"/>
+      </w:pPr>
+    </w:lvl>
+    <w:lvl w:ilvl="4" w:tplc="F0B01234">
+      <w:start w:val="1"/>
+      <w:numFmt w:val="lowerLetter"/>
+      <w:lvlText w:val="%5."/>
+      <w:lvlJc w:val="left"/>
+      <w:pPr>
+        <w:ind w:left="3600" w:hanging="360"/>
+      </w:pPr>
+    </w:lvl>
+    <w:lvl w:ilvl="5" w:tplc="9EBE7074">
+      <w:start w:val="1"/>
+      <w:numFmt w:val="lowerRoman"/>
+      <w:lvlText w:val="%6."/>
+      <w:lvlJc w:val="right"/>
+      <w:pPr>
+        <w:ind w:left="4320" w:hanging="180"/>
+      </w:pPr>
+    </w:lvl>
+    <w:lvl w:ilvl="6" w:tplc="6E0065E2">
+      <w:start w:val="1"/>
+      <w:numFmt w:val="decimal"/>
+      <w:lvlText w:val="%7."/>
+      <w:lvlJc w:val="left"/>
+      <w:pPr>
+        <w:ind w:left="5040" w:hanging="360"/>
+      </w:pPr>
+    </w:lvl>
+    <w:lvl w:ilvl="7" w:tplc="F182C6DC">
+      <w:start w:val="1"/>
+      <w:numFmt w:val="lowerLetter"/>
+      <w:lvlText w:val="%8."/>
+      <w:lvlJc w:val="left"/>
+      <w:pPr>
+        <w:ind w:left="5760" w:hanging="360"/>
+      </w:pPr>
+    </w:lvl>
+    <w:lvl w:ilvl="8" w:tplc="75F0D26A">
+      <w:start w:val="1"/>
+      <w:numFmt w:val="lowerRoman"/>
+      <w:lvlText w:val="%9."/>
+      <w:lvlJc w:val="right"/>
+      <w:pPr>
+        <w:ind w:left="6480" w:hanging="180"/>
+      </w:pPr>
+    </w:lvl>
+  </w:abstractNum>
+  <w:num w:numId="1">
+    <w:abstractNumId w:val="7"/>
+  </w:num>
+  <w:num w:numId="2">
     <w:abstractNumId w:val="12"/>
   </w:num>
-  <w:num w:numId="12">
-    <w:abstractNumId w:val="11"/>
-  </w:num>
-  <w:num w:numId="1">
+  <w:num w:numId="3">
     <w:abstractNumId w:val="4"/>
   </w:num>
-  <w:num w:numId="2">
+  <w:num w:numId="4">
     <w:abstractNumId w:val="0"/>
     <w:lvlOverride w:ilvl="0">
       <w:startOverride w:val="1"/>
@@ -3461,32 +4838,32 @@
       <w:startOverride w:val="1"/>
     </w:lvlOverride>
   </w:num>
-  <w:num w:numId="3">
+  <w:num w:numId="5">
+    <w:abstractNumId w:val="9"/>
+  </w:num>
+  <w:num w:numId="6">
+    <w:abstractNumId w:val="6"/>
+  </w:num>
+  <w:num w:numId="7">
+    <w:abstractNumId w:val="5"/>
+  </w:num>
+  <w:num w:numId="8">
+    <w:abstractNumId w:val="10"/>
+  </w:num>
+  <w:num w:numId="9">
+    <w:abstractNumId w:val="3"/>
+  </w:num>
+  <w:num w:numId="10">
     <w:abstractNumId w:val="8"/>
   </w:num>
-  <w:num w:numId="4">
-    <w:abstractNumId w:val="6"/>
-  </w:num>
-  <w:num w:numId="5">
-    <w:abstractNumId w:val="5"/>
-  </w:num>
-  <w:num w:numId="6">
-    <w:abstractNumId w:val="9"/>
-  </w:num>
-  <w:num w:numId="7">
-    <w:abstractNumId w:val="3"/>
-  </w:num>
-  <w:num w:numId="8">
-    <w:abstractNumId w:val="7"/>
-  </w:num>
-  <w:num w:numId="9">
+  <w:num w:numId="11">
     <w:abstractNumId w:val="1"/>
   </w:num>
-  <w:num w:numId="10">
+  <w:num w:numId="12">
     <w:abstractNumId w:val="2"/>
   </w:num>
-  <w:num w:numId="11">
-    <w:abstractNumId w:val="10"/>
+  <w:num w:numId="13">
+    <w:abstractNumId w:val="11"/>
   </w:num>
 </w:numbering>
 </file>
@@ -3496,7 +4873,7 @@
   <w:docDefaults>
     <w:rPrDefault>
       <w:rPr>
-        <w:rFonts w:asciiTheme="minorHAnsi" w:hAnsiTheme="minorHAnsi" w:eastAsiaTheme="minorHAnsi" w:cstheme="minorBidi"/>
+        <w:rFonts w:asciiTheme="minorHAnsi" w:eastAsiaTheme="minorHAnsi" w:hAnsiTheme="minorHAnsi" w:cstheme="minorBidi"/>
         <w:sz w:val="24"/>
         <w:szCs w:val="24"/>
         <w:lang w:val="en-US" w:eastAsia="en-US" w:bidi="ar-SA"/>
@@ -3504,17 +4881,17 @@
     </w:rPrDefault>
     <w:pPrDefault/>
   </w:docDefaults>
-  <w:latentStyles w:defLockedState="0" w:defUIPriority="99" w:defSemiHidden="0" w:defUnhideWhenUsed="0" w:defQFormat="0" w:count="377">
+  <w:latentStyles w:defLockedState="0" w:defUIPriority="99" w:defSemiHidden="0" w:defUnhideWhenUsed="0" w:defQFormat="0" w:count="376">
     <w:lsdException w:name="Normal" w:uiPriority="0" w:qFormat="1"/>
     <w:lsdException w:name="heading 1" w:uiPriority="9" w:qFormat="1"/>
-    <w:lsdException w:name="heading 2" w:uiPriority="9" w:semiHidden="1" w:unhideWhenUsed="1" w:qFormat="1"/>
-    <w:lsdException w:name="heading 3" w:uiPriority="9" w:semiHidden="1" w:unhideWhenUsed="1" w:qFormat="1"/>
-    <w:lsdException w:name="heading 4" w:uiPriority="9" w:semiHidden="1" w:unhideWhenUsed="1" w:qFormat="1"/>
-    <w:lsdException w:name="heading 5" w:uiPriority="9" w:semiHidden="1" w:unhideWhenUsed="1" w:qFormat="1"/>
-    <w:lsdException w:name="heading 6" w:uiPriority="9" w:semiHidden="1" w:unhideWhenUsed="1" w:qFormat="1"/>
-    <w:lsdException w:name="heading 7" w:uiPriority="9" w:semiHidden="1" w:unhideWhenUsed="1" w:qFormat="1"/>
-    <w:lsdException w:name="heading 8" w:uiPriority="9" w:semiHidden="1" w:unhideWhenUsed="1" w:qFormat="1"/>
-    <w:lsdException w:name="heading 9" w:uiPriority="9" w:semiHidden="1" w:unhideWhenUsed="1" w:qFormat="1"/>
+    <w:lsdException w:name="heading 2" w:semiHidden="1" w:uiPriority="9" w:unhideWhenUsed="1" w:qFormat="1"/>
+    <w:lsdException w:name="heading 3" w:semiHidden="1" w:uiPriority="9" w:unhideWhenUsed="1" w:qFormat="1"/>
+    <w:lsdException w:name="heading 4" w:semiHidden="1" w:uiPriority="9" w:unhideWhenUsed="1" w:qFormat="1"/>
+    <w:lsdException w:name="heading 5" w:semiHidden="1" w:uiPriority="9" w:unhideWhenUsed="1" w:qFormat="1"/>
+    <w:lsdException w:name="heading 6" w:semiHidden="1" w:uiPriority="9" w:unhideWhenUsed="1" w:qFormat="1"/>
+    <w:lsdException w:name="heading 7" w:semiHidden="1" w:uiPriority="9" w:unhideWhenUsed="1" w:qFormat="1"/>
+    <w:lsdException w:name="heading 8" w:semiHidden="1" w:uiPriority="9" w:unhideWhenUsed="1" w:qFormat="1"/>
+    <w:lsdException w:name="heading 9" w:semiHidden="1" w:uiPriority="9" w:unhideWhenUsed="1" w:qFormat="1"/>
     <w:lsdException w:name="index 1" w:semiHidden="1" w:unhideWhenUsed="1"/>
     <w:lsdException w:name="index 2" w:semiHidden="1" w:unhideWhenUsed="1"/>
     <w:lsdException w:name="index 3" w:semiHidden="1" w:unhideWhenUsed="1"/>
@@ -3524,22 +4901,22 @@
     <w:lsdException w:name="index 7" w:semiHidden="1" w:unhideWhenUsed="1"/>
     <w:lsdException w:name="index 8" w:semiHidden="1" w:unhideWhenUsed="1"/>
     <w:lsdException w:name="index 9" w:semiHidden="1" w:unhideWhenUsed="1"/>
-    <w:lsdException w:name="toc 1" w:uiPriority="39" w:semiHidden="1" w:unhideWhenUsed="1"/>
-    <w:lsdException w:name="toc 2" w:uiPriority="39" w:semiHidden="1" w:unhideWhenUsed="1"/>
-    <w:lsdException w:name="toc 3" w:uiPriority="39" w:semiHidden="1" w:unhideWhenUsed="1"/>
-    <w:lsdException w:name="toc 4" w:uiPriority="39" w:semiHidden="1" w:unhideWhenUsed="1"/>
-    <w:lsdException w:name="toc 5" w:uiPriority="39" w:semiHidden="1" w:unhideWhenUsed="1"/>
-    <w:lsdException w:name="toc 6" w:uiPriority="39" w:semiHidden="1" w:unhideWhenUsed="1"/>
-    <w:lsdException w:name="toc 7" w:uiPriority="39" w:semiHidden="1" w:unhideWhenUsed="1"/>
-    <w:lsdException w:name="toc 8" w:uiPriority="39" w:semiHidden="1" w:unhideWhenUsed="1"/>
-    <w:lsdException w:name="toc 9" w:uiPriority="39" w:semiHidden="1" w:unhideWhenUsed="1"/>
+    <w:lsdException w:name="toc 1" w:semiHidden="1" w:uiPriority="39" w:unhideWhenUsed="1"/>
+    <w:lsdException w:name="toc 2" w:semiHidden="1" w:uiPriority="39" w:unhideWhenUsed="1"/>
+    <w:lsdException w:name="toc 3" w:semiHidden="1" w:uiPriority="39" w:unhideWhenUsed="1"/>
+    <w:lsdException w:name="toc 4" w:semiHidden="1" w:uiPriority="39" w:unhideWhenUsed="1"/>
+    <w:lsdException w:name="toc 5" w:semiHidden="1" w:uiPriority="39" w:unhideWhenUsed="1"/>
+    <w:lsdException w:name="toc 6" w:semiHidden="1" w:uiPriority="39" w:unhideWhenUsed="1"/>
+    <w:lsdException w:name="toc 7" w:semiHidden="1" w:uiPriority="39" w:unhideWhenUsed="1"/>
+    <w:lsdException w:name="toc 8" w:semiHidden="1" w:uiPriority="39" w:unhideWhenUsed="1"/>
+    <w:lsdException w:name="toc 9" w:semiHidden="1" w:uiPriority="39" w:unhideWhenUsed="1"/>
     <w:lsdException w:name="Normal Indent" w:semiHidden="1" w:unhideWhenUsed="1"/>
     <w:lsdException w:name="footnote text" w:semiHidden="1" w:unhideWhenUsed="1"/>
     <w:lsdException w:name="annotation text" w:semiHidden="1" w:unhideWhenUsed="1"/>
     <w:lsdException w:name="header" w:semiHidden="1" w:unhideWhenUsed="1"/>
     <w:lsdException w:name="footer" w:semiHidden="1" w:unhideWhenUsed="1"/>
     <w:lsdException w:name="index heading" w:semiHidden="1" w:unhideWhenUsed="1"/>
-    <w:lsdException w:name="caption" w:uiPriority="35" w:semiHidden="1" w:unhideWhenUsed="1" w:qFormat="1"/>
+    <w:lsdException w:name="caption" w:semiHidden="1" w:uiPriority="35" w:unhideWhenUsed="1" w:qFormat="1"/>
     <w:lsdException w:name="table of figures" w:semiHidden="1" w:unhideWhenUsed="1"/>
     <w:lsdException w:name="envelope address" w:semiHidden="1" w:unhideWhenUsed="1"/>
     <w:lsdException w:name="envelope return" w:semiHidden="1" w:unhideWhenUsed="1"/>
@@ -3570,7 +4947,7 @@
     <w:lsdException w:name="Title" w:uiPriority="10" w:qFormat="1"/>
     <w:lsdException w:name="Closing" w:semiHidden="1" w:unhideWhenUsed="1"/>
     <w:lsdException w:name="Signature" w:semiHidden="1" w:unhideWhenUsed="1"/>
-    <w:lsdException w:name="Default Paragraph Font" w:uiPriority="1" w:semiHidden="1" w:unhideWhenUsed="1"/>
+    <w:lsdException w:name="Default Paragraph Font" w:semiHidden="1" w:uiPriority="1" w:unhideWhenUsed="1"/>
     <w:lsdException w:name="Body Text" w:semiHidden="1" w:unhideWhenUsed="1"/>
     <w:lsdException w:name="Body Text Indent" w:semiHidden="1" w:unhideWhenUsed="1"/>
     <w:lsdException w:name="List Continue" w:semiHidden="1" w:unhideWhenUsed="1"/>
@@ -3770,8 +5147,8 @@
     <w:lsdException w:name="Subtle Reference" w:uiPriority="31" w:qFormat="1"/>
     <w:lsdException w:name="Intense Reference" w:uiPriority="32" w:qFormat="1"/>
     <w:lsdException w:name="Book Title" w:uiPriority="33" w:qFormat="1"/>
-    <w:lsdException w:name="Bibliography" w:uiPriority="37" w:semiHidden="1" w:unhideWhenUsed="1"/>
-    <w:lsdException w:name="TOC Heading" w:uiPriority="39" w:semiHidden="1" w:unhideWhenUsed="1" w:qFormat="1"/>
+    <w:lsdException w:name="Bibliography" w:semiHidden="1" w:uiPriority="37" w:unhideWhenUsed="1"/>
+    <w:lsdException w:name="TOC Heading" w:semiHidden="1" w:uiPriority="39" w:unhideWhenUsed="1" w:qFormat="1"/>
     <w:lsdException w:name="Plain Table 1" w:uiPriority="41"/>
     <w:lsdException w:name="Plain Table 2" w:uiPriority="42"/>
     <w:lsdException w:name="Plain Table 3" w:uiPriority="43"/>
@@ -3881,9 +5258,8 @@
     <w:lsdException w:name="Hashtag" w:semiHidden="1" w:unhideWhenUsed="1"/>
     <w:lsdException w:name="Unresolved Mention" w:semiHidden="1" w:unhideWhenUsed="1"/>
     <w:lsdException w:name="Smart Link" w:semiHidden="1" w:unhideWhenUsed="1"/>
-    <w:lsdException w:name="Smart Link Error" w:semiHidden="1" w:unhideWhenUsed="1"/>
   </w:latentStyles>
-  <w:style w:type="paragraph" w:styleId="Normal" w:default="1">
+  <w:style w:type="paragraph" w:default="1" w:styleId="Normal">
     <w:name w:val="Normal"/>
     <w:qFormat/>
     <w:rsid w:val="00174E63"/>
@@ -3912,7 +5288,7 @@
       <w:outlineLvl w:val="0"/>
     </w:pPr>
     <w:rPr>
-      <w:rFonts w:ascii="Times New Roman" w:hAnsi="Times New Roman" w:eastAsia="PMingLiU" w:cs="Times New Roman"/>
+      <w:rFonts w:ascii="Times New Roman" w:eastAsia="PMingLiU" w:hAnsi="Times New Roman" w:cs="Times New Roman"/>
       <w:b/>
       <w:smallCaps/>
       <w:szCs w:val="20"/>
@@ -3936,19 +5312,19 @@
       <w:outlineLvl w:val="1"/>
     </w:pPr>
     <w:rPr>
-      <w:rFonts w:asciiTheme="majorHAnsi" w:hAnsiTheme="majorHAnsi" w:eastAsiaTheme="majorEastAsia" w:cstheme="majorBidi"/>
+      <w:rFonts w:asciiTheme="majorHAnsi" w:eastAsiaTheme="majorEastAsia" w:hAnsiTheme="majorHAnsi" w:cstheme="majorBidi"/>
       <w:color w:val="2F5496" w:themeColor="accent1" w:themeShade="BF"/>
       <w:sz w:val="26"/>
       <w:szCs w:val="26"/>
     </w:rPr>
   </w:style>
-  <w:style w:type="character" w:styleId="Fuentedeprrafopredeter" w:default="1">
+  <w:style w:type="character" w:default="1" w:styleId="Fuentedeprrafopredeter">
     <w:name w:val="Default Paragraph Font"/>
     <w:uiPriority w:val="1"/>
     <w:semiHidden/>
     <w:unhideWhenUsed/>
   </w:style>
-  <w:style w:type="table" w:styleId="Tablanormal" w:default="1">
+  <w:style w:type="table" w:default="1" w:styleId="Tablanormal">
     <w:name w:val="Normal Table"/>
     <w:uiPriority w:val="99"/>
     <w:semiHidden/>
@@ -3963,7 +5339,7 @@
       </w:tblCellMar>
     </w:tblPr>
   </w:style>
-  <w:style w:type="numbering" w:styleId="Sinlista" w:default="1">
+  <w:style w:type="numbering" w:default="1" w:styleId="Sinlista">
     <w:name w:val="No List"/>
     <w:uiPriority w:val="99"/>
     <w:semiHidden/>
@@ -3983,7 +5359,7 @@
       </w:tabs>
     </w:pPr>
   </w:style>
-  <w:style w:type="character" w:styleId="EncabezadoCar" w:customStyle="1">
+  <w:style w:type="character" w:customStyle="1" w:styleId="EncabezadoCar">
     <w:name w:val="Encabezado Car"/>
     <w:basedOn w:val="Fuentedeprrafopredeter"/>
     <w:link w:val="Encabezado"/>
@@ -4004,7 +5380,7 @@
       </w:tabs>
     </w:pPr>
   </w:style>
-  <w:style w:type="character" w:styleId="PiedepginaCar" w:customStyle="1">
+  <w:style w:type="character" w:customStyle="1" w:styleId="PiedepginaCar">
     <w:name w:val="Pie de página Car"/>
     <w:basedOn w:val="Fuentedeprrafopredeter"/>
     <w:link w:val="Piedepgina"/>
@@ -4025,7 +5401,7 @@
       <w:szCs w:val="18"/>
     </w:rPr>
   </w:style>
-  <w:style w:type="character" w:styleId="TextodegloboCar" w:customStyle="1">
+  <w:style w:type="character" w:customStyle="1" w:styleId="TextodegloboCar">
     <w:name w:val="Texto de globo Car"/>
     <w:basedOn w:val="Fuentedeprrafopredeter"/>
     <w:link w:val="Textodeglobo"/>
@@ -4050,26 +5426,26 @@
       <w:contextualSpacing/>
     </w:pPr>
     <w:rPr>
-      <w:rFonts w:ascii="Calibri" w:hAnsi="Calibri" w:eastAsia="MS Mincho" w:cs="Times New Roman"/>
+      <w:rFonts w:ascii="Calibri" w:eastAsia="MS Mincho" w:hAnsi="Calibri" w:cs="Times New Roman"/>
       <w:sz w:val="22"/>
       <w:szCs w:val="22"/>
     </w:rPr>
   </w:style>
-  <w:style w:type="character" w:styleId="Ttulo1Car" w:customStyle="1">
+  <w:style w:type="character" w:customStyle="1" w:styleId="Ttulo1Car">
     <w:name w:val="Título 1 Car"/>
     <w:basedOn w:val="Fuentedeprrafopredeter"/>
     <w:link w:val="Ttulo1"/>
     <w:uiPriority w:val="9"/>
     <w:rsid w:val="00174E63"/>
     <w:rPr>
-      <w:rFonts w:ascii="Times New Roman" w:hAnsi="Times New Roman" w:eastAsia="PMingLiU" w:cs="Times New Roman"/>
+      <w:rFonts w:ascii="Times New Roman" w:eastAsia="PMingLiU" w:hAnsi="Times New Roman" w:cs="Times New Roman"/>
       <w:b/>
       <w:smallCaps/>
       <w:szCs w:val="20"/>
       <w:lang w:eastAsia="zh-TW"/>
     </w:rPr>
   </w:style>
-  <w:style w:type="paragraph" w:styleId="DefaultParagraphFont1" w:customStyle="1">
+  <w:style w:type="paragraph" w:customStyle="1" w:styleId="DefaultParagraphFont1">
     <w:name w:val="Default Paragraph Font1"/>
     <w:next w:val="Normal"/>
     <w:rsid w:val="00174E63"/>
@@ -4081,13 +5457,13 @@
       <w:textAlignment w:val="baseline"/>
     </w:pPr>
     <w:rPr>
-      <w:rFonts w:ascii="Times" w:hAnsi="Times" w:eastAsia="PMingLiU" w:cs="Times"/>
+      <w:rFonts w:ascii="Times" w:eastAsia="PMingLiU" w:hAnsi="Times" w:cs="Times"/>
       <w:sz w:val="20"/>
       <w:szCs w:val="20"/>
       <w:lang w:eastAsia="zh-TW"/>
     </w:rPr>
   </w:style>
-  <w:style w:type="paragraph" w:styleId="IEEEAuthorAffiliation" w:customStyle="1">
+  <w:style w:type="paragraph" w:customStyle="1" w:styleId="IEEEAuthorAffiliation">
     <w:name w:val="IEEE Author Affiliation"/>
     <w:basedOn w:val="Normal"/>
     <w:next w:val="Normal"/>
@@ -4098,13 +5474,13 @@
       <w:jc w:val="center"/>
     </w:pPr>
     <w:rPr>
-      <w:rFonts w:ascii="Times New Roman" w:hAnsi="Times New Roman" w:eastAsia="Times New Roman" w:cs="Times New Roman"/>
+      <w:rFonts w:ascii="Times New Roman" w:eastAsia="Times New Roman" w:hAnsi="Times New Roman" w:cs="Times New Roman"/>
       <w:i/>
       <w:sz w:val="20"/>
       <w:lang w:val="en-GB" w:eastAsia="en-GB"/>
     </w:rPr>
   </w:style>
-  <w:style w:type="paragraph" w:styleId="a" w:customStyle="1">
+  <w:style w:type="paragraph" w:customStyle="1" w:styleId="a">
     <w:basedOn w:val="DefaultParagraphFont1"/>
     <w:next w:val="Normal"/>
     <w:uiPriority w:val="10"/>
@@ -4120,7 +5496,7 @@
       <w:szCs w:val="48"/>
     </w:rPr>
   </w:style>
-  <w:style w:type="character" w:styleId="TtuloCar1" w:customStyle="1">
+  <w:style w:type="character" w:customStyle="1" w:styleId="TtuloCar1">
     <w:name w:val="Título Car1"/>
     <w:link w:val="Ttulo"/>
     <w:uiPriority w:val="10"/>
@@ -4133,7 +5509,7 @@
       <w:lang w:eastAsia="zh-TW"/>
     </w:rPr>
   </w:style>
-  <w:style w:type="paragraph" w:styleId="Authors" w:customStyle="1">
+  <w:style w:type="paragraph" w:customStyle="1" w:styleId="Authors">
     <w:name w:val="Authors"/>
     <w:basedOn w:val="Normal"/>
     <w:link w:val="AuthorsChar"/>
@@ -4148,12 +5524,12 @@
       <w:jc w:val="center"/>
     </w:pPr>
     <w:rPr>
-      <w:rFonts w:ascii="Times New Roman" w:hAnsi="Times New Roman" w:eastAsia="Times New Roman" w:cs="Times New Roman"/>
+      <w:rFonts w:ascii="Times New Roman" w:eastAsia="Times New Roman" w:hAnsi="Times New Roman" w:cs="Times New Roman"/>
       <w:sz w:val="22"/>
       <w:lang w:val="en-GB" w:eastAsia="en-GB"/>
     </w:rPr>
   </w:style>
-  <w:style w:type="paragraph" w:styleId="InstitutionandEmail" w:customStyle="1">
+  <w:style w:type="paragraph" w:customStyle="1" w:styleId="InstitutionandEmail">
     <w:name w:val="Institution and Email"/>
     <w:basedOn w:val="Normal"/>
     <w:link w:val="InstitutionandEmailChar"/>
@@ -4170,41 +5546,41 @@
       <w:textAlignment w:val="baseline"/>
     </w:pPr>
     <w:rPr>
-      <w:rFonts w:ascii="Times" w:hAnsi="Times" w:eastAsia="PMingLiU" w:cs="Times"/>
+      <w:rFonts w:ascii="Times" w:eastAsia="PMingLiU" w:hAnsi="Times" w:cs="Times"/>
       <w:i/>
       <w:sz w:val="20"/>
       <w:szCs w:val="20"/>
       <w:lang w:val="en-AU" w:eastAsia="zh-TW"/>
     </w:rPr>
   </w:style>
-  <w:style w:type="character" w:styleId="AuthorsChar" w:customStyle="1">
+  <w:style w:type="character" w:customStyle="1" w:styleId="AuthorsChar">
     <w:name w:val="Authors Char"/>
     <w:basedOn w:val="Fuentedeprrafopredeter"/>
     <w:link w:val="Authors"/>
     <w:rsid w:val="00174E63"/>
     <w:rPr>
-      <w:rFonts w:ascii="Times New Roman" w:hAnsi="Times New Roman" w:eastAsia="Times New Roman" w:cs="Times New Roman"/>
+      <w:rFonts w:ascii="Times New Roman" w:eastAsia="Times New Roman" w:hAnsi="Times New Roman" w:cs="Times New Roman"/>
       <w:sz w:val="22"/>
       <w:lang w:val="en-GB" w:eastAsia="en-GB"/>
     </w:rPr>
   </w:style>
-  <w:style w:type="character" w:styleId="IEEEAuthorAffiliationChar" w:customStyle="1">
+  <w:style w:type="character" w:customStyle="1" w:styleId="IEEEAuthorAffiliationChar">
     <w:name w:val="IEEE Author Affiliation Char"/>
     <w:link w:val="IEEEAuthorAffiliation"/>
     <w:rsid w:val="00174E63"/>
     <w:rPr>
-      <w:rFonts w:ascii="Times New Roman" w:hAnsi="Times New Roman" w:eastAsia="Times New Roman" w:cs="Times New Roman"/>
+      <w:rFonts w:ascii="Times New Roman" w:eastAsia="Times New Roman" w:hAnsi="Times New Roman" w:cs="Times New Roman"/>
       <w:i/>
       <w:sz w:val="20"/>
       <w:lang w:val="en-GB" w:eastAsia="en-GB"/>
     </w:rPr>
   </w:style>
-  <w:style w:type="character" w:styleId="InstitutionandEmailChar" w:customStyle="1">
+  <w:style w:type="character" w:customStyle="1" w:styleId="InstitutionandEmailChar">
     <w:name w:val="Institution and Email Char"/>
     <w:link w:val="InstitutionandEmail"/>
     <w:rsid w:val="00174E63"/>
     <w:rPr>
-      <w:rFonts w:ascii="Times" w:hAnsi="Times" w:eastAsia="PMingLiU" w:cs="Times"/>
+      <w:rFonts w:ascii="Times" w:eastAsia="PMingLiU" w:hAnsi="Times" w:cs="Times"/>
       <w:i/>
       <w:sz w:val="20"/>
       <w:szCs w:val="20"/>
@@ -4230,20 +5606,20 @@
       <w:lang w:eastAsia="zh-TW"/>
     </w:rPr>
   </w:style>
-  <w:style w:type="character" w:styleId="TtuloCar" w:customStyle="1">
+  <w:style w:type="character" w:customStyle="1" w:styleId="TtuloCar">
     <w:name w:val="Título Car"/>
     <w:basedOn w:val="Fuentedeprrafopredeter"/>
     <w:uiPriority w:val="10"/>
     <w:rsid w:val="00174E63"/>
     <w:rPr>
-      <w:rFonts w:asciiTheme="majorHAnsi" w:hAnsiTheme="majorHAnsi" w:eastAsiaTheme="majorEastAsia" w:cstheme="majorBidi"/>
+      <w:rFonts w:asciiTheme="majorHAnsi" w:eastAsiaTheme="majorEastAsia" w:hAnsiTheme="majorHAnsi" w:cstheme="majorBidi"/>
       <w:spacing w:val="-10"/>
       <w:kern w:val="28"/>
       <w:sz w:val="56"/>
       <w:szCs w:val="56"/>
     </w:rPr>
   </w:style>
-  <w:style w:type="paragraph" w:styleId="Referenceentry" w:customStyle="1">
+  <w:style w:type="paragraph" w:customStyle="1" w:styleId="Referenceentry">
     <w:name w:val="Reference entry"/>
     <w:basedOn w:val="Normal"/>
     <w:link w:val="ReferenceentryChar"/>
@@ -4251,7 +5627,7 @@
     <w:rsid w:val="00694336"/>
     <w:pPr>
       <w:numPr>
-        <w:numId w:val="3"/>
+        <w:numId w:val="5"/>
       </w:numPr>
       <w:tabs>
         <w:tab w:val="clear" w:pos="360"/>
@@ -4267,18 +5643,18 @@
       <w:textAlignment w:val="baseline"/>
     </w:pPr>
     <w:rPr>
-      <w:rFonts w:ascii="Times New Roman" w:hAnsi="Times New Roman" w:eastAsia="SimSun" w:cs="Times New Roman"/>
+      <w:rFonts w:ascii="Times New Roman" w:eastAsia="SimSun" w:hAnsi="Times New Roman" w:cs="Times New Roman"/>
       <w:sz w:val="16"/>
       <w:szCs w:val="16"/>
       <w:lang w:eastAsia="zh-CN"/>
     </w:rPr>
   </w:style>
-  <w:style w:type="character" w:styleId="ReferenceentryChar" w:customStyle="1">
+  <w:style w:type="character" w:customStyle="1" w:styleId="ReferenceentryChar">
     <w:name w:val="Reference entry Char"/>
     <w:link w:val="Referenceentry"/>
     <w:rsid w:val="00694336"/>
     <w:rPr>
-      <w:rFonts w:ascii="Times New Roman" w:hAnsi="Times New Roman" w:eastAsia="SimSun" w:cs="Times New Roman"/>
+      <w:rFonts w:ascii="Times New Roman" w:eastAsia="SimSun" w:hAnsi="Times New Roman" w:cs="Times New Roman"/>
       <w:sz w:val="16"/>
       <w:szCs w:val="16"/>
       <w:lang w:eastAsia="zh-CN"/>
@@ -4297,13 +5673,13 @@
       <w:textAlignment w:val="baseline"/>
     </w:pPr>
     <w:rPr>
-      <w:rFonts w:ascii="Times" w:hAnsi="Times" w:eastAsia="PMingLiU" w:cs="Times"/>
+      <w:rFonts w:ascii="Times" w:eastAsia="PMingLiU" w:hAnsi="Times" w:cs="Times"/>
       <w:sz w:val="20"/>
       <w:szCs w:val="20"/>
       <w:lang w:val="en-AU" w:eastAsia="zh-TW"/>
     </w:rPr>
   </w:style>
-  <w:style w:type="character" w:styleId="Ttulo2Car" w:customStyle="1">
+  <w:style w:type="character" w:customStyle="1" w:styleId="Ttulo2Car">
     <w:name w:val="Título 2 Car"/>
     <w:basedOn w:val="Fuentedeprrafopredeter"/>
     <w:link w:val="Ttulo2"/>
@@ -4311,7 +5687,7 @@
     <w:semiHidden/>
     <w:rsid w:val="000E04FA"/>
     <w:rPr>
-      <w:rFonts w:asciiTheme="majorHAnsi" w:hAnsiTheme="majorHAnsi" w:eastAsiaTheme="majorEastAsia" w:cstheme="majorBidi"/>
+      <w:rFonts w:asciiTheme="majorHAnsi" w:eastAsiaTheme="majorEastAsia" w:hAnsiTheme="majorHAnsi" w:cstheme="majorBidi"/>
       <w:color w:val="2F5496" w:themeColor="accent1" w:themeShade="BF"/>
       <w:sz w:val="26"/>
       <w:szCs w:val="26"/>
@@ -4328,7 +5704,7 @@
       <w:spacing w:after="120"/>
     </w:pPr>
   </w:style>
-  <w:style w:type="character" w:styleId="TextoindependienteCar" w:customStyle="1">
+  <w:style w:type="character" w:customStyle="1" w:styleId="TextoindependienteCar">
     <w:name w:val="Texto independiente Car"/>
     <w:basedOn w:val="Fuentedeprrafopredeter"/>
     <w:link w:val="Textoindependiente"/>
@@ -4371,12 +5747,12 @@
     <w:rsid w:val="00CA1EB1"/>
     <w:tblPr>
       <w:tblBorders>
-        <w:top w:val="single" w:color="auto" w:sz="4" w:space="0"/>
-        <w:left w:val="single" w:color="auto" w:sz="4" w:space="0"/>
-        <w:bottom w:val="single" w:color="auto" w:sz="4" w:space="0"/>
-        <w:right w:val="single" w:color="auto" w:sz="4" w:space="0"/>
-        <w:insideH w:val="single" w:color="auto" w:sz="4" w:space="0"/>
-        <w:insideV w:val="single" w:color="auto" w:sz="4" w:space="0"/>
+        <w:top w:val="single" w:sz="4" w:space="0" w:color="auto"/>
+        <w:left w:val="single" w:sz="4" w:space="0" w:color="auto"/>
+        <w:bottom w:val="single" w:sz="4" w:space="0" w:color="auto"/>
+        <w:right w:val="single" w:sz="4" w:space="0" w:color="auto"/>
+        <w:insideH w:val="single" w:sz="4" w:space="0" w:color="auto"/>
+        <w:insideV w:val="single" w:sz="4" w:space="0" w:color="auto"/>
       </w:tblBorders>
     </w:tblPr>
   </w:style>
@@ -4399,7 +5775,7 @@
       <w:u w:val="single"/>
     </w:rPr>
   </w:style>
-  <w:style w:type="character" w:styleId="Mencinsinresolver1" w:customStyle="1">
+  <w:style w:type="character" w:customStyle="1" w:styleId="Mencinsinresolver1">
     <w:name w:val="Mención sin resolver1"/>
     <w:basedOn w:val="Fuentedeprrafopredeter"/>
     <w:uiPriority w:val="99"/>
@@ -4411,7 +5787,7 @@
       <w:shd w:val="clear" w:color="auto" w:fill="E1DFDD"/>
     </w:rPr>
   </w:style>
-  <w:style w:type="paragraph" w:styleId="Texto" w:customStyle="1">
+  <w:style w:type="paragraph" w:customStyle="1" w:styleId="Texto">
     <w:name w:val="Texto"/>
     <w:basedOn w:val="Normal"/>
     <w:link w:val="TextoCar"/>
@@ -4426,7 +5802,7 @@
       <w:lang w:val="es-EC" w:eastAsia="zh-TW"/>
     </w:rPr>
   </w:style>
-  <w:style w:type="character" w:styleId="TextoCar" w:customStyle="1">
+  <w:style w:type="character" w:customStyle="1" w:styleId="TextoCar">
     <w:name w:val="Texto Car"/>
     <w:basedOn w:val="Fuentedeprrafopredeter"/>
     <w:link w:val="Texto"/>
@@ -4748,21 +6124,6 @@
 </file>
 
 <file path=customXml/item1.xml><?xml version="1.0" encoding="utf-8"?>
-<p:properties xmlns:p="http://schemas.microsoft.com/office/2006/metadata/properties" xmlns:xsi="http://www.w3.org/2001/XMLSchema-instance" xmlns:pc="http://schemas.microsoft.com/office/infopath/2007/PartnerControls">
-  <documentManagement/>
-</p:properties>
-</file>
-
-<file path=customXml/item2.xml><?xml version="1.0" encoding="utf-8"?>
-<?mso-contentType ?>
-<FormTemplates xmlns="http://schemas.microsoft.com/sharepoint/v3/contenttype/forms">
-  <Display>DocumentLibraryForm</Display>
-  <Edit>DocumentLibraryForm</Edit>
-  <New>DocumentLibraryForm</New>
-</FormTemplates>
-</file>
-
-<file path=customXml/item3.xml><?xml version="1.0" encoding="utf-8"?>
 <ct:contentTypeSchema xmlns:ct="http://schemas.microsoft.com/office/2006/metadata/contentType" xmlns:ma="http://schemas.microsoft.com/office/2006/metadata/properties/metaAttributes" ct:_="" ma:_="" ma:contentTypeName="Documento" ma:contentTypeID="0x010100D1F6298859B23744A9EADFE8977F9EC3" ma:contentTypeVersion="9" ma:contentTypeDescription="Crear nuevo documento." ma:contentTypeScope="" ma:versionID="3290dd75080b63af9ffff1e59670f6bb">
   <xsd:schema xmlns:xsd="http://www.w3.org/2001/XMLSchema" xmlns:xs="http://www.w3.org/2001/XMLSchema" xmlns:p="http://schemas.microsoft.com/office/2006/metadata/properties" xmlns:ns3="a2049bfa-9f14-4ce6-856f-b57f5f571e4d" xmlns:ns4="d33fdbbc-3fe4-4856-b9d4-1478fe86ed48" targetNamespace="http://schemas.microsoft.com/office/2006/metadata/properties" ma:root="true" ma:fieldsID="c1b8a89a3efdbad6a925c16c991e1a0c" ns3:_="" ns4:_="">
     <xsd:import namespace="a2049bfa-9f14-4ce6-856f-b57f5f571e4d"/>
@@ -4959,6 +6320,21 @@
 </ct:contentTypeSchema>
 </file>
 
+<file path=customXml/item2.xml><?xml version="1.0" encoding="utf-8"?>
+<?mso-contentType ?>
+<FormTemplates xmlns="http://schemas.microsoft.com/sharepoint/v3/contenttype/forms">
+  <Display>DocumentLibraryForm</Display>
+  <Edit>DocumentLibraryForm</Edit>
+  <New>DocumentLibraryForm</New>
+</FormTemplates>
+</file>
+
+<file path=customXml/item3.xml><?xml version="1.0" encoding="utf-8"?>
+<p:properties xmlns:p="http://schemas.microsoft.com/office/2006/metadata/properties" xmlns:xsi="http://www.w3.org/2001/XMLSchema-instance" xmlns:pc="http://schemas.microsoft.com/office/infopath/2007/PartnerControls">
+  <documentManagement/>
+</p:properties>
+</file>
+
 <file path=customXml/item4.xml><?xml version="1.0" encoding="utf-8"?>
 <b:Sources xmlns:b="http://schemas.openxmlformats.org/officeDocument/2006/bibliography" xmlns="http://schemas.openxmlformats.org/officeDocument/2006/bibliography" SelectedStyle="\APASixthEditionOfficeOnline.xsl" StyleName="APA" Version="6">
   <b:Source>
@@ -5034,31 +6410,6 @@
 </file>
 
 <file path=customXml/itemProps1.xml><?xml version="1.0" encoding="utf-8"?>
-<ds:datastoreItem xmlns:ds="http://schemas.openxmlformats.org/officeDocument/2006/customXml" ds:itemID="{7DB624DE-F8B7-4A53-BC22-B6AE737D1C93}">
-  <ds:schemaRefs>
-    <ds:schemaRef ds:uri="http://purl.org/dc/elements/1.1/"/>
-    <ds:schemaRef ds:uri="http://www.w3.org/XML/1998/namespace"/>
-    <ds:schemaRef ds:uri="http://schemas.openxmlformats.org/package/2006/metadata/core-properties"/>
-    <ds:schemaRef ds:uri="http://purl.org/dc/dcmitype/"/>
-    <ds:schemaRef ds:uri="http://purl.org/dc/terms/"/>
-    <ds:schemaRef ds:uri="d33fdbbc-3fe4-4856-b9d4-1478fe86ed48"/>
-    <ds:schemaRef ds:uri="http://schemas.microsoft.com/office/2006/documentManagement/types"/>
-    <ds:schemaRef ds:uri="http://schemas.microsoft.com/office/infopath/2007/PartnerControls"/>
-    <ds:schemaRef ds:uri="a2049bfa-9f14-4ce6-856f-b57f5f571e4d"/>
-    <ds:schemaRef ds:uri="http://schemas.microsoft.com/office/2006/metadata/properties"/>
-  </ds:schemaRefs>
-</ds:datastoreItem>
-</file>
-
-<file path=customXml/itemProps2.xml><?xml version="1.0" encoding="utf-8"?>
-<ds:datastoreItem xmlns:ds="http://schemas.openxmlformats.org/officeDocument/2006/customXml" ds:itemID="{DFE71649-B7AD-4E26-AA8F-23C1ACE3B8C7}">
-  <ds:schemaRefs>
-    <ds:schemaRef ds:uri="http://schemas.microsoft.com/sharepoint/v3/contenttype/forms"/>
-  </ds:schemaRefs>
-</ds:datastoreItem>
-</file>
-
-<file path=customXml/itemProps3.xml><?xml version="1.0" encoding="utf-8"?>
 <ds:datastoreItem xmlns:ds="http://schemas.openxmlformats.org/officeDocument/2006/customXml" ds:itemID="{504FCD04-70EA-4B86-A266-42EAED916B6F}">
   <ds:schemaRefs>
     <ds:schemaRef ds:uri="http://schemas.microsoft.com/office/2006/metadata/contentType"/>
@@ -5077,8 +6428,25 @@
 </ds:datastoreItem>
 </file>
 
+<file path=customXml/itemProps2.xml><?xml version="1.0" encoding="utf-8"?>
+<ds:datastoreItem xmlns:ds="http://schemas.openxmlformats.org/officeDocument/2006/customXml" ds:itemID="{DFE71649-B7AD-4E26-AA8F-23C1ACE3B8C7}">
+  <ds:schemaRefs>
+    <ds:schemaRef ds:uri="http://schemas.microsoft.com/sharepoint/v3/contenttype/forms"/>
+  </ds:schemaRefs>
+</ds:datastoreItem>
+</file>
+
+<file path=customXml/itemProps3.xml><?xml version="1.0" encoding="utf-8"?>
+<ds:datastoreItem xmlns:ds="http://schemas.openxmlformats.org/officeDocument/2006/customXml" ds:itemID="{7DB624DE-F8B7-4A53-BC22-B6AE737D1C93}">
+  <ds:schemaRefs>
+    <ds:schemaRef ds:uri="http://schemas.microsoft.com/office/2006/metadata/properties"/>
+    <ds:schemaRef ds:uri="http://schemas.microsoft.com/office/infopath/2007/PartnerControls"/>
+  </ds:schemaRefs>
+</ds:datastoreItem>
+</file>
+
 <file path=customXml/itemProps4.xml><?xml version="1.0" encoding="utf-8"?>
-<ds:datastoreItem xmlns:ds="http://schemas.openxmlformats.org/officeDocument/2006/customXml" ds:itemID="{A2D0DFB9-5AD6-4F16-90EF-AC4200DB3AA7}">
+<ds:datastoreItem xmlns:ds="http://schemas.openxmlformats.org/officeDocument/2006/customXml" ds:itemID="{81EB22DD-14EE-4DBA-9C94-A8844E7B4A6C}">
   <ds:schemaRefs>
     <ds:schemaRef ds:uri="http://schemas.openxmlformats.org/officeDocument/2006/bibliography"/>
   </ds:schemaRefs>

</xml_diff>